<commit_message>
Added some diagrams, requiremnets traceability and Runtime view
</commit_message>
<xml_diff>
--- a/DD/DD.docx
+++ b/DD/DD.docx
@@ -1464,7 +1464,7 @@
       <w:pPr>
         <w:pStyle w:val="Paragrafoelenco"/>
         <w:numPr>
-          <w:ilvl w:val="1"/>
+          <w:ilvl w:val="2"/>
           <w:numId w:val="1"/>
         </w:numPr>
         <w:spacing w:line="360" w:lineRule="auto"/>
@@ -1480,23 +1480,7 @@
           <w:sz w:val="28"/>
           <w:szCs w:val="28"/>
         </w:rPr>
-        <w:t>Deployment view</w:t>
-      </w:r>
-      <w:r>
-        <w:rPr>
-          <w:rFonts w:ascii="Georgia" w:hAnsi="Georgia"/>
-          <w:sz w:val="28"/>
-          <w:szCs w:val="28"/>
-        </w:rPr>
-        <w:tab/>
-      </w:r>
-      <w:r>
-        <w:rPr>
-          <w:rFonts w:ascii="Georgia" w:hAnsi="Georgia"/>
-          <w:sz w:val="28"/>
-          <w:szCs w:val="28"/>
-        </w:rPr>
-        <w:tab/>
+        <w:t>Components functionalities</w:t>
       </w:r>
       <w:r>
         <w:rPr>
@@ -1575,15 +1559,7 @@
           <w:sz w:val="28"/>
           <w:szCs w:val="28"/>
         </w:rPr>
-        <w:t>Runtime view</w:t>
-      </w:r>
-      <w:r>
-        <w:rPr>
-          <w:rFonts w:ascii="Georgia" w:hAnsi="Georgia"/>
-          <w:sz w:val="28"/>
-          <w:szCs w:val="28"/>
-        </w:rPr>
-        <w:tab/>
+        <w:t>Deployment view</w:t>
       </w:r>
       <w:r>
         <w:rPr>
@@ -1678,23 +1654,23 @@
           <w:sz w:val="28"/>
           <w:szCs w:val="28"/>
         </w:rPr>
-        <w:t xml:space="preserve">Component </w:t>
-      </w:r>
-      <w:r>
-        <w:rPr>
-          <w:rFonts w:ascii="Georgia" w:hAnsi="Georgia"/>
-          <w:sz w:val="28"/>
-          <w:szCs w:val="28"/>
-        </w:rPr>
-        <w:t>i</w:t>
-      </w:r>
-      <w:r>
-        <w:rPr>
-          <w:rFonts w:ascii="Georgia" w:hAnsi="Georgia"/>
-          <w:sz w:val="28"/>
-          <w:szCs w:val="28"/>
-        </w:rPr>
-        <w:t>nterfaces</w:t>
+        <w:t>Runtime view</w:t>
+      </w:r>
+      <w:r>
+        <w:rPr>
+          <w:rFonts w:ascii="Georgia" w:hAnsi="Georgia"/>
+          <w:sz w:val="28"/>
+          <w:szCs w:val="28"/>
+        </w:rPr>
+        <w:tab/>
+      </w:r>
+      <w:r>
+        <w:rPr>
+          <w:rFonts w:ascii="Georgia" w:hAnsi="Georgia"/>
+          <w:sz w:val="28"/>
+          <w:szCs w:val="28"/>
+        </w:rPr>
+        <w:tab/>
       </w:r>
       <w:r>
         <w:rPr>
@@ -1781,7 +1757,47 @@
           <w:sz w:val="28"/>
           <w:szCs w:val="28"/>
         </w:rPr>
-        <w:t>Selected architectural styles and patterns</w:t>
+        <w:t xml:space="preserve">Component </w:t>
+      </w:r>
+      <w:r>
+        <w:rPr>
+          <w:rFonts w:ascii="Georgia" w:hAnsi="Georgia"/>
+          <w:sz w:val="28"/>
+          <w:szCs w:val="28"/>
+        </w:rPr>
+        <w:t>i</w:t>
+      </w:r>
+      <w:r>
+        <w:rPr>
+          <w:rFonts w:ascii="Georgia" w:hAnsi="Georgia"/>
+          <w:sz w:val="28"/>
+          <w:szCs w:val="28"/>
+        </w:rPr>
+        <w:t>nterfaces</w:t>
+      </w:r>
+      <w:r>
+        <w:rPr>
+          <w:rFonts w:ascii="Georgia" w:hAnsi="Georgia"/>
+          <w:sz w:val="28"/>
+          <w:szCs w:val="28"/>
+        </w:rPr>
+        <w:tab/>
+      </w:r>
+      <w:r>
+        <w:rPr>
+          <w:rFonts w:ascii="Georgia" w:hAnsi="Georgia"/>
+          <w:sz w:val="28"/>
+          <w:szCs w:val="28"/>
+        </w:rPr>
+        <w:tab/>
+      </w:r>
+      <w:r>
+        <w:rPr>
+          <w:rFonts w:ascii="Georgia" w:hAnsi="Georgia"/>
+          <w:sz w:val="28"/>
+          <w:szCs w:val="28"/>
+        </w:rPr>
+        <w:tab/>
       </w:r>
       <w:r>
         <w:rPr>
@@ -1844,6 +1860,69 @@
           <w:sz w:val="28"/>
           <w:szCs w:val="28"/>
         </w:rPr>
+        <w:t>Selected architectural styles and patterns</w:t>
+      </w:r>
+      <w:r>
+        <w:rPr>
+          <w:rFonts w:ascii="Georgia" w:hAnsi="Georgia"/>
+          <w:sz w:val="28"/>
+          <w:szCs w:val="28"/>
+        </w:rPr>
+        <w:tab/>
+      </w:r>
+      <w:r>
+        <w:rPr>
+          <w:rFonts w:ascii="Georgia" w:hAnsi="Georgia"/>
+          <w:sz w:val="28"/>
+          <w:szCs w:val="28"/>
+        </w:rPr>
+        <w:tab/>
+      </w:r>
+      <w:r>
+        <w:rPr>
+          <w:rFonts w:ascii="Georgia" w:hAnsi="Georgia"/>
+          <w:sz w:val="28"/>
+          <w:szCs w:val="28"/>
+        </w:rPr>
+        <w:tab/>
+      </w:r>
+      <w:r>
+        <w:rPr>
+          <w:rFonts w:ascii="Georgia" w:hAnsi="Georgia"/>
+          <w:sz w:val="28"/>
+          <w:szCs w:val="28"/>
+        </w:rPr>
+        <w:tab/>
+      </w:r>
+      <w:r>
+        <w:rPr>
+          <w:rFonts w:ascii="Georgia" w:hAnsi="Georgia"/>
+          <w:sz w:val="28"/>
+          <w:szCs w:val="28"/>
+        </w:rPr>
+        <w:tab/>
+      </w:r>
+    </w:p>
+    <w:p>
+      <w:pPr>
+        <w:pStyle w:val="Paragrafoelenco"/>
+        <w:numPr>
+          <w:ilvl w:val="1"/>
+          <w:numId w:val="1"/>
+        </w:numPr>
+        <w:spacing w:line="360" w:lineRule="auto"/>
+        <w:rPr>
+          <w:rFonts w:ascii="Georgia" w:hAnsi="Georgia"/>
+          <w:sz w:val="28"/>
+          <w:szCs w:val="28"/>
+        </w:rPr>
+      </w:pPr>
+      <w:r>
+        <w:rPr>
+          <w:rFonts w:ascii="Georgia" w:hAnsi="Georgia"/>
+          <w:sz w:val="28"/>
+          <w:szCs w:val="28"/>
+        </w:rPr>
         <w:t>Other design decisions</w:t>
       </w:r>
       <w:r>
@@ -1881,30 +1960,38 @@
       <w:r>
         <w:rPr>
           <w:rFonts w:ascii="Georgia" w:hAnsi="Georgia"/>
-          <w:sz w:val="28"/>
-          <w:szCs w:val="28"/>
-        </w:rPr>
-        <w:tab/>
-      </w:r>
-      <w:r>
-        <w:rPr>
-          <w:rFonts w:ascii="Georgia" w:hAnsi="Georgia"/>
-          <w:sz w:val="28"/>
-          <w:szCs w:val="28"/>
-        </w:rPr>
-        <w:tab/>
-      </w:r>
-      <w:r>
-        <w:rPr>
-          <w:rFonts w:ascii="Georgia" w:hAnsi="Georgia"/>
-          <w:sz w:val="28"/>
-          <w:szCs w:val="28"/>
-        </w:rPr>
-        <w:tab/>
-      </w:r>
-      <w:r>
-        <w:rPr>
-          <w:rFonts w:ascii="Georgia" w:hAnsi="Georgia"/>
+          <w:b/>
+          <w:bCs/>
+          <w:sz w:val="28"/>
+          <w:szCs w:val="28"/>
+        </w:rPr>
+        <w:tab/>
+      </w:r>
+      <w:r>
+        <w:rPr>
+          <w:rFonts w:ascii="Georgia" w:hAnsi="Georgia"/>
+          <w:b/>
+          <w:bCs/>
+          <w:sz w:val="28"/>
+          <w:szCs w:val="28"/>
+        </w:rPr>
+        <w:tab/>
+      </w:r>
+      <w:r>
+        <w:rPr>
+          <w:rFonts w:ascii="Georgia" w:hAnsi="Georgia"/>
+          <w:b/>
+          <w:bCs/>
+          <w:sz w:val="28"/>
+          <w:szCs w:val="28"/>
+        </w:rPr>
+        <w:tab/>
+      </w:r>
+      <w:r>
+        <w:rPr>
+          <w:rFonts w:ascii="Georgia" w:hAnsi="Georgia"/>
+          <w:b/>
+          <w:bCs/>
           <w:sz w:val="28"/>
           <w:szCs w:val="28"/>
         </w:rPr>
@@ -1935,57 +2022,7 @@
           <w:sz w:val="28"/>
           <w:szCs w:val="28"/>
         </w:rPr>
-        <w:t xml:space="preserve">User </w:t>
-      </w:r>
-      <w:r>
-        <w:rPr>
-          <w:rFonts w:ascii="Georgia" w:hAnsi="Georgia"/>
-          <w:b/>
-          <w:bCs/>
-          <w:sz w:val="28"/>
-          <w:szCs w:val="28"/>
-        </w:rPr>
-        <w:t>i</w:t>
-      </w:r>
-      <w:r>
-        <w:rPr>
-          <w:rFonts w:ascii="Georgia" w:hAnsi="Georgia"/>
-          <w:b/>
-          <w:bCs/>
-          <w:sz w:val="28"/>
-          <w:szCs w:val="28"/>
-        </w:rPr>
-        <w:t xml:space="preserve">nterface </w:t>
-      </w:r>
-      <w:r>
-        <w:rPr>
-          <w:rFonts w:ascii="Georgia" w:hAnsi="Georgia"/>
-          <w:b/>
-          <w:bCs/>
-          <w:sz w:val="28"/>
-          <w:szCs w:val="28"/>
-        </w:rPr>
-        <w:t>d</w:t>
-      </w:r>
-      <w:r>
-        <w:rPr>
-          <w:rFonts w:ascii="Georgia" w:hAnsi="Georgia"/>
-          <w:b/>
-          <w:bCs/>
-          <w:sz w:val="28"/>
-          <w:szCs w:val="28"/>
-        </w:rPr>
-        <w:t>esign</w:t>
-      </w:r>
-      <w:r>
-        <w:rPr>
-          <w:rFonts w:ascii="Georgia" w:hAnsi="Georgia"/>
-          <w:b/>
-          <w:bCs/>
-          <w:sz w:val="28"/>
-          <w:szCs w:val="28"/>
-        </w:rPr>
-        <w:tab/>
+        <w:t>Requirements traceability</w:t>
       </w:r>
       <w:r>
         <w:rPr>
@@ -2092,47 +2129,67 @@
           <w:sz w:val="28"/>
           <w:szCs w:val="28"/>
         </w:rPr>
-        <w:t>Requirements traceability</w:t>
-      </w:r>
-      <w:r>
-        <w:rPr>
-          <w:rFonts w:ascii="Georgia" w:hAnsi="Georgia"/>
-          <w:b/>
-          <w:bCs/>
-          <w:sz w:val="28"/>
-          <w:szCs w:val="28"/>
-        </w:rPr>
-        <w:tab/>
-      </w:r>
-      <w:r>
-        <w:rPr>
-          <w:rFonts w:ascii="Georgia" w:hAnsi="Georgia"/>
-          <w:b/>
-          <w:bCs/>
-          <w:sz w:val="28"/>
-          <w:szCs w:val="28"/>
-        </w:rPr>
-        <w:tab/>
-      </w:r>
-      <w:r>
-        <w:rPr>
-          <w:rFonts w:ascii="Georgia" w:hAnsi="Georgia"/>
-          <w:b/>
-          <w:bCs/>
-          <w:sz w:val="28"/>
-          <w:szCs w:val="28"/>
-        </w:rPr>
-        <w:tab/>
-      </w:r>
-      <w:r>
-        <w:rPr>
-          <w:rFonts w:ascii="Georgia" w:hAnsi="Georgia"/>
-          <w:b/>
-          <w:bCs/>
-          <w:sz w:val="28"/>
-          <w:szCs w:val="28"/>
-        </w:rPr>
-        <w:tab/>
+        <w:t xml:space="preserve">Implementation, </w:t>
+      </w:r>
+      <w:r>
+        <w:rPr>
+          <w:rFonts w:ascii="Georgia" w:hAnsi="Georgia"/>
+          <w:b/>
+          <w:bCs/>
+          <w:sz w:val="28"/>
+          <w:szCs w:val="28"/>
+        </w:rPr>
+        <w:t>i</w:t>
+      </w:r>
+      <w:r>
+        <w:rPr>
+          <w:rFonts w:ascii="Georgia" w:hAnsi="Georgia"/>
+          <w:b/>
+          <w:bCs/>
+          <w:sz w:val="28"/>
+          <w:szCs w:val="28"/>
+        </w:rPr>
+        <w:t xml:space="preserve">ntegration and </w:t>
+      </w:r>
+      <w:r>
+        <w:rPr>
+          <w:rFonts w:ascii="Georgia" w:hAnsi="Georgia"/>
+          <w:b/>
+          <w:bCs/>
+          <w:sz w:val="28"/>
+          <w:szCs w:val="28"/>
+        </w:rPr>
+        <w:t>t</w:t>
+      </w:r>
+      <w:r>
+        <w:rPr>
+          <w:rFonts w:ascii="Georgia" w:hAnsi="Georgia"/>
+          <w:b/>
+          <w:bCs/>
+          <w:sz w:val="28"/>
+          <w:szCs w:val="28"/>
+        </w:rPr>
+        <w:t xml:space="preserve">est </w:t>
+      </w:r>
+      <w:r>
+        <w:rPr>
+          <w:rFonts w:ascii="Georgia" w:hAnsi="Georgia"/>
+          <w:b/>
+          <w:bCs/>
+          <w:sz w:val="28"/>
+          <w:szCs w:val="28"/>
+        </w:rPr>
+        <w:t>p</w:t>
+      </w:r>
+      <w:r>
+        <w:rPr>
+          <w:rFonts w:ascii="Georgia" w:hAnsi="Georgia"/>
+          <w:b/>
+          <w:bCs/>
+          <w:sz w:val="28"/>
+          <w:szCs w:val="28"/>
+        </w:rPr>
+        <w:t>lan</w:t>
       </w:r>
       <w:r>
         <w:rPr>
@@ -2199,133 +2256,6 @@
           <w:sz w:val="28"/>
           <w:szCs w:val="28"/>
         </w:rPr>
-        <w:t xml:space="preserve">Implementation, </w:t>
-      </w:r>
-      <w:r>
-        <w:rPr>
-          <w:rFonts w:ascii="Georgia" w:hAnsi="Georgia"/>
-          <w:b/>
-          <w:bCs/>
-          <w:sz w:val="28"/>
-          <w:szCs w:val="28"/>
-        </w:rPr>
-        <w:t>i</w:t>
-      </w:r>
-      <w:r>
-        <w:rPr>
-          <w:rFonts w:ascii="Georgia" w:hAnsi="Georgia"/>
-          <w:b/>
-          <w:bCs/>
-          <w:sz w:val="28"/>
-          <w:szCs w:val="28"/>
-        </w:rPr>
-        <w:t xml:space="preserve">ntegration and </w:t>
-      </w:r>
-      <w:r>
-        <w:rPr>
-          <w:rFonts w:ascii="Georgia" w:hAnsi="Georgia"/>
-          <w:b/>
-          <w:bCs/>
-          <w:sz w:val="28"/>
-          <w:szCs w:val="28"/>
-        </w:rPr>
-        <w:t>t</w:t>
-      </w:r>
-      <w:r>
-        <w:rPr>
-          <w:rFonts w:ascii="Georgia" w:hAnsi="Georgia"/>
-          <w:b/>
-          <w:bCs/>
-          <w:sz w:val="28"/>
-          <w:szCs w:val="28"/>
-        </w:rPr>
-        <w:t xml:space="preserve">est </w:t>
-      </w:r>
-      <w:r>
-        <w:rPr>
-          <w:rFonts w:ascii="Georgia" w:hAnsi="Georgia"/>
-          <w:b/>
-          <w:bCs/>
-          <w:sz w:val="28"/>
-          <w:szCs w:val="28"/>
-        </w:rPr>
-        <w:t>p</w:t>
-      </w:r>
-      <w:r>
-        <w:rPr>
-          <w:rFonts w:ascii="Georgia" w:hAnsi="Georgia"/>
-          <w:b/>
-          <w:bCs/>
-          <w:sz w:val="28"/>
-          <w:szCs w:val="28"/>
-        </w:rPr>
-        <w:t>lan</w:t>
-      </w:r>
-      <w:r>
-        <w:rPr>
-          <w:rFonts w:ascii="Georgia" w:hAnsi="Georgia"/>
-          <w:b/>
-          <w:bCs/>
-          <w:sz w:val="28"/>
-          <w:szCs w:val="28"/>
-        </w:rPr>
-        <w:tab/>
-      </w:r>
-      <w:r>
-        <w:rPr>
-          <w:rFonts w:ascii="Georgia" w:hAnsi="Georgia"/>
-          <w:b/>
-          <w:bCs/>
-          <w:sz w:val="28"/>
-          <w:szCs w:val="28"/>
-        </w:rPr>
-        <w:tab/>
-      </w:r>
-      <w:r>
-        <w:rPr>
-          <w:rFonts w:ascii="Georgia" w:hAnsi="Georgia"/>
-          <w:b/>
-          <w:bCs/>
-          <w:sz w:val="28"/>
-          <w:szCs w:val="28"/>
-        </w:rPr>
-        <w:tab/>
-      </w:r>
-      <w:r>
-        <w:rPr>
-          <w:rFonts w:ascii="Georgia" w:hAnsi="Georgia"/>
-          <w:b/>
-          <w:bCs/>
-          <w:sz w:val="28"/>
-          <w:szCs w:val="28"/>
-        </w:rPr>
-        <w:tab/>
-      </w:r>
-    </w:p>
-    <w:p>
-      <w:pPr>
-        <w:pStyle w:val="Paragrafoelenco"/>
-        <w:numPr>
-          <w:ilvl w:val="0"/>
-          <w:numId w:val="1"/>
-        </w:numPr>
-        <w:spacing w:line="360" w:lineRule="auto"/>
-        <w:rPr>
-          <w:rFonts w:ascii="Georgia" w:hAnsi="Georgia"/>
-          <w:b/>
-          <w:bCs/>
-          <w:sz w:val="28"/>
-          <w:szCs w:val="28"/>
-        </w:rPr>
-      </w:pPr>
-      <w:r>
-        <w:rPr>
-          <w:rFonts w:ascii="Georgia" w:hAnsi="Georgia"/>
-          <w:b/>
-          <w:bCs/>
-          <w:sz w:val="28"/>
-          <w:szCs w:val="28"/>
-        </w:rPr>
         <w:t xml:space="preserve">Effort </w:t>
       </w:r>
       <w:r>
@@ -2610,8 +2540,14 @@
           <w:szCs w:val="32"/>
         </w:rPr>
       </w:pPr>
-      <w:bookmarkStart w:id="1" w:name="_GoBack"/>
-      <w:bookmarkEnd w:id="1"/>
+      <w:r>
+        <w:rPr>
+          <w:rFonts w:ascii="Georgia" w:hAnsi="Georgia"/>
+          <w:sz w:val="32"/>
+          <w:szCs w:val="32"/>
+        </w:rPr>
+        <w:t>………………</w:t>
+      </w:r>
     </w:p>
     <w:p>
       <w:pPr>
@@ -2705,34 +2641,45 @@
         </w:numPr>
         <w:rPr>
           <w:rFonts w:ascii="Georgia" w:hAnsi="Georgia"/>
-          <w:sz w:val="34"/>
-          <w:szCs w:val="34"/>
-        </w:rPr>
-      </w:pPr>
-    </w:p>
-    <w:p>
-      <w:pPr>
-        <w:rPr>
-          <w:rFonts w:ascii="Georgia" w:hAnsi="Georgia"/>
-          <w:sz w:val="34"/>
-          <w:szCs w:val="34"/>
-        </w:rPr>
-      </w:pPr>
-      <w:r>
-        <w:rPr>
-          <w:rFonts w:ascii="Georgia" w:hAnsi="Georgia"/>
-          <w:sz w:val="34"/>
-          <w:szCs w:val="34"/>
-        </w:rPr>
-        <w:t>1.3.</w:t>
-      </w:r>
-      <w:r>
-        <w:rPr>
-          <w:rFonts w:ascii="Georgia" w:hAnsi="Georgia"/>
-          <w:sz w:val="34"/>
-          <w:szCs w:val="34"/>
-        </w:rPr>
-        <w:t>2 Acronyms</w:t>
+          <w:sz w:val="32"/>
+          <w:szCs w:val="32"/>
+        </w:rPr>
+      </w:pPr>
+      <w:r>
+        <w:rPr>
+          <w:rFonts w:ascii="Georgia" w:hAnsi="Georgia"/>
+          <w:i/>
+          <w:iCs/>
+          <w:sz w:val="32"/>
+          <w:szCs w:val="32"/>
+        </w:rPr>
+        <w:t>Authorit</w:t>
+      </w:r>
+      <w:r>
+        <w:rPr>
+          <w:rFonts w:ascii="Georgia" w:hAnsi="Georgia"/>
+          <w:i/>
+          <w:iCs/>
+          <w:sz w:val="32"/>
+          <w:szCs w:val="32"/>
+        </w:rPr>
+        <w:t>y</w:t>
+      </w:r>
+      <w:r>
+        <w:rPr>
+          <w:rFonts w:ascii="Georgia" w:hAnsi="Georgia"/>
+          <w:sz w:val="32"/>
+          <w:szCs w:val="32"/>
+        </w:rPr>
+        <w:t>:</w:t>
+      </w:r>
+      <w:r>
+        <w:rPr>
+          <w:rFonts w:ascii="Georgia" w:hAnsi="Georgia"/>
+          <w:sz w:val="32"/>
+          <w:szCs w:val="32"/>
+        </w:rPr>
+        <w:t xml:space="preserve"> public institution related to street safety (e.g. municipality, local police).</w:t>
       </w:r>
     </w:p>
     <w:p>
@@ -2751,18 +2698,28 @@
       <w:r>
         <w:rPr>
           <w:rFonts w:ascii="Georgia" w:hAnsi="Georgia"/>
-          <w:sz w:val="32"/>
-          <w:szCs w:val="32"/>
-        </w:rPr>
-        <w:t>RASD</w:t>
-      </w:r>
-      <w:r>
-        <w:rPr>
-          <w:rFonts w:ascii="Georgia" w:hAnsi="Georgia"/>
-          <w:sz w:val="32"/>
-          <w:szCs w:val="32"/>
-        </w:rPr>
-        <w:t>: Requirements Analysis and Specification Document</w:t>
+          <w:i/>
+          <w:iCs/>
+          <w:sz w:val="32"/>
+          <w:szCs w:val="32"/>
+        </w:rPr>
+        <w:t>End user</w:t>
+      </w:r>
+      <w:r>
+        <w:rPr>
+          <w:rFonts w:ascii="Georgia" w:hAnsi="Georgia"/>
+          <w:sz w:val="32"/>
+          <w:szCs w:val="32"/>
+        </w:rPr>
+        <w:t>:</w:t>
+      </w:r>
+      <w:r>
+        <w:rPr>
+          <w:rFonts w:ascii="Georgia" w:hAnsi="Georgia"/>
+          <w:sz w:val="32"/>
+          <w:szCs w:val="32"/>
+        </w:rPr>
+        <w:t xml:space="preserve"> people (unrelated with authorities) using Safe Streets application with the aim of report traffic violations and know the streets where the most violations occur.</w:t>
       </w:r>
     </w:p>
     <w:p>
@@ -2781,10 +2738,20 @@
       <w:r>
         <w:rPr>
           <w:rFonts w:ascii="Georgia" w:hAnsi="Georgia"/>
-          <w:sz w:val="32"/>
-          <w:szCs w:val="32"/>
-        </w:rPr>
-        <w:t>DD: Design Document</w:t>
+          <w:i/>
+          <w:iCs/>
+          <w:sz w:val="32"/>
+          <w:szCs w:val="32"/>
+        </w:rPr>
+        <w:t>My Reports</w:t>
+      </w:r>
+      <w:r>
+        <w:rPr>
+          <w:rFonts w:ascii="Georgia" w:hAnsi="Georgia"/>
+          <w:sz w:val="32"/>
+          <w:szCs w:val="32"/>
+        </w:rPr>
+        <w:t>: section visible on End User mobile app in which all the reports made by that end user are shown, underlying the current state of each report (it can be Unchecked, Confirmed or Rejected depending on the decision of the authority).</w:t>
       </w:r>
     </w:p>
     <w:p>
@@ -2796,17 +2763,26 @@
         </w:numPr>
         <w:rPr>
           <w:rFonts w:ascii="Georgia" w:hAnsi="Georgia"/>
-          <w:sz w:val="32"/>
-          <w:szCs w:val="32"/>
-        </w:rPr>
-      </w:pPr>
-      <w:r>
-        <w:rPr>
-          <w:rFonts w:ascii="Georgia" w:hAnsi="Georgia"/>
-          <w:sz w:val="32"/>
-          <w:szCs w:val="32"/>
-        </w:rPr>
-        <w:t>API: Application Programming Interface</w:t>
+          <w:sz w:val="34"/>
+          <w:szCs w:val="34"/>
+        </w:rPr>
+      </w:pPr>
+    </w:p>
+    <w:p>
+      <w:pPr>
+        <w:rPr>
+          <w:rFonts w:ascii="Georgia" w:hAnsi="Georgia"/>
+          <w:sz w:val="34"/>
+          <w:szCs w:val="34"/>
+        </w:rPr>
+      </w:pPr>
+      <w:r>
+        <w:rPr>
+          <w:rFonts w:ascii="Georgia" w:hAnsi="Georgia"/>
+          <w:sz w:val="34"/>
+          <w:szCs w:val="34"/>
+        </w:rPr>
+        <w:t>1.3.2 Acronyms</w:t>
       </w:r>
     </w:p>
     <w:p>
@@ -2828,7 +2804,15 @@
           <w:sz w:val="32"/>
           <w:szCs w:val="32"/>
         </w:rPr>
-        <w:t>UX: User Experience</w:t>
+        <w:t>RASD</w:t>
+      </w:r>
+      <w:r>
+        <w:rPr>
+          <w:rFonts w:ascii="Georgia" w:hAnsi="Georgia"/>
+          <w:sz w:val="32"/>
+          <w:szCs w:val="32"/>
+        </w:rPr>
+        <w:t>: Requirements Analysis and Specification Document</w:t>
       </w:r>
     </w:p>
     <w:p>
@@ -2850,32 +2834,8 @@
           <w:sz w:val="32"/>
           <w:szCs w:val="32"/>
         </w:rPr>
-        <w:t>DB: Data Base</w:t>
-      </w:r>
-    </w:p>
-    <w:p>
-      <w:pPr>
-        <w:rPr>
-          <w:rFonts w:ascii="Georgia" w:hAnsi="Georgia"/>
-          <w:sz w:val="34"/>
-          <w:szCs w:val="34"/>
-        </w:rPr>
-      </w:pPr>
-      <w:r>
-        <w:rPr>
-          <w:rFonts w:ascii="Georgia" w:hAnsi="Georgia"/>
-          <w:sz w:val="34"/>
-          <w:szCs w:val="34"/>
-        </w:rPr>
-        <w:t>1.3.</w:t>
-      </w:r>
-      <w:r>
-        <w:rPr>
-          <w:rFonts w:ascii="Georgia" w:hAnsi="Georgia"/>
-          <w:sz w:val="34"/>
-          <w:szCs w:val="34"/>
-        </w:rPr>
-        <w:t>3 Abbreviations</w:t>
+        <w:lastRenderedPageBreak/>
+        <w:t>DD: Design Document</w:t>
       </w:r>
     </w:p>
     <w:p>
@@ -2887,6 +2847,67 @@
         </w:numPr>
         <w:rPr>
           <w:rFonts w:ascii="Georgia" w:hAnsi="Georgia"/>
+          <w:sz w:val="32"/>
+          <w:szCs w:val="32"/>
+        </w:rPr>
+      </w:pPr>
+      <w:r>
+        <w:rPr>
+          <w:rFonts w:ascii="Georgia" w:hAnsi="Georgia"/>
+          <w:sz w:val="32"/>
+          <w:szCs w:val="32"/>
+        </w:rPr>
+        <w:t>API: Application Programming Interface</w:t>
+      </w:r>
+    </w:p>
+    <w:p>
+      <w:pPr>
+        <w:pStyle w:val="Paragrafoelenco"/>
+        <w:numPr>
+          <w:ilvl w:val="0"/>
+          <w:numId w:val="3"/>
+        </w:numPr>
+        <w:rPr>
+          <w:rFonts w:ascii="Georgia" w:hAnsi="Georgia"/>
+          <w:sz w:val="32"/>
+          <w:szCs w:val="32"/>
+        </w:rPr>
+      </w:pPr>
+      <w:r>
+        <w:rPr>
+          <w:rFonts w:ascii="Georgia" w:hAnsi="Georgia"/>
+          <w:sz w:val="32"/>
+          <w:szCs w:val="32"/>
+        </w:rPr>
+        <w:t>DB: Data Base</w:t>
+      </w:r>
+    </w:p>
+    <w:p>
+      <w:pPr>
+        <w:rPr>
+          <w:rFonts w:ascii="Georgia" w:hAnsi="Georgia"/>
+          <w:sz w:val="34"/>
+          <w:szCs w:val="34"/>
+        </w:rPr>
+      </w:pPr>
+      <w:r>
+        <w:rPr>
+          <w:rFonts w:ascii="Georgia" w:hAnsi="Georgia"/>
+          <w:sz w:val="34"/>
+          <w:szCs w:val="34"/>
+        </w:rPr>
+        <w:t>1.3.3 Abbreviations</w:t>
+      </w:r>
+    </w:p>
+    <w:p>
+      <w:pPr>
+        <w:pStyle w:val="Paragrafoelenco"/>
+        <w:numPr>
+          <w:ilvl w:val="0"/>
+          <w:numId w:val="3"/>
+        </w:numPr>
+        <w:rPr>
+          <w:rFonts w:ascii="Georgia" w:hAnsi="Georgia"/>
           <w:sz w:val="34"/>
           <w:szCs w:val="34"/>
         </w:rPr>
@@ -2963,7 +2984,6 @@
           <w:sz w:val="32"/>
           <w:szCs w:val="32"/>
         </w:rPr>
-        <w:lastRenderedPageBreak/>
         <w:t>09/12/19: Version 1.0</w:t>
       </w:r>
     </w:p>
@@ -3346,6 +3366,186 @@
         <w:spacing w:line="240" w:lineRule="auto"/>
         <w:rPr>
           <w:rFonts w:ascii="Georgia" w:hAnsi="Georgia"/>
+          <w:b/>
+          <w:bCs/>
+          <w:sz w:val="32"/>
+          <w:szCs w:val="32"/>
+        </w:rPr>
+      </w:pPr>
+      <w:r>
+        <w:rPr>
+          <w:rFonts w:ascii="Georgia" w:hAnsi="Georgia"/>
+          <w:sz w:val="32"/>
+          <w:szCs w:val="32"/>
+        </w:rPr>
+        <w:t>In</w:t>
+      </w:r>
+      <w:r>
+        <w:rPr>
+          <w:rFonts w:ascii="Georgia" w:hAnsi="Georgia"/>
+          <w:b/>
+          <w:bCs/>
+          <w:sz w:val="32"/>
+          <w:szCs w:val="32"/>
+        </w:rPr>
+        <w:t xml:space="preserve"> S</w:t>
+      </w:r>
+      <w:r>
+        <w:rPr>
+          <w:rFonts w:ascii="Georgia" w:hAnsi="Georgia"/>
+          <w:b/>
+          <w:bCs/>
+          <w:sz w:val="32"/>
+          <w:szCs w:val="32"/>
+        </w:rPr>
+        <w:t xml:space="preserve">ection </w:t>
+      </w:r>
+      <w:r>
+        <w:rPr>
+          <w:rFonts w:ascii="Georgia" w:hAnsi="Georgia"/>
+          <w:b/>
+          <w:bCs/>
+          <w:sz w:val="32"/>
+          <w:szCs w:val="32"/>
+        </w:rPr>
+        <w:t>3</w:t>
+      </w:r>
+      <w:r>
+        <w:rPr>
+          <w:rFonts w:ascii="Georgia" w:hAnsi="Georgia"/>
+          <w:sz w:val="32"/>
+          <w:szCs w:val="32"/>
+        </w:rPr>
+        <w:t>,</w:t>
+      </w:r>
+      <w:r>
+        <w:rPr>
+          <w:rFonts w:ascii="Georgia" w:hAnsi="Georgia"/>
+          <w:sz w:val="32"/>
+          <w:szCs w:val="32"/>
+        </w:rPr>
+        <w:t xml:space="preserve"> an explanation on how the requirements</w:t>
+      </w:r>
+      <w:r>
+        <w:rPr>
+          <w:rFonts w:ascii="Georgia" w:hAnsi="Georgia"/>
+          <w:sz w:val="32"/>
+          <w:szCs w:val="32"/>
+        </w:rPr>
+        <w:t>,</w:t>
+      </w:r>
+      <w:r>
+        <w:rPr>
+          <w:rFonts w:ascii="Georgia" w:hAnsi="Georgia"/>
+          <w:sz w:val="32"/>
+          <w:szCs w:val="32"/>
+        </w:rPr>
+        <w:t xml:space="preserve"> identified in the RASD</w:t>
+      </w:r>
+      <w:r>
+        <w:rPr>
+          <w:rFonts w:ascii="Georgia" w:hAnsi="Georgia"/>
+          <w:sz w:val="32"/>
+          <w:szCs w:val="32"/>
+        </w:rPr>
+        <w:t xml:space="preserve">, </w:t>
+      </w:r>
+      <w:r>
+        <w:rPr>
+          <w:rFonts w:ascii="Georgia" w:hAnsi="Georgia"/>
+          <w:sz w:val="32"/>
+          <w:szCs w:val="32"/>
+        </w:rPr>
+        <w:t xml:space="preserve">map </w:t>
+      </w:r>
+      <w:r>
+        <w:rPr>
+          <w:rFonts w:ascii="Georgia" w:hAnsi="Georgia"/>
+          <w:sz w:val="32"/>
+          <w:szCs w:val="32"/>
+        </w:rPr>
+        <w:t>on</w:t>
+      </w:r>
+      <w:r>
+        <w:rPr>
+          <w:rFonts w:ascii="Georgia" w:hAnsi="Georgia"/>
+          <w:sz w:val="32"/>
+          <w:szCs w:val="32"/>
+        </w:rPr>
+        <w:t xml:space="preserve"> the design elements</w:t>
+      </w:r>
+      <w:r>
+        <w:rPr>
+          <w:rFonts w:ascii="Georgia" w:hAnsi="Georgia"/>
+          <w:sz w:val="32"/>
+          <w:szCs w:val="32"/>
+        </w:rPr>
+        <w:t>,</w:t>
+      </w:r>
+      <w:r>
+        <w:rPr>
+          <w:rFonts w:ascii="Georgia" w:hAnsi="Georgia"/>
+          <w:sz w:val="32"/>
+          <w:szCs w:val="32"/>
+        </w:rPr>
+        <w:t xml:space="preserve"> </w:t>
+      </w:r>
+      <w:proofErr w:type="spellStart"/>
+      <w:r>
+        <w:rPr>
+          <w:rFonts w:ascii="Georgia" w:hAnsi="Georgia"/>
+          <w:sz w:val="32"/>
+          <w:szCs w:val="32"/>
+        </w:rPr>
+        <w:t>illustarted</w:t>
+      </w:r>
+      <w:proofErr w:type="spellEnd"/>
+      <w:r>
+        <w:rPr>
+          <w:rFonts w:ascii="Georgia" w:hAnsi="Georgia"/>
+          <w:sz w:val="32"/>
+          <w:szCs w:val="32"/>
+        </w:rPr>
+        <w:t xml:space="preserve"> in </w:t>
+      </w:r>
+      <w:r>
+        <w:rPr>
+          <w:rFonts w:ascii="Georgia" w:hAnsi="Georgia"/>
+          <w:sz w:val="32"/>
+          <w:szCs w:val="32"/>
+        </w:rPr>
+        <w:t>S</w:t>
+      </w:r>
+      <w:r>
+        <w:rPr>
+          <w:rFonts w:ascii="Georgia" w:hAnsi="Georgia"/>
+          <w:sz w:val="32"/>
+          <w:szCs w:val="32"/>
+        </w:rPr>
+        <w:t>ection 2</w:t>
+      </w:r>
+      <w:r>
+        <w:rPr>
+          <w:rFonts w:ascii="Georgia" w:hAnsi="Georgia"/>
+          <w:sz w:val="32"/>
+          <w:szCs w:val="32"/>
+        </w:rPr>
+        <w:t>,</w:t>
+      </w:r>
+      <w:r>
+        <w:rPr>
+          <w:rFonts w:ascii="Georgia" w:hAnsi="Georgia"/>
+          <w:sz w:val="32"/>
+          <w:szCs w:val="32"/>
+        </w:rPr>
+        <w:t xml:space="preserve"> is given.</w:t>
+      </w:r>
+    </w:p>
+    <w:p>
+      <w:pPr>
+        <w:spacing w:line="240" w:lineRule="auto"/>
+        <w:rPr>
+          <w:rFonts w:ascii="Georgia" w:hAnsi="Georgia"/>
           <w:sz w:val="32"/>
           <w:szCs w:val="32"/>
         </w:rPr>
@@ -3368,7 +3568,7 @@
           <w:sz w:val="32"/>
           <w:szCs w:val="32"/>
         </w:rPr>
-        <w:t>3</w:t>
+        <w:t>4</w:t>
       </w:r>
       <w:r>
         <w:rPr>
@@ -3386,25 +3586,15 @@
           <w:sz w:val="32"/>
           <w:szCs w:val="32"/>
         </w:rPr>
-        <w:t xml:space="preserve">provides only a UX diagram that integrates the </w:t>
-      </w:r>
-      <w:proofErr w:type="spellStart"/>
-      <w:r>
-        <w:rPr>
-          <w:rFonts w:ascii="Georgia" w:hAnsi="Georgia"/>
-          <w:sz w:val="32"/>
-          <w:szCs w:val="32"/>
-        </w:rPr>
-        <w:t>mockups</w:t>
-      </w:r>
-      <w:proofErr w:type="spellEnd"/>
-      <w:r>
-        <w:rPr>
-          <w:rFonts w:ascii="Georgia" w:hAnsi="Georgia"/>
-          <w:sz w:val="32"/>
-          <w:szCs w:val="32"/>
-        </w:rPr>
-        <w:t xml:space="preserve"> represented in the RASD.</w:t>
+        <w:t xml:space="preserve">contains the </w:t>
+      </w:r>
+      <w:r>
+        <w:rPr>
+          <w:rFonts w:ascii="Georgia" w:hAnsi="Georgia"/>
+          <w:sz w:val="32"/>
+          <w:szCs w:val="32"/>
+        </w:rPr>
+        <w:t>identification of the order in which the implementation, the integration of subcomponents of the system and the test of them is planned.</w:t>
       </w:r>
     </w:p>
     <w:p>
@@ -3424,127 +3614,8 @@
           <w:sz w:val="32"/>
           <w:szCs w:val="32"/>
         </w:rPr>
-        <w:t>In</w:t>
-      </w:r>
-      <w:r>
-        <w:rPr>
-          <w:rFonts w:ascii="Georgia" w:hAnsi="Georgia"/>
-          <w:b/>
-          <w:bCs/>
-          <w:sz w:val="32"/>
-          <w:szCs w:val="32"/>
-        </w:rPr>
-        <w:t xml:space="preserve"> S</w:t>
-      </w:r>
-      <w:r>
-        <w:rPr>
-          <w:rFonts w:ascii="Georgia" w:hAnsi="Georgia"/>
-          <w:b/>
-          <w:bCs/>
-          <w:sz w:val="32"/>
-          <w:szCs w:val="32"/>
-        </w:rPr>
-        <w:t xml:space="preserve">ection </w:t>
-      </w:r>
-      <w:r>
-        <w:rPr>
-          <w:rFonts w:ascii="Georgia" w:hAnsi="Georgia"/>
-          <w:b/>
-          <w:bCs/>
-          <w:sz w:val="32"/>
-          <w:szCs w:val="32"/>
-        </w:rPr>
-        <w:t>4</w:t>
-      </w:r>
-      <w:r>
-        <w:rPr>
-          <w:rFonts w:ascii="Georgia" w:hAnsi="Georgia"/>
-          <w:sz w:val="32"/>
-          <w:szCs w:val="32"/>
-        </w:rPr>
-        <w:t>,</w:t>
-      </w:r>
-      <w:r>
-        <w:rPr>
-          <w:rFonts w:ascii="Georgia" w:hAnsi="Georgia"/>
-          <w:sz w:val="32"/>
-          <w:szCs w:val="32"/>
-        </w:rPr>
-        <w:t xml:space="preserve"> an explanation on how the requirements identified in the RASD map to the design elements shown in section 2 is given.</w:t>
-      </w:r>
-    </w:p>
-    <w:p>
-      <w:pPr>
-        <w:spacing w:line="240" w:lineRule="auto"/>
-        <w:rPr>
-          <w:rFonts w:ascii="Georgia" w:hAnsi="Georgia"/>
-          <w:b/>
-          <w:bCs/>
-          <w:sz w:val="32"/>
-          <w:szCs w:val="32"/>
-        </w:rPr>
-      </w:pPr>
-      <w:r>
-        <w:rPr>
-          <w:rFonts w:ascii="Georgia" w:hAnsi="Georgia"/>
-          <w:b/>
-          <w:bCs/>
-          <w:sz w:val="32"/>
-          <w:szCs w:val="32"/>
-        </w:rPr>
-        <w:t xml:space="preserve">Section </w:t>
-      </w:r>
-      <w:r>
-        <w:rPr>
-          <w:rFonts w:ascii="Georgia" w:hAnsi="Georgia"/>
-          <w:b/>
-          <w:bCs/>
-          <w:sz w:val="32"/>
-          <w:szCs w:val="32"/>
-        </w:rPr>
-        <w:t>5</w:t>
-      </w:r>
-      <w:r>
-        <w:rPr>
-          <w:rFonts w:ascii="Georgia" w:hAnsi="Georgia"/>
-          <w:b/>
-          <w:bCs/>
-          <w:sz w:val="32"/>
-          <w:szCs w:val="32"/>
-        </w:rPr>
-        <w:t xml:space="preserve"> </w:t>
-      </w:r>
-      <w:r>
-        <w:rPr>
-          <w:rFonts w:ascii="Georgia" w:hAnsi="Georgia"/>
-          <w:sz w:val="32"/>
-          <w:szCs w:val="32"/>
-        </w:rPr>
-        <w:t xml:space="preserve">contains the </w:t>
-      </w:r>
-      <w:r>
-        <w:rPr>
-          <w:rFonts w:ascii="Georgia" w:hAnsi="Georgia"/>
-          <w:sz w:val="32"/>
-          <w:szCs w:val="32"/>
-        </w:rPr>
-        <w:t xml:space="preserve">identification of the order in which the implementation, </w:t>
-      </w:r>
-      <w:r>
-        <w:rPr>
-          <w:rFonts w:ascii="Georgia" w:hAnsi="Georgia"/>
-          <w:sz w:val="32"/>
-          <w:szCs w:val="32"/>
-        </w:rPr>
-        <w:t xml:space="preserve">the integration </w:t>
-      </w:r>
-      <w:r>
-        <w:rPr>
-          <w:rFonts w:ascii="Georgia" w:hAnsi="Georgia"/>
-          <w:sz w:val="32"/>
-          <w:szCs w:val="32"/>
-        </w:rPr>
-        <w:t>of subcomponents of the system and the test of them is planned.</w:t>
+        <w:lastRenderedPageBreak/>
+        <w:t>In this document, a section that provides an overview on how the user interfaces will look like is not provided because that topic is presented in detail in Section 3.1 of the RASD.</w:t>
       </w:r>
     </w:p>
     <w:p>
@@ -3648,6 +3719,92 @@
       <w:pPr>
         <w:rPr>
           <w:rFonts w:ascii="Georgia" w:hAnsi="Georgia"/>
+          <w:sz w:val="32"/>
+          <w:szCs w:val="32"/>
+        </w:rPr>
+      </w:pPr>
+      <w:proofErr w:type="spellStart"/>
+      <w:r>
+        <w:rPr>
+          <w:rFonts w:ascii="Georgia" w:hAnsi="Georgia"/>
+          <w:sz w:val="32"/>
+          <w:szCs w:val="32"/>
+        </w:rPr>
+        <w:t>SafeStreets</w:t>
+      </w:r>
+      <w:proofErr w:type="spellEnd"/>
+      <w:r>
+        <w:rPr>
+          <w:rFonts w:ascii="Georgia" w:hAnsi="Georgia"/>
+          <w:sz w:val="32"/>
+          <w:szCs w:val="32"/>
+        </w:rPr>
+        <w:t xml:space="preserve"> application is thought to be developed on a three-tier architecture. In figure 1, the three </w:t>
+      </w:r>
+      <w:r>
+        <w:rPr>
+          <w:rFonts w:ascii="Georgia" w:hAnsi="Georgia"/>
+          <w:sz w:val="32"/>
+          <w:szCs w:val="32"/>
+        </w:rPr>
+        <w:t xml:space="preserve">logical </w:t>
+      </w:r>
+      <w:r>
+        <w:rPr>
+          <w:rFonts w:ascii="Georgia" w:hAnsi="Georgia"/>
+          <w:sz w:val="32"/>
+          <w:szCs w:val="32"/>
+        </w:rPr>
+        <w:t>levels (presentation, application and data</w:t>
+      </w:r>
+      <w:r>
+        <w:rPr>
+          <w:rFonts w:ascii="Georgia" w:hAnsi="Georgia"/>
+          <w:sz w:val="32"/>
+          <w:szCs w:val="32"/>
+        </w:rPr>
+        <w:t>) are represented with their dedicated hardware components.</w:t>
+      </w:r>
+    </w:p>
+    <w:p>
+      <w:pPr>
+        <w:rPr>
+          <w:rFonts w:ascii="Georgia" w:hAnsi="Georgia"/>
+          <w:sz w:val="32"/>
+          <w:szCs w:val="32"/>
+        </w:rPr>
+      </w:pPr>
+      <w:r>
+        <w:rPr>
+          <w:rFonts w:ascii="Georgia" w:hAnsi="Georgia"/>
+          <w:sz w:val="32"/>
+          <w:szCs w:val="32"/>
+        </w:rPr>
+        <w:t xml:space="preserve">With regards to presentation layer, both end users and authorities exploits the same mobile application, it will be the Router application subcomponent that chooses the right functionalities to offer them. For what concerns the application layer, the application server communicates with the DB in two ways: synchronously when it must retrieve information and asynchronously when it </w:t>
+      </w:r>
+      <w:proofErr w:type="gramStart"/>
+      <w:r>
+        <w:rPr>
+          <w:rFonts w:ascii="Georgia" w:hAnsi="Georgia"/>
+          <w:sz w:val="32"/>
+          <w:szCs w:val="32"/>
+        </w:rPr>
+        <w:t>has to</w:t>
+      </w:r>
+      <w:proofErr w:type="gramEnd"/>
+      <w:r>
+        <w:rPr>
+          <w:rFonts w:ascii="Georgia" w:hAnsi="Georgia"/>
+          <w:sz w:val="32"/>
+          <w:szCs w:val="32"/>
+        </w:rPr>
+        <w:t xml:space="preserve"> store information.</w:t>
+      </w:r>
+    </w:p>
+    <w:p>
+      <w:pPr>
+        <w:rPr>
+          <w:rFonts w:ascii="Georgia" w:hAnsi="Georgia"/>
           <w:sz w:val="36"/>
           <w:szCs w:val="36"/>
         </w:rPr>
@@ -3681,6 +3838,709 @@
       <w:pPr>
         <w:rPr>
           <w:rFonts w:ascii="Georgia" w:hAnsi="Georgia"/>
+          <w:sz w:val="32"/>
+          <w:szCs w:val="32"/>
+        </w:rPr>
+      </w:pPr>
+      <w:r>
+        <w:rPr>
+          <w:rFonts w:ascii="Georgia" w:hAnsi="Georgia"/>
+          <w:sz w:val="32"/>
+          <w:szCs w:val="32"/>
+        </w:rPr>
+        <w:t>Figure 2</w:t>
+      </w:r>
+      <w:r>
+        <w:rPr>
+          <w:rFonts w:ascii="Georgia" w:hAnsi="Georgia"/>
+          <w:sz w:val="32"/>
+          <w:szCs w:val="32"/>
+        </w:rPr>
+        <w:t xml:space="preserve"> figure represents the component diagram of the application. Because of readability reasons, the ports that represent external interfaces are not shown</w:t>
+      </w:r>
+      <w:r>
+        <w:rPr>
+          <w:rFonts w:ascii="Georgia" w:hAnsi="Georgia"/>
+          <w:sz w:val="32"/>
+          <w:szCs w:val="32"/>
+        </w:rPr>
+        <w:t>,</w:t>
+      </w:r>
+      <w:r>
+        <w:rPr>
+          <w:rFonts w:ascii="Georgia" w:hAnsi="Georgia"/>
+          <w:sz w:val="32"/>
+          <w:szCs w:val="32"/>
+        </w:rPr>
+        <w:t xml:space="preserve"> the application server (the core of the application) is the only subsystem described</w:t>
+      </w:r>
+      <w:r>
+        <w:rPr>
+          <w:rFonts w:ascii="Georgia" w:hAnsi="Georgia"/>
+          <w:sz w:val="32"/>
+          <w:szCs w:val="32"/>
+        </w:rPr>
+        <w:t xml:space="preserve"> and the interactions between application</w:t>
+      </w:r>
+      <w:r>
+        <w:rPr>
+          <w:rFonts w:ascii="Georgia" w:hAnsi="Georgia"/>
+          <w:sz w:val="32"/>
+          <w:szCs w:val="32"/>
+        </w:rPr>
+        <w:t>’s components and the DB are omitted as they are illustrated in section 2.2.1 Components functionalities</w:t>
+      </w:r>
+      <w:r>
+        <w:rPr>
+          <w:rFonts w:ascii="Georgia" w:hAnsi="Georgia"/>
+          <w:sz w:val="32"/>
+          <w:szCs w:val="32"/>
+        </w:rPr>
+        <w:t>.</w:t>
+      </w:r>
+    </w:p>
+    <w:p>
+      <w:pPr>
+        <w:rPr>
+          <w:rFonts w:ascii="Georgia" w:hAnsi="Georgia"/>
+          <w:sz w:val="32"/>
+          <w:szCs w:val="32"/>
+        </w:rPr>
+      </w:pPr>
+    </w:p>
+    <w:p>
+      <w:pPr>
+        <w:rPr>
+          <w:rFonts w:ascii="Georgia" w:hAnsi="Georgia"/>
+          <w:sz w:val="34"/>
+          <w:szCs w:val="34"/>
+        </w:rPr>
+      </w:pPr>
+      <w:r>
+        <w:rPr>
+          <w:rFonts w:ascii="Georgia" w:hAnsi="Georgia"/>
+          <w:sz w:val="34"/>
+          <w:szCs w:val="34"/>
+        </w:rPr>
+        <w:t>2.2.1 Components functionalities</w:t>
+      </w:r>
+    </w:p>
+    <w:p>
+      <w:pPr>
+        <w:pStyle w:val="Paragrafoelenco"/>
+        <w:numPr>
+          <w:ilvl w:val="0"/>
+          <w:numId w:val="5"/>
+        </w:numPr>
+        <w:rPr>
+          <w:rFonts w:ascii="Georgia" w:hAnsi="Georgia"/>
+          <w:sz w:val="32"/>
+          <w:szCs w:val="32"/>
+        </w:rPr>
+      </w:pPr>
+      <w:r>
+        <w:rPr>
+          <w:rFonts w:ascii="Georgia" w:hAnsi="Georgia"/>
+          <w:b/>
+          <w:bCs/>
+          <w:sz w:val="32"/>
+          <w:szCs w:val="32"/>
+        </w:rPr>
+        <w:t>Router</w:t>
+      </w:r>
+      <w:r>
+        <w:rPr>
+          <w:rFonts w:ascii="Georgia" w:hAnsi="Georgia"/>
+          <w:sz w:val="32"/>
+          <w:szCs w:val="32"/>
+        </w:rPr>
+        <w:t>:</w:t>
+      </w:r>
+      <w:r>
+        <w:rPr>
+          <w:rFonts w:ascii="Georgia" w:hAnsi="Georgia"/>
+          <w:sz w:val="32"/>
+          <w:szCs w:val="32"/>
+        </w:rPr>
+        <w:t xml:space="preserve"> it interacts directly with user’s mobile applications and it manages all the function calls from them</w:t>
+      </w:r>
+      <w:r>
+        <w:rPr>
+          <w:rFonts w:ascii="Georgia" w:hAnsi="Georgia"/>
+          <w:sz w:val="32"/>
+          <w:szCs w:val="32"/>
+        </w:rPr>
+        <w:t xml:space="preserve">. Depending on the result of the signup process, it forces the mobile app to show to the end user the right functionalities. It has also the </w:t>
+      </w:r>
+      <w:r>
+        <w:rPr>
+          <w:rFonts w:ascii="Georgia" w:hAnsi="Georgia"/>
+          <w:sz w:val="32"/>
+          <w:szCs w:val="32"/>
+        </w:rPr>
+        <w:lastRenderedPageBreak/>
+        <w:t xml:space="preserve">task of acting as intermediary between the various application subcomponents. </w:t>
+      </w:r>
+    </w:p>
+    <w:p>
+      <w:pPr>
+        <w:pStyle w:val="Paragrafoelenco"/>
+        <w:numPr>
+          <w:ilvl w:val="0"/>
+          <w:numId w:val="5"/>
+        </w:numPr>
+        <w:rPr>
+          <w:rFonts w:ascii="Georgia" w:hAnsi="Georgia"/>
+          <w:sz w:val="32"/>
+          <w:szCs w:val="32"/>
+        </w:rPr>
+      </w:pPr>
+      <w:proofErr w:type="spellStart"/>
+      <w:r>
+        <w:rPr>
+          <w:rFonts w:ascii="Georgia" w:hAnsi="Georgia"/>
+          <w:b/>
+          <w:bCs/>
+          <w:sz w:val="32"/>
+          <w:szCs w:val="32"/>
+        </w:rPr>
+        <w:t>SignUpManager</w:t>
+      </w:r>
+      <w:proofErr w:type="spellEnd"/>
+      <w:r>
+        <w:rPr>
+          <w:rFonts w:ascii="Georgia" w:hAnsi="Georgia"/>
+          <w:sz w:val="32"/>
+          <w:szCs w:val="32"/>
+        </w:rPr>
+        <w:t xml:space="preserve">: </w:t>
+      </w:r>
+      <w:r>
+        <w:rPr>
+          <w:rFonts w:ascii="Georgia" w:hAnsi="Georgia"/>
+          <w:sz w:val="32"/>
+          <w:szCs w:val="32"/>
+        </w:rPr>
+        <w:t>it</w:t>
+      </w:r>
+      <w:r>
+        <w:rPr>
+          <w:rFonts w:ascii="Georgia" w:hAnsi="Georgia"/>
+          <w:sz w:val="32"/>
+          <w:szCs w:val="32"/>
+        </w:rPr>
+        <w:t xml:space="preserve"> contains the </w:t>
+      </w:r>
+      <w:r>
+        <w:rPr>
+          <w:rFonts w:ascii="Georgia" w:hAnsi="Georgia"/>
+          <w:sz w:val="32"/>
+          <w:szCs w:val="32"/>
+        </w:rPr>
+        <w:t>procedures that allow a user to register to the system (both end users and authorities). It communicates with the DB to store registrations data and to perform changes on them (changes on credentials).</w:t>
+      </w:r>
+    </w:p>
+    <w:p>
+      <w:pPr>
+        <w:pStyle w:val="Paragrafoelenco"/>
+        <w:numPr>
+          <w:ilvl w:val="0"/>
+          <w:numId w:val="5"/>
+        </w:numPr>
+        <w:rPr>
+          <w:rFonts w:ascii="Georgia" w:hAnsi="Georgia"/>
+          <w:sz w:val="32"/>
+          <w:szCs w:val="32"/>
+        </w:rPr>
+      </w:pPr>
+      <w:proofErr w:type="spellStart"/>
+      <w:r>
+        <w:rPr>
+          <w:rFonts w:ascii="Georgia" w:hAnsi="Georgia"/>
+          <w:b/>
+          <w:bCs/>
+          <w:sz w:val="32"/>
+          <w:szCs w:val="32"/>
+        </w:rPr>
+        <w:t>LoginManager</w:t>
+      </w:r>
+      <w:proofErr w:type="spellEnd"/>
+      <w:r>
+        <w:rPr>
+          <w:rFonts w:ascii="Georgia" w:hAnsi="Georgia"/>
+          <w:sz w:val="32"/>
+          <w:szCs w:val="32"/>
+        </w:rPr>
+        <w:t>:</w:t>
+      </w:r>
+      <w:r>
+        <w:rPr>
+          <w:rFonts w:ascii="Georgia" w:hAnsi="Georgia"/>
+          <w:sz w:val="32"/>
+          <w:szCs w:val="32"/>
+        </w:rPr>
+        <w:t xml:space="preserve"> it contains the procedure that allow users to log into the system. It interacts with the DB in order to check the inserted credentials.</w:t>
+      </w:r>
+    </w:p>
+    <w:p>
+      <w:pPr>
+        <w:pStyle w:val="Paragrafoelenco"/>
+        <w:numPr>
+          <w:ilvl w:val="0"/>
+          <w:numId w:val="5"/>
+        </w:numPr>
+        <w:rPr>
+          <w:rFonts w:ascii="Georgia" w:hAnsi="Georgia"/>
+          <w:sz w:val="32"/>
+          <w:szCs w:val="32"/>
+        </w:rPr>
+      </w:pPr>
+      <w:proofErr w:type="spellStart"/>
+      <w:r>
+        <w:rPr>
+          <w:rFonts w:ascii="Georgia" w:hAnsi="Georgia"/>
+          <w:b/>
+          <w:bCs/>
+          <w:sz w:val="32"/>
+          <w:szCs w:val="32"/>
+        </w:rPr>
+        <w:t>ReportManager</w:t>
+      </w:r>
+      <w:proofErr w:type="spellEnd"/>
+      <w:r>
+        <w:rPr>
+          <w:rFonts w:ascii="Georgia" w:hAnsi="Georgia"/>
+          <w:sz w:val="32"/>
+          <w:szCs w:val="32"/>
+        </w:rPr>
+        <w:t>:</w:t>
+      </w:r>
+      <w:r>
+        <w:rPr>
+          <w:rFonts w:ascii="Georgia" w:hAnsi="Georgia"/>
+          <w:sz w:val="32"/>
+          <w:szCs w:val="32"/>
+        </w:rPr>
+        <w:t xml:space="preserve"> it manages all the processes that involves traffic violation reports.</w:t>
+      </w:r>
+      <w:r>
+        <w:rPr>
+          <w:rFonts w:ascii="Georgia" w:hAnsi="Georgia"/>
+          <w:sz w:val="32"/>
+          <w:szCs w:val="32"/>
+        </w:rPr>
+        <w:t xml:space="preserve"> It is divided in two subcomponents: the </w:t>
+      </w:r>
+      <w:proofErr w:type="spellStart"/>
+      <w:r>
+        <w:rPr>
+          <w:rFonts w:ascii="Georgia" w:hAnsi="Georgia"/>
+          <w:b/>
+          <w:bCs/>
+          <w:sz w:val="32"/>
+          <w:szCs w:val="32"/>
+        </w:rPr>
+        <w:t>ReportNotificationManager</w:t>
+      </w:r>
+      <w:proofErr w:type="spellEnd"/>
+      <w:r>
+        <w:rPr>
+          <w:rFonts w:ascii="Georgia" w:hAnsi="Georgia"/>
+          <w:sz w:val="32"/>
+          <w:szCs w:val="32"/>
+        </w:rPr>
+        <w:t>, that controls the function of reporting a new traffic violation report from an end user</w:t>
+      </w:r>
+      <w:r>
+        <w:rPr>
+          <w:rFonts w:ascii="Georgia" w:hAnsi="Georgia"/>
+          <w:sz w:val="32"/>
+          <w:szCs w:val="32"/>
+        </w:rPr>
+        <w:t xml:space="preserve"> and the visualization of </w:t>
+      </w:r>
+      <w:proofErr w:type="spellStart"/>
+      <w:r>
+        <w:rPr>
+          <w:rFonts w:ascii="Georgia" w:hAnsi="Georgia"/>
+          <w:i/>
+          <w:iCs/>
+          <w:sz w:val="32"/>
+          <w:szCs w:val="32"/>
+        </w:rPr>
+        <w:t>MyReports</w:t>
+      </w:r>
+      <w:proofErr w:type="spellEnd"/>
+      <w:r>
+        <w:rPr>
+          <w:rFonts w:ascii="Georgia" w:hAnsi="Georgia"/>
+          <w:sz w:val="32"/>
+          <w:szCs w:val="32"/>
+        </w:rPr>
+        <w:t xml:space="preserve"> </w:t>
+      </w:r>
+      <w:r>
+        <w:rPr>
+          <w:rFonts w:ascii="Georgia" w:hAnsi="Georgia"/>
+          <w:sz w:val="32"/>
+          <w:szCs w:val="32"/>
+        </w:rPr>
+        <w:t>section</w:t>
+      </w:r>
+      <w:r>
+        <w:rPr>
+          <w:rFonts w:ascii="Georgia" w:hAnsi="Georgia"/>
+          <w:sz w:val="32"/>
+          <w:szCs w:val="32"/>
+        </w:rPr>
+        <w:t xml:space="preserve">, and the </w:t>
+      </w:r>
+      <w:proofErr w:type="spellStart"/>
+      <w:r>
+        <w:rPr>
+          <w:rFonts w:ascii="Georgia" w:hAnsi="Georgia"/>
+          <w:b/>
+          <w:bCs/>
+          <w:sz w:val="32"/>
+          <w:szCs w:val="32"/>
+        </w:rPr>
+        <w:t>ReportCheckManager</w:t>
+      </w:r>
+      <w:proofErr w:type="spellEnd"/>
+      <w:r>
+        <w:rPr>
+          <w:rFonts w:ascii="Georgia" w:hAnsi="Georgia"/>
+          <w:sz w:val="32"/>
+          <w:szCs w:val="32"/>
+        </w:rPr>
+        <w:t>, that queries the DB for unchecked violation reports in order to show them to aut</w:t>
+      </w:r>
+      <w:r>
+        <w:rPr>
+          <w:rFonts w:ascii="Georgia" w:hAnsi="Georgia"/>
+          <w:sz w:val="32"/>
+          <w:szCs w:val="32"/>
+        </w:rPr>
+        <w:t>h</w:t>
+      </w:r>
+      <w:r>
+        <w:rPr>
+          <w:rFonts w:ascii="Georgia" w:hAnsi="Georgia"/>
+          <w:sz w:val="32"/>
+          <w:szCs w:val="32"/>
+        </w:rPr>
+        <w:t>orities.</w:t>
+      </w:r>
+      <w:r>
+        <w:rPr>
+          <w:rFonts w:ascii="Georgia" w:hAnsi="Georgia"/>
+          <w:sz w:val="32"/>
+          <w:szCs w:val="32"/>
+        </w:rPr>
+        <w:t xml:space="preserve"> It interacts directly with the DB</w:t>
+      </w:r>
+      <w:r>
+        <w:rPr>
+          <w:rFonts w:ascii="Georgia" w:hAnsi="Georgia"/>
+          <w:sz w:val="32"/>
+          <w:szCs w:val="32"/>
+        </w:rPr>
+        <w:t xml:space="preserve"> in order to extract the right report instances and with the </w:t>
+      </w:r>
+      <w:proofErr w:type="spellStart"/>
+      <w:r>
+        <w:rPr>
+          <w:rFonts w:ascii="Georgia" w:hAnsi="Georgia"/>
+          <w:sz w:val="32"/>
+          <w:szCs w:val="32"/>
+        </w:rPr>
+        <w:t>NotificationManager</w:t>
+      </w:r>
+      <w:proofErr w:type="spellEnd"/>
+      <w:r>
+        <w:rPr>
+          <w:rFonts w:ascii="Georgia" w:hAnsi="Georgia"/>
+          <w:sz w:val="32"/>
+          <w:szCs w:val="32"/>
+        </w:rPr>
+        <w:t>.</w:t>
+      </w:r>
+      <w:r>
+        <w:rPr>
+          <w:rFonts w:ascii="Georgia" w:hAnsi="Georgia"/>
+          <w:sz w:val="32"/>
+          <w:szCs w:val="32"/>
+        </w:rPr>
+        <w:t xml:space="preserve"> Notice that this component, after the submission of the report, runs the algorithm able to retrieve the license plates visible from the picture entered by the end user.</w:t>
+      </w:r>
+    </w:p>
+    <w:p>
+      <w:pPr>
+        <w:pStyle w:val="Paragrafoelenco"/>
+        <w:numPr>
+          <w:ilvl w:val="0"/>
+          <w:numId w:val="5"/>
+        </w:numPr>
+        <w:rPr>
+          <w:rFonts w:ascii="Georgia" w:hAnsi="Georgia"/>
+          <w:sz w:val="32"/>
+          <w:szCs w:val="32"/>
+        </w:rPr>
+      </w:pPr>
+      <w:proofErr w:type="spellStart"/>
+      <w:r>
+        <w:rPr>
+          <w:rFonts w:ascii="Georgia" w:hAnsi="Georgia"/>
+          <w:b/>
+          <w:bCs/>
+          <w:sz w:val="32"/>
+          <w:szCs w:val="32"/>
+        </w:rPr>
+        <w:t>DataVisualizationManager</w:t>
+      </w:r>
+      <w:proofErr w:type="spellEnd"/>
+      <w:r>
+        <w:rPr>
+          <w:rFonts w:ascii="Georgia" w:hAnsi="Georgia"/>
+          <w:sz w:val="32"/>
+          <w:szCs w:val="32"/>
+        </w:rPr>
+        <w:t>:</w:t>
+      </w:r>
+      <w:r>
+        <w:rPr>
+          <w:rFonts w:ascii="Georgia" w:hAnsi="Georgia"/>
+          <w:sz w:val="32"/>
+          <w:szCs w:val="32"/>
+        </w:rPr>
+        <w:t xml:space="preserve"> it contains the applicative logic that handles users’ requests of visualize data </w:t>
+      </w:r>
+      <w:r>
+        <w:rPr>
+          <w:rFonts w:ascii="Georgia" w:hAnsi="Georgia"/>
+          <w:sz w:val="32"/>
+          <w:szCs w:val="32"/>
+        </w:rPr>
+        <w:t xml:space="preserve">mined from </w:t>
+      </w:r>
+      <w:r>
+        <w:rPr>
+          <w:rFonts w:ascii="Georgia" w:hAnsi="Georgia"/>
+          <w:sz w:val="32"/>
+          <w:szCs w:val="32"/>
+        </w:rPr>
+        <w:t xml:space="preserve">the </w:t>
+      </w:r>
+      <w:r>
+        <w:rPr>
+          <w:rFonts w:ascii="Georgia" w:hAnsi="Georgia"/>
+          <w:sz w:val="32"/>
+          <w:szCs w:val="32"/>
+        </w:rPr>
+        <w:t>DB</w:t>
+      </w:r>
+      <w:r>
+        <w:rPr>
+          <w:rFonts w:ascii="Georgia" w:hAnsi="Georgia"/>
+          <w:sz w:val="32"/>
+          <w:szCs w:val="32"/>
+        </w:rPr>
+        <w:t xml:space="preserve">. It has two subcomponents: the </w:t>
+      </w:r>
+      <w:proofErr w:type="spellStart"/>
+      <w:r>
+        <w:rPr>
+          <w:rFonts w:ascii="Georgia" w:hAnsi="Georgia"/>
+          <w:b/>
+          <w:bCs/>
+          <w:sz w:val="32"/>
+          <w:szCs w:val="32"/>
+        </w:rPr>
+        <w:t>ViolationMapManager</w:t>
+      </w:r>
+      <w:proofErr w:type="spellEnd"/>
+      <w:r>
+        <w:rPr>
+          <w:rFonts w:ascii="Georgia" w:hAnsi="Georgia"/>
+          <w:sz w:val="32"/>
+          <w:szCs w:val="32"/>
+        </w:rPr>
+        <w:t xml:space="preserve">, that, interacting directly with the </w:t>
+      </w:r>
+      <w:proofErr w:type="spellStart"/>
+      <w:r>
+        <w:rPr>
+          <w:rFonts w:ascii="Georgia" w:hAnsi="Georgia"/>
+          <w:sz w:val="32"/>
+          <w:szCs w:val="32"/>
+        </w:rPr>
+        <w:t>MapService</w:t>
+      </w:r>
+      <w:proofErr w:type="spellEnd"/>
+      <w:r>
+        <w:rPr>
+          <w:rFonts w:ascii="Georgia" w:hAnsi="Georgia"/>
+          <w:sz w:val="32"/>
+          <w:szCs w:val="32"/>
+        </w:rPr>
+        <w:t xml:space="preserve">, “builds” the </w:t>
+      </w:r>
+      <w:proofErr w:type="spellStart"/>
+      <w:r>
+        <w:rPr>
+          <w:rFonts w:ascii="Georgia" w:hAnsi="Georgia"/>
+          <w:sz w:val="32"/>
+          <w:szCs w:val="32"/>
+        </w:rPr>
+        <w:t>TrafficViolationMap</w:t>
+      </w:r>
+      <w:proofErr w:type="spellEnd"/>
+      <w:r>
+        <w:rPr>
+          <w:rFonts w:ascii="Georgia" w:hAnsi="Georgia"/>
+          <w:sz w:val="32"/>
+          <w:szCs w:val="32"/>
+        </w:rPr>
+        <w:t xml:space="preserve"> asked by both type of users, and the </w:t>
+      </w:r>
+      <w:proofErr w:type="spellStart"/>
+      <w:r>
+        <w:rPr>
+          <w:rFonts w:ascii="Georgia" w:hAnsi="Georgia"/>
+          <w:b/>
+          <w:bCs/>
+          <w:sz w:val="32"/>
+          <w:szCs w:val="32"/>
+        </w:rPr>
+        <w:t>VehiclesManager</w:t>
+      </w:r>
+      <w:proofErr w:type="spellEnd"/>
+      <w:r>
+        <w:rPr>
+          <w:rFonts w:ascii="Georgia" w:hAnsi="Georgia"/>
+          <w:sz w:val="32"/>
+          <w:szCs w:val="32"/>
+        </w:rPr>
+        <w:t xml:space="preserve"> that queries the DB for the list of most reported vehicles. Obviously, these components manage also the filtered requests from users.</w:t>
+      </w:r>
+    </w:p>
+    <w:p>
+      <w:pPr>
+        <w:pStyle w:val="Paragrafoelenco"/>
+        <w:numPr>
+          <w:ilvl w:val="0"/>
+          <w:numId w:val="5"/>
+        </w:numPr>
+        <w:rPr>
+          <w:rFonts w:ascii="Georgia" w:hAnsi="Georgia"/>
+          <w:sz w:val="32"/>
+          <w:szCs w:val="32"/>
+        </w:rPr>
+      </w:pPr>
+      <w:proofErr w:type="spellStart"/>
+      <w:r>
+        <w:rPr>
+          <w:rFonts w:ascii="Georgia" w:hAnsi="Georgia"/>
+          <w:b/>
+          <w:bCs/>
+          <w:sz w:val="32"/>
+          <w:szCs w:val="32"/>
+        </w:rPr>
+        <w:t>NotificationManager</w:t>
+      </w:r>
+      <w:proofErr w:type="spellEnd"/>
+      <w:r>
+        <w:rPr>
+          <w:rFonts w:ascii="Georgia" w:hAnsi="Georgia"/>
+          <w:sz w:val="32"/>
+          <w:szCs w:val="32"/>
+        </w:rPr>
+        <w:t>:</w:t>
+      </w:r>
+      <w:r>
+        <w:rPr>
+          <w:rFonts w:ascii="Georgia" w:hAnsi="Georgia"/>
+          <w:sz w:val="32"/>
+          <w:szCs w:val="32"/>
+        </w:rPr>
+        <w:t xml:space="preserve"> it contains the applicative logic for pushing notifications to users’ mobile app. It comes into play in two different situations: when an end user reports a new traffic violation report to the system, pushing a notification to all authorities and when an authority checks a traffic violation report, sending the response to the end user that notified it.</w:t>
+      </w:r>
+    </w:p>
+    <w:p>
+      <w:pPr>
+        <w:rPr>
+          <w:rFonts w:ascii="Georgia" w:hAnsi="Georgia"/>
+          <w:sz w:val="32"/>
+          <w:szCs w:val="32"/>
+        </w:rPr>
+      </w:pPr>
+    </w:p>
+    <w:p>
+      <w:pPr>
+        <w:rPr>
+          <w:rFonts w:ascii="Georgia" w:hAnsi="Georgia"/>
+          <w:sz w:val="32"/>
+          <w:szCs w:val="32"/>
+        </w:rPr>
+      </w:pPr>
+      <w:r>
+        <w:rPr>
+          <w:rFonts w:ascii="Georgia" w:hAnsi="Georgia"/>
+          <w:sz w:val="32"/>
+          <w:szCs w:val="32"/>
+        </w:rPr>
+        <w:t xml:space="preserve">It must be noticed that the only components that exploits the </w:t>
+      </w:r>
+      <w:proofErr w:type="spellStart"/>
+      <w:r>
+        <w:rPr>
+          <w:rFonts w:ascii="Georgia" w:hAnsi="Georgia"/>
+          <w:sz w:val="32"/>
+          <w:szCs w:val="32"/>
+        </w:rPr>
+        <w:t>MapService</w:t>
+      </w:r>
+      <w:proofErr w:type="spellEnd"/>
+      <w:r>
+        <w:rPr>
+          <w:rFonts w:ascii="Georgia" w:hAnsi="Georgia"/>
+          <w:sz w:val="32"/>
+          <w:szCs w:val="32"/>
+        </w:rPr>
+        <w:t xml:space="preserve"> API are the </w:t>
+      </w:r>
+      <w:proofErr w:type="spellStart"/>
+      <w:r>
+        <w:rPr>
+          <w:rFonts w:ascii="Georgia" w:hAnsi="Georgia"/>
+          <w:sz w:val="32"/>
+          <w:szCs w:val="32"/>
+        </w:rPr>
+        <w:t>ViolationMapManager</w:t>
+      </w:r>
+      <w:proofErr w:type="spellEnd"/>
+      <w:r>
+        <w:rPr>
+          <w:rFonts w:ascii="Georgia" w:hAnsi="Georgia"/>
+          <w:sz w:val="32"/>
+          <w:szCs w:val="32"/>
+        </w:rPr>
+        <w:t>, that create the map using the information stored in the DB, and the Mobile App, in order to visualize the map in a correct way.</w:t>
+      </w:r>
+    </w:p>
+    <w:p>
+      <w:pPr>
+        <w:rPr>
+          <w:rFonts w:ascii="Georgia" w:hAnsi="Georgia"/>
+          <w:sz w:val="32"/>
+          <w:szCs w:val="32"/>
+        </w:rPr>
+      </w:pPr>
+    </w:p>
+    <w:p>
+      <w:pPr>
+        <w:rPr>
+          <w:rFonts w:ascii="Georgia" w:hAnsi="Georgia"/>
           <w:sz w:val="36"/>
           <w:szCs w:val="36"/>
         </w:rPr>
@@ -3731,6 +4591,265 @@
       <w:pPr>
         <w:rPr>
           <w:rFonts w:ascii="Georgia" w:hAnsi="Georgia"/>
+          <w:sz w:val="32"/>
+          <w:szCs w:val="32"/>
+        </w:rPr>
+      </w:pPr>
+      <w:r>
+        <w:rPr>
+          <w:rFonts w:ascii="Georgia" w:hAnsi="Georgia"/>
+          <w:sz w:val="32"/>
+          <w:szCs w:val="32"/>
+        </w:rPr>
+        <w:t>In this section, some of the most relevant use cases are shown, using sequence diagrams to highlight the interactions between the involved components and sub-components.</w:t>
+      </w:r>
+    </w:p>
+    <w:p>
+      <w:pPr>
+        <w:rPr>
+          <w:rFonts w:ascii="Georgia" w:hAnsi="Georgia"/>
+          <w:sz w:val="32"/>
+          <w:szCs w:val="32"/>
+        </w:rPr>
+      </w:pPr>
+      <w:r>
+        <w:rPr>
+          <w:rFonts w:ascii="Georgia" w:hAnsi="Georgia"/>
+          <w:sz w:val="32"/>
+          <w:szCs w:val="32"/>
+        </w:rPr>
+        <w:t>Registration and Login</w:t>
+      </w:r>
+    </w:p>
+    <w:p>
+      <w:pPr>
+        <w:rPr>
+          <w:rFonts w:ascii="Georgia" w:hAnsi="Georgia"/>
+          <w:sz w:val="32"/>
+          <w:szCs w:val="32"/>
+        </w:rPr>
+      </w:pPr>
+      <w:r>
+        <w:rPr>
+          <w:rFonts w:ascii="Georgia" w:hAnsi="Georgia"/>
+          <w:sz w:val="32"/>
+          <w:szCs w:val="32"/>
+        </w:rPr>
+        <w:t>Figure … represents the Registration and Login Sequence Diagram.</w:t>
+      </w:r>
+      <w:r>
+        <w:rPr>
+          <w:rFonts w:ascii="Georgia" w:hAnsi="Georgia"/>
+          <w:sz w:val="32"/>
+          <w:szCs w:val="32"/>
+        </w:rPr>
+        <w:t xml:space="preserve"> The data </w:t>
+      </w:r>
+      <w:r>
+        <w:rPr>
+          <w:rFonts w:ascii="Georgia" w:hAnsi="Georgia"/>
+          <w:sz w:val="32"/>
+          <w:szCs w:val="32"/>
+        </w:rPr>
+        <w:t>entered by the End User in the registration process are not listed for the sake of simplicity. If the information entered contains some mistakes or the credentials are incorrect (after the DB has checked that) an error message is reported to the End User (as described in the relative Use Case in the RASD.</w:t>
+      </w:r>
+      <w:r>
+        <w:rPr>
+          <w:rFonts w:ascii="Georgia" w:hAnsi="Georgia"/>
+          <w:sz w:val="32"/>
+          <w:szCs w:val="32"/>
+        </w:rPr>
+        <w:t xml:space="preserve">  Notice that the same process is also valid for authorities, the only difference is that they must provide </w:t>
+      </w:r>
+      <w:r>
+        <w:rPr>
+          <w:rFonts w:ascii="Georgia" w:hAnsi="Georgia"/>
+          <w:sz w:val="32"/>
+          <w:szCs w:val="32"/>
+        </w:rPr>
+        <w:t>their</w:t>
+      </w:r>
+      <w:r>
+        <w:rPr>
+          <w:rFonts w:ascii="Georgia" w:hAnsi="Georgia"/>
+          <w:sz w:val="32"/>
+          <w:szCs w:val="32"/>
+        </w:rPr>
+        <w:t xml:space="preserve"> ID Number, instead of the Fiscal Code.</w:t>
+      </w:r>
+    </w:p>
+    <w:p>
+      <w:pPr>
+        <w:rPr>
+          <w:rFonts w:ascii="Georgia" w:hAnsi="Georgia"/>
+          <w:sz w:val="32"/>
+          <w:szCs w:val="32"/>
+        </w:rPr>
+      </w:pPr>
+      <w:r>
+        <w:rPr>
+          <w:rFonts w:ascii="Georgia" w:hAnsi="Georgia"/>
+          <w:sz w:val="32"/>
+          <w:szCs w:val="32"/>
+        </w:rPr>
+        <w:t>Reporting a traffic violation</w:t>
+      </w:r>
+    </w:p>
+    <w:p>
+      <w:pPr>
+        <w:rPr>
+          <w:rFonts w:ascii="Georgia" w:hAnsi="Georgia"/>
+          <w:sz w:val="32"/>
+          <w:szCs w:val="32"/>
+        </w:rPr>
+      </w:pPr>
+      <w:proofErr w:type="gramStart"/>
+      <w:r>
+        <w:rPr>
+          <w:rFonts w:ascii="Georgia" w:hAnsi="Georgia"/>
+          <w:sz w:val="32"/>
+          <w:szCs w:val="32"/>
+        </w:rPr>
+        <w:t>Also</w:t>
+      </w:r>
+      <w:proofErr w:type="gramEnd"/>
+      <w:r>
+        <w:rPr>
+          <w:rFonts w:ascii="Georgia" w:hAnsi="Georgia"/>
+          <w:sz w:val="32"/>
+          <w:szCs w:val="32"/>
+        </w:rPr>
+        <w:t xml:space="preserve"> in this Sequence Diagram, the parameters that a Traffic Violation Report requires are not listed, they are one or more pictures (taken calling the device’s camera)</w:t>
+      </w:r>
+      <w:r>
+        <w:rPr>
+          <w:rFonts w:ascii="Georgia" w:hAnsi="Georgia"/>
+          <w:sz w:val="32"/>
+          <w:szCs w:val="32"/>
+        </w:rPr>
+        <w:t xml:space="preserve"> and a textual description </w:t>
+      </w:r>
+      <w:r>
+        <w:rPr>
+          <w:rFonts w:ascii="Georgia" w:hAnsi="Georgia"/>
+          <w:sz w:val="32"/>
+          <w:szCs w:val="32"/>
+        </w:rPr>
+        <w:t>of the violation</w:t>
+      </w:r>
+      <w:r>
+        <w:rPr>
+          <w:rFonts w:ascii="Georgia" w:hAnsi="Georgia"/>
+          <w:sz w:val="32"/>
+          <w:szCs w:val="32"/>
+        </w:rPr>
+        <w:t xml:space="preserve">. It’s important to notice that, after the storage of the data provided by the End User, the </w:t>
+      </w:r>
+      <w:proofErr w:type="spellStart"/>
+      <w:r>
+        <w:rPr>
+          <w:rFonts w:ascii="Georgia" w:hAnsi="Georgia"/>
+          <w:sz w:val="32"/>
+          <w:szCs w:val="32"/>
+        </w:rPr>
+        <w:t>ReportNotificationManager</w:t>
+      </w:r>
+      <w:proofErr w:type="spellEnd"/>
+      <w:r>
+        <w:rPr>
+          <w:rFonts w:ascii="Georgia" w:hAnsi="Georgia"/>
+          <w:sz w:val="32"/>
+          <w:szCs w:val="32"/>
+        </w:rPr>
+        <w:t xml:space="preserve"> “calls” the </w:t>
+      </w:r>
+      <w:proofErr w:type="spellStart"/>
+      <w:r>
+        <w:rPr>
+          <w:rFonts w:ascii="Georgia" w:hAnsi="Georgia"/>
+          <w:sz w:val="32"/>
+          <w:szCs w:val="32"/>
+        </w:rPr>
+        <w:t>NotificationManager</w:t>
+      </w:r>
+      <w:proofErr w:type="spellEnd"/>
+      <w:r>
+        <w:rPr>
+          <w:rFonts w:ascii="Georgia" w:hAnsi="Georgia"/>
+          <w:sz w:val="32"/>
+          <w:szCs w:val="32"/>
+        </w:rPr>
+        <w:t xml:space="preserve"> in order to send a notification to all registered authorities, that can now check the report.</w:t>
+      </w:r>
+    </w:p>
+    <w:p>
+      <w:pPr>
+        <w:rPr>
+          <w:rFonts w:ascii="Georgia" w:hAnsi="Georgia"/>
+          <w:sz w:val="32"/>
+          <w:szCs w:val="32"/>
+        </w:rPr>
+      </w:pPr>
+      <w:r>
+        <w:rPr>
+          <w:rFonts w:ascii="Georgia" w:hAnsi="Georgia"/>
+          <w:sz w:val="32"/>
+          <w:szCs w:val="32"/>
+        </w:rPr>
+        <w:t>Traffic Violation Checking Process</w:t>
+      </w:r>
+    </w:p>
+    <w:p>
+      <w:pPr>
+        <w:rPr>
+          <w:rFonts w:ascii="Georgia" w:hAnsi="Georgia"/>
+          <w:sz w:val="32"/>
+          <w:szCs w:val="32"/>
+        </w:rPr>
+      </w:pPr>
+      <w:bookmarkStart w:id="1" w:name="_GoBack"/>
+      <w:bookmarkEnd w:id="1"/>
+    </w:p>
+    <w:p>
+      <w:pPr>
+        <w:rPr>
+          <w:rFonts w:ascii="Georgia" w:hAnsi="Georgia"/>
+          <w:sz w:val="32"/>
+          <w:szCs w:val="32"/>
+        </w:rPr>
+      </w:pPr>
+      <w:r>
+        <w:rPr>
+          <w:rFonts w:ascii="Georgia" w:hAnsi="Georgia"/>
+          <w:sz w:val="32"/>
+          <w:szCs w:val="32"/>
+        </w:rPr>
+        <w:lastRenderedPageBreak/>
+        <w:t>Searching a street on the Traffic Violation Map</w:t>
+      </w:r>
+    </w:p>
+    <w:p>
+      <w:pPr>
+        <w:rPr>
+          <w:rFonts w:ascii="Georgia" w:hAnsi="Georgia"/>
+          <w:sz w:val="32"/>
+          <w:szCs w:val="32"/>
+        </w:rPr>
+      </w:pPr>
+    </w:p>
+    <w:p>
+      <w:pPr>
+        <w:rPr>
+          <w:rFonts w:ascii="Georgia" w:hAnsi="Georgia"/>
+          <w:sz w:val="32"/>
+          <w:szCs w:val="32"/>
+        </w:rPr>
+      </w:pPr>
+    </w:p>
+    <w:p>
+      <w:pPr>
+        <w:rPr>
+          <w:rFonts w:ascii="Georgia" w:hAnsi="Georgia"/>
           <w:sz w:val="36"/>
           <w:szCs w:val="36"/>
         </w:rPr>
@@ -3741,7 +4860,6 @@
           <w:sz w:val="36"/>
           <w:szCs w:val="36"/>
         </w:rPr>
-        <w:lastRenderedPageBreak/>
         <w:t>2.5 Component interfaces</w:t>
       </w:r>
     </w:p>
@@ -3781,10 +4899,11 @@
     </w:p>
     <w:p>
       <w:pPr>
-        <w:rPr>
-          <w:rFonts w:ascii="Georgia" w:hAnsi="Georgia"/>
-          <w:sz w:val="36"/>
-          <w:szCs w:val="36"/>
+        <w:spacing w:line="240" w:lineRule="auto"/>
+        <w:rPr>
+          <w:rFonts w:ascii="Georgia" w:hAnsi="Georgia"/>
+          <w:sz w:val="32"/>
+          <w:szCs w:val="32"/>
         </w:rPr>
       </w:pPr>
     </w:p>
@@ -3799,7 +4918,10 @@
           <w:szCs w:val="40"/>
         </w:rPr>
       </w:pPr>
-      <w:r>
+    </w:p>
+    <w:p>
+      <w:pPr>
+        <w:spacing w:line="240" w:lineRule="auto"/>
         <w:rPr>
           <w:rFonts w:ascii="Georgia" w:hAnsi="Georgia"/>
           <w:b/>
@@ -3807,8 +4929,7 @@
           <w:sz w:val="40"/>
           <w:szCs w:val="40"/>
         </w:rPr>
-        <w:t>3</w:t>
-      </w:r>
+      </w:pPr>
       <w:r>
         <w:rPr>
           <w:rFonts w:ascii="Georgia" w:hAnsi="Georgia"/>
@@ -3817,7 +4938,7 @@
           <w:sz w:val="40"/>
           <w:szCs w:val="40"/>
         </w:rPr>
-        <w:t xml:space="preserve">. </w:t>
+        <w:t>3</w:t>
       </w:r>
       <w:r>
         <w:rPr>
@@ -3827,8 +4948,1632 @@
           <w:sz w:val="40"/>
           <w:szCs w:val="40"/>
         </w:rPr>
-        <w:t>User interface design</w:t>
-      </w:r>
+        <w:t>. Requirements traceability</w:t>
+      </w:r>
+    </w:p>
+    <w:p>
+      <w:pPr>
+        <w:rPr>
+          <w:rFonts w:ascii="Georgia" w:hAnsi="Georgia"/>
+          <w:sz w:val="32"/>
+          <w:szCs w:val="32"/>
+        </w:rPr>
+      </w:pPr>
+      <w:r>
+        <w:rPr>
+          <w:rFonts w:ascii="Georgia" w:hAnsi="Georgia"/>
+          <w:sz w:val="32"/>
+          <w:szCs w:val="32"/>
+        </w:rPr>
+        <w:t>In this section, the requirements identified in the RASD are mapped on the components (identified in section 2) that have the task of fulfil them.</w:t>
+      </w:r>
+    </w:p>
+    <w:p>
+      <w:pPr>
+        <w:pStyle w:val="Paragrafoelenco"/>
+        <w:numPr>
+          <w:ilvl w:val="0"/>
+          <w:numId w:val="8"/>
+        </w:numPr>
+        <w:rPr>
+          <w:rFonts w:ascii="Georgia" w:hAnsi="Georgia"/>
+          <w:sz w:val="32"/>
+          <w:szCs w:val="32"/>
+        </w:rPr>
+      </w:pPr>
+      <w:r>
+        <w:rPr>
+          <w:rFonts w:ascii="Georgia" w:hAnsi="Georgia"/>
+          <w:sz w:val="32"/>
+          <w:szCs w:val="32"/>
+        </w:rPr>
+        <w:t>[R1] – End Users must be able to register to the system, providing personal information (and identified by Fiscal Code).</w:t>
+      </w:r>
+    </w:p>
+    <w:p>
+      <w:pPr>
+        <w:pStyle w:val="Paragrafoelenco"/>
+        <w:numPr>
+          <w:ilvl w:val="1"/>
+          <w:numId w:val="8"/>
+        </w:numPr>
+        <w:rPr>
+          <w:rFonts w:ascii="Georgia" w:hAnsi="Georgia"/>
+          <w:sz w:val="32"/>
+          <w:szCs w:val="32"/>
+        </w:rPr>
+      </w:pPr>
+      <w:proofErr w:type="spellStart"/>
+      <w:r>
+        <w:rPr>
+          <w:rFonts w:ascii="Georgia" w:hAnsi="Georgia"/>
+          <w:b/>
+          <w:bCs/>
+          <w:sz w:val="32"/>
+          <w:szCs w:val="32"/>
+        </w:rPr>
+        <w:t>SignUpManager</w:t>
+      </w:r>
+      <w:proofErr w:type="spellEnd"/>
+      <w:r>
+        <w:rPr>
+          <w:rFonts w:ascii="Georgia" w:hAnsi="Georgia"/>
+          <w:sz w:val="32"/>
+          <w:szCs w:val="32"/>
+        </w:rPr>
+        <w:t>:</w:t>
+      </w:r>
+      <w:r>
+        <w:rPr>
+          <w:rFonts w:ascii="Georgia" w:hAnsi="Georgia"/>
+          <w:sz w:val="32"/>
+          <w:szCs w:val="32"/>
+        </w:rPr>
+        <w:t xml:space="preserve"> it contains the logical procedures necessary to register to the system an end user.</w:t>
+      </w:r>
+    </w:p>
+    <w:p>
+      <w:pPr>
+        <w:pStyle w:val="Paragrafoelenco"/>
+        <w:numPr>
+          <w:ilvl w:val="0"/>
+          <w:numId w:val="8"/>
+        </w:numPr>
+        <w:rPr>
+          <w:rFonts w:ascii="Georgia" w:hAnsi="Georgia"/>
+          <w:sz w:val="32"/>
+          <w:szCs w:val="32"/>
+        </w:rPr>
+      </w:pPr>
+      <w:r>
+        <w:rPr>
+          <w:rFonts w:ascii="Georgia" w:hAnsi="Georgia"/>
+          <w:sz w:val="32"/>
+          <w:szCs w:val="32"/>
+        </w:rPr>
+        <w:t>[R2] – Registered End Users must be able to login, using their credentials.</w:t>
+      </w:r>
+    </w:p>
+    <w:p>
+      <w:pPr>
+        <w:pStyle w:val="Paragrafoelenco"/>
+        <w:numPr>
+          <w:ilvl w:val="1"/>
+          <w:numId w:val="8"/>
+        </w:numPr>
+        <w:rPr>
+          <w:rFonts w:ascii="Georgia" w:hAnsi="Georgia"/>
+          <w:sz w:val="32"/>
+          <w:szCs w:val="32"/>
+        </w:rPr>
+      </w:pPr>
+      <w:proofErr w:type="spellStart"/>
+      <w:r>
+        <w:rPr>
+          <w:rFonts w:ascii="Georgia" w:hAnsi="Georgia"/>
+          <w:b/>
+          <w:bCs/>
+          <w:sz w:val="32"/>
+          <w:szCs w:val="32"/>
+        </w:rPr>
+        <w:t>LoginManager</w:t>
+      </w:r>
+      <w:proofErr w:type="spellEnd"/>
+      <w:r>
+        <w:rPr>
+          <w:rFonts w:ascii="Georgia" w:hAnsi="Georgia"/>
+          <w:sz w:val="32"/>
+          <w:szCs w:val="32"/>
+        </w:rPr>
+        <w:t xml:space="preserve">: it contains the logic function necessary to log an end user into the system, checking the information stored into the DB. </w:t>
+      </w:r>
+    </w:p>
+    <w:p>
+      <w:pPr>
+        <w:pStyle w:val="Paragrafoelenco"/>
+        <w:numPr>
+          <w:ilvl w:val="0"/>
+          <w:numId w:val="8"/>
+        </w:numPr>
+        <w:rPr>
+          <w:rFonts w:ascii="Georgia" w:hAnsi="Georgia"/>
+          <w:sz w:val="32"/>
+          <w:szCs w:val="32"/>
+        </w:rPr>
+      </w:pPr>
+      <w:r>
+        <w:rPr>
+          <w:rFonts w:ascii="Georgia" w:hAnsi="Georgia"/>
+          <w:sz w:val="32"/>
+          <w:szCs w:val="32"/>
+        </w:rPr>
+        <w:t>[R3] – End Users must be able to take pictures of traffic violations, opening their device’s camera from the app.</w:t>
+      </w:r>
+    </w:p>
+    <w:p>
+      <w:pPr>
+        <w:pStyle w:val="Paragrafoelenco"/>
+        <w:numPr>
+          <w:ilvl w:val="1"/>
+          <w:numId w:val="8"/>
+        </w:numPr>
+        <w:rPr>
+          <w:rFonts w:ascii="Georgia" w:hAnsi="Georgia"/>
+          <w:sz w:val="32"/>
+          <w:szCs w:val="32"/>
+        </w:rPr>
+      </w:pPr>
+      <w:proofErr w:type="spellStart"/>
+      <w:r>
+        <w:rPr>
+          <w:rFonts w:ascii="Georgia" w:hAnsi="Georgia"/>
+          <w:b/>
+          <w:bCs/>
+          <w:sz w:val="32"/>
+          <w:szCs w:val="32"/>
+        </w:rPr>
+        <w:t>ReportNotificationManager</w:t>
+      </w:r>
+      <w:proofErr w:type="spellEnd"/>
+      <w:r>
+        <w:rPr>
+          <w:rFonts w:ascii="Georgia" w:hAnsi="Georgia"/>
+          <w:sz w:val="32"/>
+          <w:szCs w:val="32"/>
+        </w:rPr>
+        <w:t xml:space="preserve">: </w:t>
+      </w:r>
+      <w:r>
+        <w:rPr>
+          <w:rFonts w:ascii="Georgia" w:hAnsi="Georgia"/>
+          <w:sz w:val="32"/>
+          <w:szCs w:val="32"/>
+        </w:rPr>
+        <w:t>it contains the functionality of opening the device’s camera in order to take a picture of the violation and, after the submission of the report, to store the information into the DB.</w:t>
+      </w:r>
+    </w:p>
+    <w:p>
+      <w:pPr>
+        <w:pStyle w:val="Paragrafoelenco"/>
+        <w:numPr>
+          <w:ilvl w:val="0"/>
+          <w:numId w:val="8"/>
+        </w:numPr>
+        <w:rPr>
+          <w:rFonts w:ascii="Georgia" w:hAnsi="Georgia"/>
+          <w:sz w:val="32"/>
+          <w:szCs w:val="32"/>
+        </w:rPr>
+      </w:pPr>
+      <w:r>
+        <w:rPr>
+          <w:rFonts w:ascii="Georgia" w:hAnsi="Georgia"/>
+          <w:sz w:val="32"/>
+          <w:szCs w:val="32"/>
+        </w:rPr>
+        <w:t>[R4] – End Users must be able to specify a textual description of the traffic violations.</w:t>
+      </w:r>
+      <w:r>
+        <w:rPr>
+          <w:rFonts w:ascii="Georgia" w:hAnsi="Georgia"/>
+          <w:sz w:val="32"/>
+          <w:szCs w:val="32"/>
+        </w:rPr>
+        <w:t xml:space="preserve"> </w:t>
+      </w:r>
+    </w:p>
+    <w:p>
+      <w:pPr>
+        <w:pStyle w:val="Paragrafoelenco"/>
+        <w:numPr>
+          <w:ilvl w:val="1"/>
+          <w:numId w:val="8"/>
+        </w:numPr>
+        <w:rPr>
+          <w:rFonts w:ascii="Georgia" w:hAnsi="Georgia"/>
+          <w:sz w:val="32"/>
+          <w:szCs w:val="32"/>
+        </w:rPr>
+      </w:pPr>
+      <w:proofErr w:type="spellStart"/>
+      <w:r>
+        <w:rPr>
+          <w:rFonts w:ascii="Georgia" w:hAnsi="Georgia"/>
+          <w:b/>
+          <w:bCs/>
+          <w:sz w:val="32"/>
+          <w:szCs w:val="32"/>
+        </w:rPr>
+        <w:t>ReportNotificationManager</w:t>
+      </w:r>
+      <w:proofErr w:type="spellEnd"/>
+    </w:p>
+    <w:p>
+      <w:pPr>
+        <w:pStyle w:val="Paragrafoelenco"/>
+        <w:numPr>
+          <w:ilvl w:val="0"/>
+          <w:numId w:val="8"/>
+        </w:numPr>
+        <w:rPr>
+          <w:rFonts w:ascii="Georgia" w:hAnsi="Georgia"/>
+          <w:sz w:val="32"/>
+          <w:szCs w:val="32"/>
+        </w:rPr>
+      </w:pPr>
+      <w:r>
+        <w:rPr>
+          <w:rFonts w:ascii="Georgia" w:hAnsi="Georgia"/>
+          <w:sz w:val="32"/>
+          <w:szCs w:val="32"/>
+        </w:rPr>
+        <w:lastRenderedPageBreak/>
+        <w:t>[R5] – The system must offer the possibility of being informed of the “Rules for a well-formed traffic violation report” to the user.</w:t>
+      </w:r>
+    </w:p>
+    <w:p>
+      <w:pPr>
+        <w:pStyle w:val="Paragrafoelenco"/>
+        <w:numPr>
+          <w:ilvl w:val="1"/>
+          <w:numId w:val="8"/>
+        </w:numPr>
+        <w:rPr>
+          <w:rFonts w:ascii="Georgia" w:hAnsi="Georgia"/>
+          <w:sz w:val="32"/>
+          <w:szCs w:val="32"/>
+        </w:rPr>
+      </w:pPr>
+      <w:proofErr w:type="spellStart"/>
+      <w:r>
+        <w:rPr>
+          <w:rFonts w:ascii="Georgia" w:hAnsi="Georgia"/>
+          <w:b/>
+          <w:bCs/>
+          <w:sz w:val="32"/>
+          <w:szCs w:val="32"/>
+        </w:rPr>
+        <w:t>ReportNotificationManager</w:t>
+      </w:r>
+      <w:proofErr w:type="spellEnd"/>
+      <w:r>
+        <w:rPr>
+          <w:rFonts w:ascii="Georgia" w:hAnsi="Georgia"/>
+          <w:sz w:val="32"/>
+          <w:szCs w:val="32"/>
+        </w:rPr>
+        <w:t>:</w:t>
+      </w:r>
+      <w:r>
+        <w:rPr>
+          <w:rFonts w:ascii="Georgia" w:hAnsi="Georgia"/>
+          <w:sz w:val="32"/>
+          <w:szCs w:val="32"/>
+        </w:rPr>
+        <w:t xml:space="preserve"> if the end user wants to know those kinds of rules, it provides them a textual list of the rules.</w:t>
+      </w:r>
+    </w:p>
+    <w:p>
+      <w:pPr>
+        <w:pStyle w:val="Paragrafoelenco"/>
+        <w:numPr>
+          <w:ilvl w:val="0"/>
+          <w:numId w:val="8"/>
+        </w:numPr>
+        <w:rPr>
+          <w:rFonts w:ascii="Georgia" w:hAnsi="Georgia"/>
+          <w:sz w:val="32"/>
+          <w:szCs w:val="32"/>
+        </w:rPr>
+      </w:pPr>
+      <w:r>
+        <w:rPr>
+          <w:rFonts w:ascii="Georgia" w:hAnsi="Georgia"/>
+          <w:sz w:val="32"/>
+          <w:szCs w:val="32"/>
+        </w:rPr>
+        <w:t xml:space="preserve">[R6] – The system </w:t>
+      </w:r>
+      <w:proofErr w:type="gramStart"/>
+      <w:r>
+        <w:rPr>
+          <w:rFonts w:ascii="Georgia" w:hAnsi="Georgia"/>
+          <w:sz w:val="32"/>
+          <w:szCs w:val="32"/>
+        </w:rPr>
+        <w:t>is able to</w:t>
+      </w:r>
+      <w:proofErr w:type="gramEnd"/>
+      <w:r>
+        <w:rPr>
+          <w:rFonts w:ascii="Georgia" w:hAnsi="Georgia"/>
+          <w:sz w:val="32"/>
+          <w:szCs w:val="32"/>
+        </w:rPr>
+        <w:t xml:space="preserve"> read the</w:t>
+      </w:r>
+      <w:r>
+        <w:rPr>
+          <w:rFonts w:ascii="Georgia" w:hAnsi="Georgia"/>
+          <w:sz w:val="32"/>
+          <w:szCs w:val="32"/>
+        </w:rPr>
+        <w:t xml:space="preserve"> </w:t>
+      </w:r>
+      <w:r>
+        <w:rPr>
+          <w:rFonts w:ascii="Georgia" w:hAnsi="Georgia"/>
+          <w:sz w:val="32"/>
+          <w:szCs w:val="32"/>
+        </w:rPr>
+        <w:t>notified vehicles’ license plate from the reported pictures.</w:t>
+      </w:r>
+    </w:p>
+    <w:p>
+      <w:pPr>
+        <w:pStyle w:val="Paragrafoelenco"/>
+        <w:numPr>
+          <w:ilvl w:val="1"/>
+          <w:numId w:val="8"/>
+        </w:numPr>
+        <w:rPr>
+          <w:rFonts w:ascii="Georgia" w:hAnsi="Georgia"/>
+          <w:sz w:val="32"/>
+          <w:szCs w:val="32"/>
+        </w:rPr>
+      </w:pPr>
+      <w:proofErr w:type="spellStart"/>
+      <w:r>
+        <w:rPr>
+          <w:rFonts w:ascii="Georgia" w:hAnsi="Georgia"/>
+          <w:b/>
+          <w:bCs/>
+          <w:sz w:val="32"/>
+          <w:szCs w:val="32"/>
+        </w:rPr>
+        <w:t>ReportNotificationManager</w:t>
+      </w:r>
+      <w:proofErr w:type="spellEnd"/>
+      <w:r>
+        <w:rPr>
+          <w:rFonts w:ascii="Georgia" w:hAnsi="Georgia"/>
+          <w:sz w:val="32"/>
+          <w:szCs w:val="32"/>
+        </w:rPr>
+        <w:t>: it runs the algorithm able to read a license plate from the picture taken by end users.</w:t>
+      </w:r>
+    </w:p>
+    <w:p>
+      <w:pPr>
+        <w:pStyle w:val="Paragrafoelenco"/>
+        <w:numPr>
+          <w:ilvl w:val="0"/>
+          <w:numId w:val="8"/>
+        </w:numPr>
+        <w:rPr>
+          <w:rFonts w:ascii="Georgia" w:hAnsi="Georgia"/>
+          <w:sz w:val="32"/>
+          <w:szCs w:val="32"/>
+        </w:rPr>
+      </w:pPr>
+      <w:r>
+        <w:rPr>
+          <w:rFonts w:ascii="Georgia" w:hAnsi="Georgia"/>
+          <w:sz w:val="32"/>
+          <w:szCs w:val="32"/>
+        </w:rPr>
+        <w:t>[R</w:t>
+      </w:r>
+      <w:r>
+        <w:rPr>
+          <w:rFonts w:ascii="Georgia" w:hAnsi="Georgia"/>
+          <w:sz w:val="32"/>
+          <w:szCs w:val="32"/>
+        </w:rPr>
+        <w:t>7</w:t>
+      </w:r>
+      <w:r>
+        <w:rPr>
+          <w:rFonts w:ascii="Georgia" w:hAnsi="Georgia"/>
+          <w:sz w:val="32"/>
+          <w:szCs w:val="32"/>
+        </w:rPr>
+        <w:t>] – Authorities must be able to register to the system, providing personal information (identified</w:t>
+      </w:r>
+      <w:r>
+        <w:rPr>
+          <w:rFonts w:ascii="Georgia" w:hAnsi="Georgia"/>
+          <w:sz w:val="32"/>
+          <w:szCs w:val="32"/>
+        </w:rPr>
+        <w:t xml:space="preserve"> by</w:t>
+      </w:r>
+      <w:r>
+        <w:rPr>
+          <w:rFonts w:ascii="Georgia" w:hAnsi="Georgia"/>
+          <w:sz w:val="32"/>
+          <w:szCs w:val="32"/>
+        </w:rPr>
+        <w:t xml:space="preserve"> ID Number).</w:t>
+      </w:r>
+    </w:p>
+    <w:p>
+      <w:pPr>
+        <w:pStyle w:val="Paragrafoelenco"/>
+        <w:numPr>
+          <w:ilvl w:val="1"/>
+          <w:numId w:val="8"/>
+        </w:numPr>
+        <w:rPr>
+          <w:rFonts w:ascii="Georgia" w:hAnsi="Georgia"/>
+          <w:sz w:val="32"/>
+          <w:szCs w:val="32"/>
+        </w:rPr>
+      </w:pPr>
+      <w:proofErr w:type="spellStart"/>
+      <w:r>
+        <w:rPr>
+          <w:rFonts w:ascii="Georgia" w:hAnsi="Georgia"/>
+          <w:b/>
+          <w:bCs/>
+          <w:sz w:val="32"/>
+          <w:szCs w:val="32"/>
+        </w:rPr>
+        <w:t>SignUpManager</w:t>
+      </w:r>
+      <w:proofErr w:type="spellEnd"/>
+      <w:r>
+        <w:rPr>
+          <w:rFonts w:ascii="Georgia" w:hAnsi="Georgia"/>
+          <w:sz w:val="32"/>
+          <w:szCs w:val="32"/>
+        </w:rPr>
+        <w:t xml:space="preserve">: it contains the logical procedures necessary to register to the system an </w:t>
+      </w:r>
+      <w:r>
+        <w:rPr>
+          <w:rFonts w:ascii="Georgia" w:hAnsi="Georgia"/>
+          <w:sz w:val="32"/>
+          <w:szCs w:val="32"/>
+        </w:rPr>
+        <w:t>authority</w:t>
+      </w:r>
+      <w:r>
+        <w:rPr>
+          <w:rFonts w:ascii="Georgia" w:hAnsi="Georgia"/>
+          <w:sz w:val="32"/>
+          <w:szCs w:val="32"/>
+        </w:rPr>
+        <w:t>.</w:t>
+      </w:r>
+    </w:p>
+    <w:p>
+      <w:pPr>
+        <w:pStyle w:val="Paragrafoelenco"/>
+        <w:numPr>
+          <w:ilvl w:val="0"/>
+          <w:numId w:val="8"/>
+        </w:numPr>
+        <w:rPr>
+          <w:rFonts w:ascii="Georgia" w:hAnsi="Georgia"/>
+          <w:sz w:val="32"/>
+          <w:szCs w:val="32"/>
+        </w:rPr>
+      </w:pPr>
+      <w:r>
+        <w:rPr>
+          <w:rFonts w:ascii="Georgia" w:hAnsi="Georgia"/>
+          <w:sz w:val="32"/>
+          <w:szCs w:val="32"/>
+        </w:rPr>
+        <w:t>[R</w:t>
+      </w:r>
+      <w:r>
+        <w:rPr>
+          <w:rFonts w:ascii="Georgia" w:hAnsi="Georgia"/>
+          <w:sz w:val="32"/>
+          <w:szCs w:val="32"/>
+        </w:rPr>
+        <w:t>8</w:t>
+      </w:r>
+      <w:r>
+        <w:rPr>
+          <w:rFonts w:ascii="Georgia" w:hAnsi="Georgia"/>
+          <w:sz w:val="32"/>
+          <w:szCs w:val="32"/>
+        </w:rPr>
+        <w:t>] – Registered Authorities must be able to login, using their credentials.</w:t>
+      </w:r>
+    </w:p>
+    <w:p>
+      <w:pPr>
+        <w:pStyle w:val="Paragrafoelenco"/>
+        <w:numPr>
+          <w:ilvl w:val="1"/>
+          <w:numId w:val="8"/>
+        </w:numPr>
+        <w:rPr>
+          <w:rFonts w:ascii="Georgia" w:hAnsi="Georgia"/>
+          <w:sz w:val="32"/>
+          <w:szCs w:val="32"/>
+        </w:rPr>
+      </w:pPr>
+      <w:proofErr w:type="spellStart"/>
+      <w:r>
+        <w:rPr>
+          <w:rFonts w:ascii="Georgia" w:hAnsi="Georgia"/>
+          <w:b/>
+          <w:bCs/>
+          <w:sz w:val="32"/>
+          <w:szCs w:val="32"/>
+        </w:rPr>
+        <w:t>LoginManager</w:t>
+      </w:r>
+      <w:proofErr w:type="spellEnd"/>
+      <w:r>
+        <w:rPr>
+          <w:rFonts w:ascii="Georgia" w:hAnsi="Georgia"/>
+          <w:sz w:val="32"/>
+          <w:szCs w:val="32"/>
+        </w:rPr>
+        <w:t>: it contains the logic function</w:t>
+      </w:r>
+      <w:r>
+        <w:rPr>
+          <w:rFonts w:ascii="Georgia" w:hAnsi="Georgia"/>
+          <w:sz w:val="32"/>
+          <w:szCs w:val="32"/>
+        </w:rPr>
+        <w:t xml:space="preserve">s </w:t>
+      </w:r>
+      <w:r>
+        <w:rPr>
+          <w:rFonts w:ascii="Georgia" w:hAnsi="Georgia"/>
+          <w:sz w:val="32"/>
+          <w:szCs w:val="32"/>
+        </w:rPr>
+        <w:t xml:space="preserve">necessary to log an </w:t>
+      </w:r>
+      <w:r>
+        <w:rPr>
+          <w:rFonts w:ascii="Georgia" w:hAnsi="Georgia"/>
+          <w:sz w:val="32"/>
+          <w:szCs w:val="32"/>
+        </w:rPr>
+        <w:t>authority</w:t>
+      </w:r>
+      <w:r>
+        <w:rPr>
+          <w:rFonts w:ascii="Georgia" w:hAnsi="Georgia"/>
+          <w:sz w:val="32"/>
+          <w:szCs w:val="32"/>
+        </w:rPr>
+        <w:t xml:space="preserve"> into the system, checking the information stored into the DB. </w:t>
+      </w:r>
+    </w:p>
+    <w:p>
+      <w:pPr>
+        <w:pStyle w:val="Paragrafoelenco"/>
+        <w:numPr>
+          <w:ilvl w:val="0"/>
+          <w:numId w:val="8"/>
+        </w:numPr>
+        <w:rPr>
+          <w:rFonts w:ascii="Georgia" w:hAnsi="Georgia"/>
+          <w:sz w:val="32"/>
+          <w:szCs w:val="32"/>
+        </w:rPr>
+      </w:pPr>
+      <w:r>
+        <w:rPr>
+          <w:rFonts w:ascii="Georgia" w:hAnsi="Georgia"/>
+          <w:sz w:val="32"/>
+          <w:szCs w:val="32"/>
+        </w:rPr>
+        <w:t>[R9] – The system must be able to show a map reporting the number of violations that have occurred in every street. This must be made highlighting the streets with different colours.</w:t>
+      </w:r>
+    </w:p>
+    <w:p>
+      <w:pPr>
+        <w:pStyle w:val="Paragrafoelenco"/>
+        <w:numPr>
+          <w:ilvl w:val="1"/>
+          <w:numId w:val="8"/>
+        </w:numPr>
+        <w:rPr>
+          <w:rFonts w:ascii="Georgia" w:hAnsi="Georgia"/>
+          <w:sz w:val="32"/>
+          <w:szCs w:val="32"/>
+        </w:rPr>
+      </w:pPr>
+      <w:proofErr w:type="spellStart"/>
+      <w:r>
+        <w:rPr>
+          <w:rFonts w:ascii="Georgia" w:hAnsi="Georgia"/>
+          <w:b/>
+          <w:bCs/>
+          <w:sz w:val="32"/>
+          <w:szCs w:val="32"/>
+        </w:rPr>
+        <w:t>ViolationMapManager</w:t>
+      </w:r>
+      <w:proofErr w:type="spellEnd"/>
+      <w:r>
+        <w:rPr>
+          <w:rFonts w:ascii="Georgia" w:hAnsi="Georgia"/>
+          <w:sz w:val="32"/>
+          <w:szCs w:val="32"/>
+        </w:rPr>
+        <w:t xml:space="preserve">: exploiting the </w:t>
+      </w:r>
+      <w:proofErr w:type="spellStart"/>
+      <w:r>
+        <w:rPr>
+          <w:rFonts w:ascii="Georgia" w:hAnsi="Georgia"/>
+          <w:sz w:val="32"/>
+          <w:szCs w:val="32"/>
+        </w:rPr>
+        <w:t>MapService</w:t>
+      </w:r>
+      <w:proofErr w:type="spellEnd"/>
+      <w:r>
+        <w:rPr>
+          <w:rFonts w:ascii="Georgia" w:hAnsi="Georgia"/>
+          <w:sz w:val="32"/>
+          <w:szCs w:val="32"/>
+        </w:rPr>
+        <w:t xml:space="preserve"> API, it builds the </w:t>
+      </w:r>
+      <w:proofErr w:type="spellStart"/>
+      <w:r>
+        <w:rPr>
+          <w:rFonts w:ascii="Georgia" w:hAnsi="Georgia"/>
+          <w:sz w:val="32"/>
+          <w:szCs w:val="32"/>
+        </w:rPr>
+        <w:t>TrafficViolationMap</w:t>
+      </w:r>
+      <w:proofErr w:type="spellEnd"/>
+      <w:r>
+        <w:rPr>
+          <w:rFonts w:ascii="Georgia" w:hAnsi="Georgia"/>
+          <w:sz w:val="32"/>
+          <w:szCs w:val="32"/>
+        </w:rPr>
+        <w:t xml:space="preserve"> requested by users, using data stored into the DB.</w:t>
+      </w:r>
+      <w:r>
+        <w:rPr>
+          <w:rFonts w:ascii="Georgia" w:hAnsi="Georgia"/>
+          <w:sz w:val="32"/>
+          <w:szCs w:val="32"/>
+        </w:rPr>
+        <w:t xml:space="preserve"> </w:t>
+      </w:r>
+    </w:p>
+    <w:p>
+      <w:pPr>
+        <w:pStyle w:val="Paragrafoelenco"/>
+        <w:numPr>
+          <w:ilvl w:val="0"/>
+          <w:numId w:val="8"/>
+        </w:numPr>
+        <w:rPr>
+          <w:rFonts w:ascii="Georgia" w:hAnsi="Georgia"/>
+          <w:sz w:val="32"/>
+          <w:szCs w:val="32"/>
+        </w:rPr>
+      </w:pPr>
+      <w:r>
+        <w:rPr>
+          <w:rFonts w:ascii="Georgia" w:hAnsi="Georgia"/>
+          <w:sz w:val="32"/>
+          <w:szCs w:val="32"/>
+        </w:rPr>
+        <w:t>[R</w:t>
+      </w:r>
+      <w:r>
+        <w:rPr>
+          <w:rFonts w:ascii="Georgia" w:hAnsi="Georgia"/>
+          <w:sz w:val="32"/>
+          <w:szCs w:val="32"/>
+        </w:rPr>
+        <w:t>10</w:t>
+      </w:r>
+      <w:r>
+        <w:rPr>
+          <w:rFonts w:ascii="Georgia" w:hAnsi="Georgia"/>
+          <w:sz w:val="32"/>
+          <w:szCs w:val="32"/>
+        </w:rPr>
+        <w:t xml:space="preserve">] – Users </w:t>
+      </w:r>
+      <w:proofErr w:type="gramStart"/>
+      <w:r>
+        <w:rPr>
+          <w:rFonts w:ascii="Georgia" w:hAnsi="Georgia"/>
+          <w:sz w:val="32"/>
+          <w:szCs w:val="32"/>
+        </w:rPr>
+        <w:t>are allowed to</w:t>
+      </w:r>
+      <w:proofErr w:type="gramEnd"/>
+      <w:r>
+        <w:rPr>
+          <w:rFonts w:ascii="Georgia" w:hAnsi="Georgia"/>
+          <w:sz w:val="32"/>
+          <w:szCs w:val="32"/>
+        </w:rPr>
+        <w:t xml:space="preserve"> filter the data, by date and type of violation, which are used to “build” the map</w:t>
+      </w:r>
+      <w:r>
+        <w:rPr>
+          <w:rFonts w:ascii="Georgia" w:hAnsi="Georgia"/>
+          <w:sz w:val="32"/>
+          <w:szCs w:val="32"/>
+        </w:rPr>
+        <w:t>.</w:t>
+      </w:r>
+    </w:p>
+    <w:p>
+      <w:pPr>
+        <w:pStyle w:val="Paragrafoelenco"/>
+        <w:numPr>
+          <w:ilvl w:val="1"/>
+          <w:numId w:val="8"/>
+        </w:numPr>
+        <w:rPr>
+          <w:rFonts w:ascii="Georgia" w:hAnsi="Georgia"/>
+          <w:sz w:val="32"/>
+          <w:szCs w:val="32"/>
+        </w:rPr>
+      </w:pPr>
+      <w:proofErr w:type="spellStart"/>
+      <w:r>
+        <w:rPr>
+          <w:rFonts w:ascii="Georgia" w:hAnsi="Georgia"/>
+          <w:b/>
+          <w:bCs/>
+          <w:sz w:val="32"/>
+          <w:szCs w:val="32"/>
+        </w:rPr>
+        <w:t>ViolationMapManager</w:t>
+      </w:r>
+      <w:proofErr w:type="spellEnd"/>
+      <w:r>
+        <w:rPr>
+          <w:rFonts w:ascii="Georgia" w:hAnsi="Georgia"/>
+          <w:sz w:val="32"/>
+          <w:szCs w:val="32"/>
+        </w:rPr>
+        <w:t xml:space="preserve">: exploiting the </w:t>
+      </w:r>
+      <w:proofErr w:type="spellStart"/>
+      <w:r>
+        <w:rPr>
+          <w:rFonts w:ascii="Georgia" w:hAnsi="Georgia"/>
+          <w:sz w:val="32"/>
+          <w:szCs w:val="32"/>
+        </w:rPr>
+        <w:t>MapService</w:t>
+      </w:r>
+      <w:proofErr w:type="spellEnd"/>
+      <w:r>
+        <w:rPr>
+          <w:rFonts w:ascii="Georgia" w:hAnsi="Georgia"/>
+          <w:sz w:val="32"/>
+          <w:szCs w:val="32"/>
+        </w:rPr>
+        <w:t xml:space="preserve"> API, it builds the </w:t>
+      </w:r>
+      <w:proofErr w:type="spellStart"/>
+      <w:r>
+        <w:rPr>
+          <w:rFonts w:ascii="Georgia" w:hAnsi="Georgia"/>
+          <w:sz w:val="32"/>
+          <w:szCs w:val="32"/>
+        </w:rPr>
+        <w:t>TrafficViolationMap</w:t>
+      </w:r>
+      <w:proofErr w:type="spellEnd"/>
+      <w:r>
+        <w:rPr>
+          <w:rFonts w:ascii="Georgia" w:hAnsi="Georgia"/>
+          <w:sz w:val="32"/>
+          <w:szCs w:val="32"/>
+        </w:rPr>
+        <w:t xml:space="preserve"> requested by users, using data stored into the DB. </w:t>
+      </w:r>
+    </w:p>
+    <w:p>
+      <w:pPr>
+        <w:pStyle w:val="Paragrafoelenco"/>
+        <w:numPr>
+          <w:ilvl w:val="0"/>
+          <w:numId w:val="8"/>
+        </w:numPr>
+        <w:rPr>
+          <w:rFonts w:ascii="Georgia" w:hAnsi="Georgia"/>
+          <w:sz w:val="32"/>
+          <w:szCs w:val="32"/>
+        </w:rPr>
+      </w:pPr>
+      <w:r>
+        <w:rPr>
+          <w:rFonts w:ascii="Georgia" w:hAnsi="Georgia"/>
+          <w:sz w:val="32"/>
+          <w:szCs w:val="32"/>
+        </w:rPr>
+        <w:t xml:space="preserve">[R11] – Users </w:t>
+      </w:r>
+      <w:proofErr w:type="gramStart"/>
+      <w:r>
+        <w:rPr>
+          <w:rFonts w:ascii="Georgia" w:hAnsi="Georgia"/>
+          <w:sz w:val="32"/>
+          <w:szCs w:val="32"/>
+        </w:rPr>
+        <w:t>are allowed to</w:t>
+      </w:r>
+      <w:proofErr w:type="gramEnd"/>
+      <w:r>
+        <w:rPr>
+          <w:rFonts w:ascii="Georgia" w:hAnsi="Georgia"/>
+          <w:sz w:val="32"/>
+          <w:szCs w:val="32"/>
+        </w:rPr>
+        <w:t xml:space="preserve"> ask for information about a specific street and the system must show the corresponding map.</w:t>
+      </w:r>
+    </w:p>
+    <w:p>
+      <w:pPr>
+        <w:pStyle w:val="Paragrafoelenco"/>
+        <w:numPr>
+          <w:ilvl w:val="1"/>
+          <w:numId w:val="8"/>
+        </w:numPr>
+        <w:rPr>
+          <w:rFonts w:ascii="Georgia" w:hAnsi="Georgia"/>
+          <w:sz w:val="32"/>
+          <w:szCs w:val="32"/>
+        </w:rPr>
+      </w:pPr>
+      <w:proofErr w:type="spellStart"/>
+      <w:r>
+        <w:rPr>
+          <w:rFonts w:ascii="Georgia" w:hAnsi="Georgia"/>
+          <w:b/>
+          <w:bCs/>
+          <w:sz w:val="32"/>
+          <w:szCs w:val="32"/>
+        </w:rPr>
+        <w:lastRenderedPageBreak/>
+        <w:t>ViolationMapManager</w:t>
+      </w:r>
+      <w:proofErr w:type="spellEnd"/>
+      <w:r>
+        <w:rPr>
+          <w:rFonts w:ascii="Georgia" w:hAnsi="Georgia"/>
+          <w:sz w:val="32"/>
+          <w:szCs w:val="32"/>
+        </w:rPr>
+        <w:t xml:space="preserve">: exploiting the </w:t>
+      </w:r>
+      <w:proofErr w:type="spellStart"/>
+      <w:r>
+        <w:rPr>
+          <w:rFonts w:ascii="Georgia" w:hAnsi="Georgia"/>
+          <w:sz w:val="32"/>
+          <w:szCs w:val="32"/>
+        </w:rPr>
+        <w:t>MapService</w:t>
+      </w:r>
+      <w:proofErr w:type="spellEnd"/>
+      <w:r>
+        <w:rPr>
+          <w:rFonts w:ascii="Georgia" w:hAnsi="Georgia"/>
+          <w:sz w:val="32"/>
+          <w:szCs w:val="32"/>
+        </w:rPr>
+        <w:t xml:space="preserve"> API,</w:t>
+      </w:r>
+      <w:r>
+        <w:rPr>
+          <w:rFonts w:ascii="Georgia" w:hAnsi="Georgia"/>
+          <w:sz w:val="32"/>
+          <w:szCs w:val="32"/>
+        </w:rPr>
+        <w:t xml:space="preserve"> it searches the requested street and shows the map, highlighting that street.</w:t>
+      </w:r>
+    </w:p>
+    <w:p>
+      <w:pPr>
+        <w:pStyle w:val="Paragrafoelenco"/>
+        <w:numPr>
+          <w:ilvl w:val="0"/>
+          <w:numId w:val="8"/>
+        </w:numPr>
+        <w:rPr>
+          <w:rFonts w:ascii="Georgia" w:hAnsi="Georgia"/>
+          <w:sz w:val="32"/>
+          <w:szCs w:val="32"/>
+        </w:rPr>
+      </w:pPr>
+      <w:r>
+        <w:rPr>
+          <w:rFonts w:ascii="Georgia" w:hAnsi="Georgia"/>
+          <w:sz w:val="32"/>
+          <w:szCs w:val="32"/>
+        </w:rPr>
+        <w:t>[R12] – The system must be able to show (only to authorities) the list of vehicles that have been reported one or more time in a traffic violation report.</w:t>
+      </w:r>
+    </w:p>
+    <w:p>
+      <w:pPr>
+        <w:pStyle w:val="Paragrafoelenco"/>
+        <w:numPr>
+          <w:ilvl w:val="1"/>
+          <w:numId w:val="8"/>
+        </w:numPr>
+        <w:rPr>
+          <w:rFonts w:ascii="Georgia" w:hAnsi="Georgia"/>
+          <w:sz w:val="32"/>
+          <w:szCs w:val="32"/>
+        </w:rPr>
+      </w:pPr>
+      <w:proofErr w:type="spellStart"/>
+      <w:r>
+        <w:rPr>
+          <w:rFonts w:ascii="Georgia" w:hAnsi="Georgia"/>
+          <w:b/>
+          <w:bCs/>
+          <w:sz w:val="32"/>
+          <w:szCs w:val="32"/>
+        </w:rPr>
+        <w:t>VehiclesManager</w:t>
+      </w:r>
+      <w:proofErr w:type="spellEnd"/>
+      <w:r>
+        <w:rPr>
+          <w:rFonts w:ascii="Georgia" w:hAnsi="Georgia"/>
+          <w:sz w:val="32"/>
+          <w:szCs w:val="32"/>
+        </w:rPr>
+        <w:t>: retrieving information from the DB, it shows the list of reported vehicles to authority.</w:t>
+      </w:r>
+    </w:p>
+    <w:p>
+      <w:pPr>
+        <w:pStyle w:val="Paragrafoelenco"/>
+        <w:numPr>
+          <w:ilvl w:val="0"/>
+          <w:numId w:val="8"/>
+        </w:numPr>
+        <w:rPr>
+          <w:rFonts w:ascii="Georgia" w:hAnsi="Georgia"/>
+          <w:sz w:val="32"/>
+          <w:szCs w:val="32"/>
+        </w:rPr>
+      </w:pPr>
+      <w:r>
+        <w:rPr>
+          <w:rFonts w:ascii="Georgia" w:hAnsi="Georgia"/>
+          <w:sz w:val="32"/>
+          <w:szCs w:val="32"/>
+        </w:rPr>
+        <w:t xml:space="preserve">[R13] – Authorities </w:t>
+      </w:r>
+      <w:proofErr w:type="gramStart"/>
+      <w:r>
+        <w:rPr>
+          <w:rFonts w:ascii="Georgia" w:hAnsi="Georgia"/>
+          <w:sz w:val="32"/>
+          <w:szCs w:val="32"/>
+        </w:rPr>
+        <w:t>are allowed to</w:t>
+      </w:r>
+      <w:proofErr w:type="gramEnd"/>
+      <w:r>
+        <w:rPr>
+          <w:rFonts w:ascii="Georgia" w:hAnsi="Georgia"/>
+          <w:sz w:val="32"/>
+          <w:szCs w:val="32"/>
+        </w:rPr>
+        <w:t xml:space="preserve"> filter the list of notified vehicles by date, street and type of violation.</w:t>
+      </w:r>
+    </w:p>
+    <w:p>
+      <w:pPr>
+        <w:pStyle w:val="Paragrafoelenco"/>
+        <w:numPr>
+          <w:ilvl w:val="1"/>
+          <w:numId w:val="8"/>
+        </w:numPr>
+        <w:rPr>
+          <w:rFonts w:ascii="Georgia" w:hAnsi="Georgia"/>
+          <w:sz w:val="32"/>
+          <w:szCs w:val="32"/>
+        </w:rPr>
+      </w:pPr>
+      <w:proofErr w:type="spellStart"/>
+      <w:r>
+        <w:rPr>
+          <w:rFonts w:ascii="Georgia" w:hAnsi="Georgia"/>
+          <w:b/>
+          <w:bCs/>
+          <w:sz w:val="32"/>
+          <w:szCs w:val="32"/>
+        </w:rPr>
+        <w:t>VehiclesManager</w:t>
+      </w:r>
+      <w:proofErr w:type="spellEnd"/>
+      <w:r>
+        <w:rPr>
+          <w:rFonts w:ascii="Georgia" w:hAnsi="Georgia"/>
+          <w:sz w:val="32"/>
+          <w:szCs w:val="32"/>
+        </w:rPr>
+        <w:t xml:space="preserve">: retrieving information from the DB, it shows the list of </w:t>
+      </w:r>
+      <w:r>
+        <w:rPr>
+          <w:rFonts w:ascii="Georgia" w:hAnsi="Georgia"/>
+          <w:sz w:val="32"/>
+          <w:szCs w:val="32"/>
+        </w:rPr>
+        <w:t xml:space="preserve">requested </w:t>
+      </w:r>
+      <w:r>
+        <w:rPr>
+          <w:rFonts w:ascii="Georgia" w:hAnsi="Georgia"/>
+          <w:sz w:val="32"/>
+          <w:szCs w:val="32"/>
+        </w:rPr>
+        <w:t>reported vehicles to authority.</w:t>
+      </w:r>
+    </w:p>
+    <w:p>
+      <w:pPr>
+        <w:pStyle w:val="Paragrafoelenco"/>
+        <w:numPr>
+          <w:ilvl w:val="0"/>
+          <w:numId w:val="8"/>
+        </w:numPr>
+        <w:rPr>
+          <w:rFonts w:ascii="Georgia" w:hAnsi="Georgia"/>
+          <w:sz w:val="32"/>
+          <w:szCs w:val="32"/>
+        </w:rPr>
+      </w:pPr>
+      <w:r>
+        <w:rPr>
+          <w:rFonts w:ascii="Georgia" w:hAnsi="Georgia"/>
+          <w:sz w:val="32"/>
+          <w:szCs w:val="32"/>
+        </w:rPr>
+        <w:t xml:space="preserve">[R14] – Authorities must be able to know everything </w:t>
+      </w:r>
+      <w:bookmarkStart w:id="2" w:name="_Hlk25156669"/>
+      <w:r>
+        <w:rPr>
+          <w:rFonts w:ascii="Georgia" w:hAnsi="Georgia"/>
+          <w:sz w:val="32"/>
+          <w:szCs w:val="32"/>
+        </w:rPr>
+        <w:t>(pictures, license plate, date, street, textual description)</w:t>
+      </w:r>
+      <w:bookmarkEnd w:id="2"/>
+      <w:r>
+        <w:rPr>
+          <w:rFonts w:ascii="Georgia" w:hAnsi="Georgia"/>
+          <w:sz w:val="32"/>
+          <w:szCs w:val="32"/>
+        </w:rPr>
+        <w:t xml:space="preserve"> </w:t>
+      </w:r>
+      <w:r>
+        <w:rPr>
+          <w:rFonts w:ascii="Georgia" w:hAnsi="Georgia"/>
+          <w:sz w:val="32"/>
+          <w:szCs w:val="32"/>
+        </w:rPr>
+        <w:t>about the reports made by end users.</w:t>
+      </w:r>
+    </w:p>
+    <w:p>
+      <w:pPr>
+        <w:pStyle w:val="Paragrafoelenco"/>
+        <w:numPr>
+          <w:ilvl w:val="1"/>
+          <w:numId w:val="8"/>
+        </w:numPr>
+        <w:rPr>
+          <w:rFonts w:ascii="Georgia" w:hAnsi="Georgia"/>
+          <w:sz w:val="32"/>
+          <w:szCs w:val="32"/>
+        </w:rPr>
+      </w:pPr>
+      <w:proofErr w:type="spellStart"/>
+      <w:r>
+        <w:rPr>
+          <w:rFonts w:ascii="Georgia" w:hAnsi="Georgia"/>
+          <w:b/>
+          <w:bCs/>
+          <w:sz w:val="32"/>
+          <w:szCs w:val="32"/>
+        </w:rPr>
+        <w:t>ReportCheckManager</w:t>
+      </w:r>
+      <w:proofErr w:type="spellEnd"/>
+      <w:r>
+        <w:rPr>
+          <w:rFonts w:ascii="Georgia" w:hAnsi="Georgia"/>
+          <w:sz w:val="32"/>
+          <w:szCs w:val="32"/>
+        </w:rPr>
+        <w:t xml:space="preserve">: </w:t>
+      </w:r>
+      <w:r>
+        <w:rPr>
+          <w:rFonts w:ascii="Georgia" w:hAnsi="Georgia"/>
+          <w:sz w:val="32"/>
+          <w:szCs w:val="32"/>
+        </w:rPr>
+        <w:t>retrieving information from the DB,</w:t>
+      </w:r>
+      <w:r>
+        <w:rPr>
+          <w:rFonts w:ascii="Georgia" w:hAnsi="Georgia"/>
+          <w:sz w:val="32"/>
+          <w:szCs w:val="32"/>
+        </w:rPr>
+        <w:t xml:space="preserve"> it shows to authority all the information about </w:t>
+      </w:r>
+      <w:r>
+        <w:rPr>
+          <w:rFonts w:ascii="Georgia" w:hAnsi="Georgia"/>
+          <w:sz w:val="32"/>
+          <w:szCs w:val="32"/>
+        </w:rPr>
+        <w:t>reports.</w:t>
+      </w:r>
+    </w:p>
+    <w:p>
+      <w:pPr>
+        <w:pStyle w:val="Paragrafoelenco"/>
+        <w:numPr>
+          <w:ilvl w:val="0"/>
+          <w:numId w:val="8"/>
+        </w:numPr>
+        <w:rPr>
+          <w:rFonts w:ascii="Georgia" w:hAnsi="Georgia"/>
+          <w:sz w:val="32"/>
+          <w:szCs w:val="32"/>
+        </w:rPr>
+      </w:pPr>
+      <w:r>
+        <w:rPr>
+          <w:rFonts w:ascii="Georgia" w:hAnsi="Georgia"/>
+          <w:sz w:val="32"/>
+          <w:szCs w:val="32"/>
+        </w:rPr>
+        <w:t xml:space="preserve">[R15] – Authorities </w:t>
+      </w:r>
+      <w:proofErr w:type="gramStart"/>
+      <w:r>
+        <w:rPr>
+          <w:rFonts w:ascii="Georgia" w:hAnsi="Georgia"/>
+          <w:sz w:val="32"/>
+          <w:szCs w:val="32"/>
+        </w:rPr>
+        <w:t>are allowed to</w:t>
+      </w:r>
+      <w:proofErr w:type="gramEnd"/>
+      <w:r>
+        <w:rPr>
+          <w:rFonts w:ascii="Georgia" w:hAnsi="Georgia"/>
+          <w:sz w:val="32"/>
+          <w:szCs w:val="32"/>
+        </w:rPr>
+        <w:t xml:space="preserve"> consult and investigate the list of unchecked traffic violation reports notified by end users</w:t>
+      </w:r>
+      <w:r>
+        <w:rPr>
+          <w:rFonts w:ascii="Georgia" w:hAnsi="Georgia"/>
+          <w:sz w:val="32"/>
+          <w:szCs w:val="32"/>
+        </w:rPr>
+        <w:t>.</w:t>
+      </w:r>
+    </w:p>
+    <w:p>
+      <w:pPr>
+        <w:pStyle w:val="Paragrafoelenco"/>
+        <w:numPr>
+          <w:ilvl w:val="1"/>
+          <w:numId w:val="8"/>
+        </w:numPr>
+        <w:rPr>
+          <w:rFonts w:ascii="Georgia" w:hAnsi="Georgia"/>
+          <w:sz w:val="32"/>
+          <w:szCs w:val="32"/>
+        </w:rPr>
+      </w:pPr>
+      <w:proofErr w:type="spellStart"/>
+      <w:r>
+        <w:rPr>
+          <w:rFonts w:ascii="Georgia" w:hAnsi="Georgia"/>
+          <w:b/>
+          <w:bCs/>
+          <w:sz w:val="32"/>
+          <w:szCs w:val="32"/>
+        </w:rPr>
+        <w:t>ReportCheckManager</w:t>
+      </w:r>
+      <w:proofErr w:type="spellEnd"/>
+      <w:r>
+        <w:rPr>
+          <w:rFonts w:ascii="Georgia" w:hAnsi="Georgia"/>
+          <w:sz w:val="32"/>
+          <w:szCs w:val="32"/>
+        </w:rPr>
+        <w:t>: retrieving information from the DB, it shows to authority</w:t>
+      </w:r>
+      <w:r>
+        <w:rPr>
+          <w:rFonts w:ascii="Georgia" w:hAnsi="Georgia"/>
+          <w:sz w:val="32"/>
+          <w:szCs w:val="32"/>
+        </w:rPr>
+        <w:t xml:space="preserve"> the list of </w:t>
+      </w:r>
+      <w:proofErr w:type="gramStart"/>
+      <w:r>
+        <w:rPr>
+          <w:rFonts w:ascii="Georgia" w:hAnsi="Georgia"/>
+          <w:sz w:val="32"/>
+          <w:szCs w:val="32"/>
+        </w:rPr>
+        <w:t>actually Unchecked</w:t>
+      </w:r>
+      <w:proofErr w:type="gramEnd"/>
+      <w:r>
+        <w:rPr>
+          <w:rFonts w:ascii="Georgia" w:hAnsi="Georgia"/>
+          <w:sz w:val="32"/>
+          <w:szCs w:val="32"/>
+        </w:rPr>
+        <w:t xml:space="preserve"> reports.</w:t>
+      </w:r>
+    </w:p>
+    <w:p>
+      <w:pPr>
+        <w:pStyle w:val="Paragrafoelenco"/>
+        <w:numPr>
+          <w:ilvl w:val="0"/>
+          <w:numId w:val="8"/>
+        </w:numPr>
+        <w:rPr>
+          <w:rFonts w:ascii="Georgia" w:hAnsi="Georgia"/>
+          <w:sz w:val="32"/>
+          <w:szCs w:val="32"/>
+        </w:rPr>
+      </w:pPr>
+      <w:r>
+        <w:rPr>
+          <w:rFonts w:ascii="Georgia" w:hAnsi="Georgia"/>
+          <w:sz w:val="32"/>
+          <w:szCs w:val="32"/>
+        </w:rPr>
+        <w:t xml:space="preserve">[R16] – Authorities </w:t>
+      </w:r>
+      <w:proofErr w:type="gramStart"/>
+      <w:r>
+        <w:rPr>
+          <w:rFonts w:ascii="Georgia" w:hAnsi="Georgia"/>
+          <w:sz w:val="32"/>
+          <w:szCs w:val="32"/>
+        </w:rPr>
+        <w:t>are allowed to</w:t>
+      </w:r>
+      <w:proofErr w:type="gramEnd"/>
+      <w:r>
+        <w:rPr>
+          <w:rFonts w:ascii="Georgia" w:hAnsi="Georgia"/>
+          <w:sz w:val="32"/>
+          <w:szCs w:val="32"/>
+        </w:rPr>
+        <w:t xml:space="preserve"> take decisions about any traffic violation report, after consulting it.</w:t>
+      </w:r>
+    </w:p>
+    <w:p>
+      <w:pPr>
+        <w:pStyle w:val="Paragrafoelenco"/>
+        <w:numPr>
+          <w:ilvl w:val="1"/>
+          <w:numId w:val="8"/>
+        </w:numPr>
+        <w:rPr>
+          <w:rFonts w:ascii="Georgia" w:hAnsi="Georgia"/>
+          <w:sz w:val="32"/>
+          <w:szCs w:val="32"/>
+        </w:rPr>
+      </w:pPr>
+      <w:proofErr w:type="spellStart"/>
+      <w:r>
+        <w:rPr>
+          <w:rFonts w:ascii="Georgia" w:hAnsi="Georgia"/>
+          <w:b/>
+          <w:bCs/>
+          <w:sz w:val="32"/>
+          <w:szCs w:val="32"/>
+        </w:rPr>
+        <w:t>ReportCheckManager</w:t>
+      </w:r>
+      <w:proofErr w:type="spellEnd"/>
+      <w:r>
+        <w:rPr>
+          <w:rFonts w:ascii="Georgia" w:hAnsi="Georgia"/>
+          <w:sz w:val="32"/>
+          <w:szCs w:val="32"/>
+        </w:rPr>
+        <w:t xml:space="preserve">: </w:t>
+      </w:r>
+      <w:r>
+        <w:rPr>
+          <w:rFonts w:ascii="Georgia" w:hAnsi="Georgia"/>
+          <w:sz w:val="32"/>
+          <w:szCs w:val="32"/>
+        </w:rPr>
+        <w:t xml:space="preserve">it contains </w:t>
+      </w:r>
+      <w:r>
+        <w:rPr>
+          <w:rFonts w:ascii="Georgia" w:hAnsi="Georgia"/>
+          <w:sz w:val="32"/>
+          <w:szCs w:val="32"/>
+        </w:rPr>
+        <w:t xml:space="preserve">the logic to change the status of a report, after the decision of authorities. It works interacting with the </w:t>
+      </w:r>
+      <w:proofErr w:type="spellStart"/>
+      <w:r>
+        <w:rPr>
+          <w:rFonts w:ascii="Georgia" w:hAnsi="Georgia"/>
+          <w:sz w:val="32"/>
+          <w:szCs w:val="32"/>
+        </w:rPr>
+        <w:t>NotificationManager</w:t>
+      </w:r>
+      <w:proofErr w:type="spellEnd"/>
+      <w:r>
+        <w:rPr>
+          <w:rFonts w:ascii="Georgia" w:hAnsi="Georgia"/>
+          <w:sz w:val="32"/>
+          <w:szCs w:val="32"/>
+        </w:rPr>
+        <w:t>.</w:t>
+      </w:r>
+    </w:p>
+    <w:p>
+      <w:pPr>
+        <w:pStyle w:val="Paragrafoelenco"/>
+        <w:numPr>
+          <w:ilvl w:val="0"/>
+          <w:numId w:val="8"/>
+        </w:numPr>
+        <w:rPr>
+          <w:rFonts w:ascii="Georgia" w:hAnsi="Georgia"/>
+          <w:sz w:val="32"/>
+          <w:szCs w:val="32"/>
+        </w:rPr>
+      </w:pPr>
+      <w:r>
+        <w:rPr>
+          <w:rFonts w:ascii="Georgia" w:hAnsi="Georgia"/>
+          <w:sz w:val="32"/>
+          <w:szCs w:val="32"/>
+        </w:rPr>
+        <w:t>[R17] - The system must notify that response to the related user.</w:t>
+      </w:r>
+    </w:p>
+    <w:p>
+      <w:pPr>
+        <w:pStyle w:val="Paragrafoelenco"/>
+        <w:numPr>
+          <w:ilvl w:val="1"/>
+          <w:numId w:val="8"/>
+        </w:numPr>
+        <w:rPr>
+          <w:rFonts w:ascii="Georgia" w:hAnsi="Georgia"/>
+          <w:sz w:val="32"/>
+          <w:szCs w:val="32"/>
+        </w:rPr>
+      </w:pPr>
+      <w:proofErr w:type="spellStart"/>
+      <w:r>
+        <w:rPr>
+          <w:rFonts w:ascii="Georgia" w:hAnsi="Georgia"/>
+          <w:b/>
+          <w:bCs/>
+          <w:sz w:val="32"/>
+          <w:szCs w:val="32"/>
+        </w:rPr>
+        <w:lastRenderedPageBreak/>
+        <w:t>NotificationManager</w:t>
+      </w:r>
+      <w:proofErr w:type="spellEnd"/>
+      <w:r>
+        <w:rPr>
+          <w:rFonts w:ascii="Georgia" w:hAnsi="Georgia"/>
+          <w:sz w:val="32"/>
+          <w:szCs w:val="32"/>
+        </w:rPr>
+        <w:t>: it handles the notifications to send</w:t>
+      </w:r>
+      <w:r>
+        <w:rPr>
+          <w:rFonts w:ascii="Georgia" w:hAnsi="Georgia"/>
+          <w:sz w:val="32"/>
+          <w:szCs w:val="32"/>
+        </w:rPr>
+        <w:t>,</w:t>
+      </w:r>
+      <w:r>
+        <w:rPr>
+          <w:rFonts w:ascii="Georgia" w:hAnsi="Georgia"/>
+          <w:sz w:val="32"/>
+          <w:szCs w:val="32"/>
+        </w:rPr>
+        <w:t xml:space="preserve"> after the checking process made by an authority</w:t>
+      </w:r>
+      <w:r>
+        <w:rPr>
+          <w:rFonts w:ascii="Georgia" w:hAnsi="Georgia"/>
+          <w:sz w:val="32"/>
+          <w:szCs w:val="32"/>
+        </w:rPr>
+        <w:t>, to the correct end user.</w:t>
+      </w:r>
+    </w:p>
+    <w:p>
+      <w:pPr>
+        <w:pStyle w:val="Paragrafoelenco"/>
+        <w:numPr>
+          <w:ilvl w:val="0"/>
+          <w:numId w:val="8"/>
+        </w:numPr>
+        <w:rPr>
+          <w:rFonts w:ascii="Georgia" w:hAnsi="Georgia"/>
+          <w:sz w:val="32"/>
+          <w:szCs w:val="32"/>
+        </w:rPr>
+      </w:pPr>
+      <w:r>
+        <w:rPr>
+          <w:rFonts w:ascii="Georgia" w:hAnsi="Georgia"/>
+          <w:sz w:val="32"/>
+          <w:szCs w:val="32"/>
+        </w:rPr>
+        <w:t>[R18] – The possibility to visualise all personal previous reports, with the corresponding authority check decision, must be offered to End Users.</w:t>
+      </w:r>
+    </w:p>
+    <w:p>
+      <w:pPr>
+        <w:pStyle w:val="Paragrafoelenco"/>
+        <w:numPr>
+          <w:ilvl w:val="1"/>
+          <w:numId w:val="8"/>
+        </w:numPr>
+        <w:rPr>
+          <w:rFonts w:ascii="Georgia" w:hAnsi="Georgia"/>
+          <w:sz w:val="32"/>
+          <w:szCs w:val="32"/>
+        </w:rPr>
+      </w:pPr>
+      <w:proofErr w:type="spellStart"/>
+      <w:r>
+        <w:rPr>
+          <w:rFonts w:ascii="Georgia" w:hAnsi="Georgia"/>
+          <w:b/>
+          <w:bCs/>
+          <w:sz w:val="32"/>
+          <w:szCs w:val="32"/>
+        </w:rPr>
+        <w:t>ReportNotification</w:t>
+      </w:r>
+      <w:proofErr w:type="spellEnd"/>
+      <w:r>
+        <w:rPr>
+          <w:rFonts w:ascii="Georgia" w:hAnsi="Georgia"/>
+          <w:sz w:val="32"/>
+          <w:szCs w:val="32"/>
+        </w:rPr>
+        <w:t>:</w:t>
+      </w:r>
+      <w:r>
+        <w:rPr>
+          <w:rFonts w:ascii="Georgia" w:hAnsi="Georgia"/>
+          <w:sz w:val="32"/>
+          <w:szCs w:val="32"/>
+        </w:rPr>
+        <w:t xml:space="preserve"> retrieving information from the DB, it shows all the reports made by a specific end user.</w:t>
+      </w:r>
+    </w:p>
+    <w:p>
+      <w:pPr>
+        <w:spacing w:line="240" w:lineRule="auto"/>
+        <w:rPr>
+          <w:rFonts w:ascii="Georgia" w:hAnsi="Georgia"/>
+          <w:sz w:val="32"/>
+          <w:szCs w:val="32"/>
+        </w:rPr>
+      </w:pPr>
+    </w:p>
+    <w:p>
+      <w:pPr>
+        <w:spacing w:line="240" w:lineRule="auto"/>
+        <w:rPr>
+          <w:rFonts w:ascii="Georgia" w:hAnsi="Georgia"/>
+          <w:sz w:val="32"/>
+          <w:szCs w:val="32"/>
+        </w:rPr>
+      </w:pPr>
+      <w:r>
+        <w:rPr>
+          <w:rFonts w:ascii="Georgia" w:hAnsi="Georgia"/>
+          <w:sz w:val="32"/>
+          <w:szCs w:val="32"/>
+        </w:rPr>
+        <w:t xml:space="preserve">Notice that the Router has never been mentioned not because it’s not involved in fulfil any requirement, but because its role is to route to the right component all the messages coming from the client side </w:t>
+      </w:r>
+      <w:proofErr w:type="gramStart"/>
+      <w:r>
+        <w:rPr>
+          <w:rFonts w:ascii="Georgia" w:hAnsi="Georgia"/>
+          <w:sz w:val="32"/>
+          <w:szCs w:val="32"/>
+        </w:rPr>
+        <w:t>and also</w:t>
+      </w:r>
+      <w:proofErr w:type="gramEnd"/>
+      <w:r>
+        <w:rPr>
+          <w:rFonts w:ascii="Georgia" w:hAnsi="Georgia"/>
+          <w:sz w:val="32"/>
+          <w:szCs w:val="32"/>
+        </w:rPr>
+        <w:t xml:space="preserve"> some messages between some subcomponents.</w:t>
+      </w:r>
+    </w:p>
+    <w:p>
+      <w:pPr>
+        <w:spacing w:line="240" w:lineRule="auto"/>
+        <w:rPr>
+          <w:rFonts w:ascii="Georgia" w:hAnsi="Georgia"/>
+          <w:sz w:val="32"/>
+          <w:szCs w:val="32"/>
+        </w:rPr>
+      </w:pPr>
     </w:p>
     <w:p>
       <w:pPr>
@@ -3841,10 +6586,7 @@
           <w:szCs w:val="40"/>
         </w:rPr>
       </w:pPr>
-    </w:p>
-    <w:p>
-      <w:pPr>
-        <w:spacing w:line="240" w:lineRule="auto"/>
+      <w:r>
         <w:rPr>
           <w:rFonts w:ascii="Georgia" w:hAnsi="Georgia"/>
           <w:b/>
@@ -3852,7 +6594,8 @@
           <w:sz w:val="40"/>
           <w:szCs w:val="40"/>
         </w:rPr>
-      </w:pPr>
+        <w:t>4</w:t>
+      </w:r>
       <w:r>
         <w:rPr>
           <w:rFonts w:ascii="Georgia" w:hAnsi="Georgia"/>
@@ -3861,7 +6604,7 @@
           <w:sz w:val="40"/>
           <w:szCs w:val="40"/>
         </w:rPr>
-        <w:t>4. Requirements traceability</w:t>
+        <w:t>. Implementation, integration and test plan</w:t>
       </w:r>
     </w:p>
     <w:p>
@@ -3895,12 +6638,9 @@
           <w:sz w:val="40"/>
           <w:szCs w:val="40"/>
         </w:rPr>
-        <w:t>5. Implementation, integration and test plan</w:t>
-      </w:r>
-    </w:p>
-    <w:p>
-      <w:pPr>
-        <w:spacing w:line="240" w:lineRule="auto"/>
+        <w:t>5</w:t>
+      </w:r>
+      <w:r>
         <w:rPr>
           <w:rFonts w:ascii="Georgia" w:hAnsi="Georgia"/>
           <w:b/>
@@ -3908,28 +6648,7 @@
           <w:sz w:val="40"/>
           <w:szCs w:val="40"/>
         </w:rPr>
-      </w:pPr>
-    </w:p>
-    <w:p>
-      <w:pPr>
-        <w:spacing w:line="240" w:lineRule="auto"/>
-        <w:rPr>
-          <w:rFonts w:ascii="Georgia" w:hAnsi="Georgia"/>
-          <w:b/>
-          <w:bCs/>
-          <w:sz w:val="40"/>
-          <w:szCs w:val="40"/>
-        </w:rPr>
-      </w:pPr>
-      <w:r>
-        <w:rPr>
-          <w:rFonts w:ascii="Georgia" w:hAnsi="Georgia"/>
-          <w:b/>
-          <w:bCs/>
-          <w:sz w:val="40"/>
-          <w:szCs w:val="40"/>
-        </w:rPr>
-        <w:t>6. Effort spent</w:t>
+        <w:t>. Effort spent</w:t>
       </w:r>
     </w:p>
     <w:p>
@@ -4075,6 +6794,232 @@
 <file path=word/numbering.xml><?xml version="1.0" encoding="utf-8"?>
 <w:numbering xmlns:wpc="http://schemas.microsoft.com/office/word/2010/wordprocessingCanvas" xmlns:cx="http://schemas.microsoft.com/office/drawing/2014/chartex" xmlns:cx1="http://schemas.microsoft.com/office/drawing/2015/9/8/chartex" xmlns:cx2="http://schemas.microsoft.com/office/drawing/2015/10/21/chartex" xmlns:cx3="http://schemas.microsoft.com/office/drawing/2016/5/9/chartex" xmlns:cx4="http://schemas.microsoft.com/office/drawing/2016/5/10/chartex" xmlns:cx5="http://schemas.microsoft.com/office/drawing/2016/5/11/chartex" xmlns:cx6="http://schemas.microsoft.com/office/drawing/2016/5/12/chartex" xmlns:cx7="http://schemas.microsoft.com/office/drawing/2016/5/13/chartex" xmlns:cx8="http://schemas.microsoft.com/office/drawing/2016/5/14/chartex" xmlns:mc="http://schemas.openxmlformats.org/markup-compatibility/2006" xmlns:aink="http://schemas.microsoft.com/office/drawing/2016/ink" xmlns:am3d="http://schemas.microsoft.com/office/drawing/2017/model3d" xmlns:o="urn:schemas-microsoft-com:office:office" xmlns:r="http://schemas.openxmlformats.org/officeDocument/2006/relationships" xmlns:m="http://schemas.openxmlformats.org/officeDocument/2006/math" xmlns:v="urn:schemas-microsoft-com:vml" xmlns:wp14="http://schemas.microsoft.com/office/word/2010/wordprocessingDrawing" xmlns:wp="http://schemas.openxmlformats.org/drawingml/2006/wordprocessingDrawing" xmlns:w10="urn:schemas-microsoft-com:office:word" xmlns:w="http://schemas.openxmlformats.org/wordprocessingml/2006/main" xmlns:w14="http://schemas.microsoft.com/office/word/2010/wordml" xmlns:w15="http://schemas.microsoft.com/office/word/2012/wordml" xmlns:w16cid="http://schemas.microsoft.com/office/word/2016/wordml/cid" xmlns:w16se="http://schemas.microsoft.com/office/word/2015/wordml/symex" xmlns:wpg="http://schemas.microsoft.com/office/word/2010/wordprocessingGroup" xmlns:wpi="http://schemas.microsoft.com/office/word/2010/wordprocessingInk" xmlns:wne="http://schemas.microsoft.com/office/word/2006/wordml" xmlns:wps="http://schemas.microsoft.com/office/word/2010/wordprocessingShape" mc:Ignorable="w14 w15 w16se w16cid wp14">
   <w:abstractNum w:abstractNumId="0" w15:restartNumberingAfterBreak="0">
+    <w:nsid w:val="04D06234"/>
+    <w:multiLevelType w:val="hybridMultilevel"/>
+    <w:tmpl w:val="3D30CBB2"/>
+    <w:lvl w:ilvl="0" w:tplc="7A0207F2">
+      <w:start w:val="3"/>
+      <w:numFmt w:val="bullet"/>
+      <w:lvlText w:val="-"/>
+      <w:lvlJc w:val="left"/>
+      <w:pPr>
+        <w:ind w:left="720" w:hanging="360"/>
+      </w:pPr>
+      <w:rPr>
+        <w:rFonts w:ascii="Georgia" w:eastAsiaTheme="minorHAnsi" w:hAnsi="Georgia" w:cstheme="minorBidi" w:hint="default"/>
+      </w:rPr>
+    </w:lvl>
+    <w:lvl w:ilvl="1" w:tplc="04100003" w:tentative="1">
+      <w:start w:val="1"/>
+      <w:numFmt w:val="bullet"/>
+      <w:lvlText w:val="o"/>
+      <w:lvlJc w:val="left"/>
+      <w:pPr>
+        <w:ind w:left="1440" w:hanging="360"/>
+      </w:pPr>
+      <w:rPr>
+        <w:rFonts w:ascii="Courier New" w:hAnsi="Courier New" w:cs="Courier New" w:hint="default"/>
+      </w:rPr>
+    </w:lvl>
+    <w:lvl w:ilvl="2" w:tplc="04100005" w:tentative="1">
+      <w:start w:val="1"/>
+      <w:numFmt w:val="bullet"/>
+      <w:lvlText w:val=""/>
+      <w:lvlJc w:val="left"/>
+      <w:pPr>
+        <w:ind w:left="2160" w:hanging="360"/>
+      </w:pPr>
+      <w:rPr>
+        <w:rFonts w:ascii="Wingdings" w:hAnsi="Wingdings" w:hint="default"/>
+      </w:rPr>
+    </w:lvl>
+    <w:lvl w:ilvl="3" w:tplc="04100001" w:tentative="1">
+      <w:start w:val="1"/>
+      <w:numFmt w:val="bullet"/>
+      <w:lvlText w:val=""/>
+      <w:lvlJc w:val="left"/>
+      <w:pPr>
+        <w:ind w:left="2880" w:hanging="360"/>
+      </w:pPr>
+      <w:rPr>
+        <w:rFonts w:ascii="Symbol" w:hAnsi="Symbol" w:hint="default"/>
+      </w:rPr>
+    </w:lvl>
+    <w:lvl w:ilvl="4" w:tplc="04100003" w:tentative="1">
+      <w:start w:val="1"/>
+      <w:numFmt w:val="bullet"/>
+      <w:lvlText w:val="o"/>
+      <w:lvlJc w:val="left"/>
+      <w:pPr>
+        <w:ind w:left="3600" w:hanging="360"/>
+      </w:pPr>
+      <w:rPr>
+        <w:rFonts w:ascii="Courier New" w:hAnsi="Courier New" w:cs="Courier New" w:hint="default"/>
+      </w:rPr>
+    </w:lvl>
+    <w:lvl w:ilvl="5" w:tplc="04100005" w:tentative="1">
+      <w:start w:val="1"/>
+      <w:numFmt w:val="bullet"/>
+      <w:lvlText w:val=""/>
+      <w:lvlJc w:val="left"/>
+      <w:pPr>
+        <w:ind w:left="4320" w:hanging="360"/>
+      </w:pPr>
+      <w:rPr>
+        <w:rFonts w:ascii="Wingdings" w:hAnsi="Wingdings" w:hint="default"/>
+      </w:rPr>
+    </w:lvl>
+    <w:lvl w:ilvl="6" w:tplc="04100001" w:tentative="1">
+      <w:start w:val="1"/>
+      <w:numFmt w:val="bullet"/>
+      <w:lvlText w:val=""/>
+      <w:lvlJc w:val="left"/>
+      <w:pPr>
+        <w:ind w:left="5040" w:hanging="360"/>
+      </w:pPr>
+      <w:rPr>
+        <w:rFonts w:ascii="Symbol" w:hAnsi="Symbol" w:hint="default"/>
+      </w:rPr>
+    </w:lvl>
+    <w:lvl w:ilvl="7" w:tplc="04100003" w:tentative="1">
+      <w:start w:val="1"/>
+      <w:numFmt w:val="bullet"/>
+      <w:lvlText w:val="o"/>
+      <w:lvlJc w:val="left"/>
+      <w:pPr>
+        <w:ind w:left="5760" w:hanging="360"/>
+      </w:pPr>
+      <w:rPr>
+        <w:rFonts w:ascii="Courier New" w:hAnsi="Courier New" w:cs="Courier New" w:hint="default"/>
+      </w:rPr>
+    </w:lvl>
+    <w:lvl w:ilvl="8" w:tplc="04100005" w:tentative="1">
+      <w:start w:val="1"/>
+      <w:numFmt w:val="bullet"/>
+      <w:lvlText w:val=""/>
+      <w:lvlJc w:val="left"/>
+      <w:pPr>
+        <w:ind w:left="6480" w:hanging="360"/>
+      </w:pPr>
+      <w:rPr>
+        <w:rFonts w:ascii="Wingdings" w:hAnsi="Wingdings" w:hint="default"/>
+      </w:rPr>
+    </w:lvl>
+  </w:abstractNum>
+  <w:abstractNum w:abstractNumId="1" w15:restartNumberingAfterBreak="0">
+    <w:nsid w:val="08BE1DB3"/>
+    <w:multiLevelType w:val="hybridMultilevel"/>
+    <w:tmpl w:val="291430F8"/>
+    <w:lvl w:ilvl="0" w:tplc="04100001">
+      <w:start w:val="1"/>
+      <w:numFmt w:val="bullet"/>
+      <w:lvlText w:val=""/>
+      <w:lvlJc w:val="left"/>
+      <w:pPr>
+        <w:ind w:left="720" w:hanging="360"/>
+      </w:pPr>
+      <w:rPr>
+        <w:rFonts w:ascii="Symbol" w:hAnsi="Symbol" w:hint="default"/>
+      </w:rPr>
+    </w:lvl>
+    <w:lvl w:ilvl="1" w:tplc="04100003" w:tentative="1">
+      <w:start w:val="1"/>
+      <w:numFmt w:val="bullet"/>
+      <w:lvlText w:val="o"/>
+      <w:lvlJc w:val="left"/>
+      <w:pPr>
+        <w:ind w:left="1440" w:hanging="360"/>
+      </w:pPr>
+      <w:rPr>
+        <w:rFonts w:ascii="Courier New" w:hAnsi="Courier New" w:cs="Courier New" w:hint="default"/>
+      </w:rPr>
+    </w:lvl>
+    <w:lvl w:ilvl="2" w:tplc="04100005" w:tentative="1">
+      <w:start w:val="1"/>
+      <w:numFmt w:val="bullet"/>
+      <w:lvlText w:val=""/>
+      <w:lvlJc w:val="left"/>
+      <w:pPr>
+        <w:ind w:left="2160" w:hanging="360"/>
+      </w:pPr>
+      <w:rPr>
+        <w:rFonts w:ascii="Wingdings" w:hAnsi="Wingdings" w:hint="default"/>
+      </w:rPr>
+    </w:lvl>
+    <w:lvl w:ilvl="3" w:tplc="04100001" w:tentative="1">
+      <w:start w:val="1"/>
+      <w:numFmt w:val="bullet"/>
+      <w:lvlText w:val=""/>
+      <w:lvlJc w:val="left"/>
+      <w:pPr>
+        <w:ind w:left="2880" w:hanging="360"/>
+      </w:pPr>
+      <w:rPr>
+        <w:rFonts w:ascii="Symbol" w:hAnsi="Symbol" w:hint="default"/>
+      </w:rPr>
+    </w:lvl>
+    <w:lvl w:ilvl="4" w:tplc="04100003" w:tentative="1">
+      <w:start w:val="1"/>
+      <w:numFmt w:val="bullet"/>
+      <w:lvlText w:val="o"/>
+      <w:lvlJc w:val="left"/>
+      <w:pPr>
+        <w:ind w:left="3600" w:hanging="360"/>
+      </w:pPr>
+      <w:rPr>
+        <w:rFonts w:ascii="Courier New" w:hAnsi="Courier New" w:cs="Courier New" w:hint="default"/>
+      </w:rPr>
+    </w:lvl>
+    <w:lvl w:ilvl="5" w:tplc="04100005" w:tentative="1">
+      <w:start w:val="1"/>
+      <w:numFmt w:val="bullet"/>
+      <w:lvlText w:val=""/>
+      <w:lvlJc w:val="left"/>
+      <w:pPr>
+        <w:ind w:left="4320" w:hanging="360"/>
+      </w:pPr>
+      <w:rPr>
+        <w:rFonts w:ascii="Wingdings" w:hAnsi="Wingdings" w:hint="default"/>
+      </w:rPr>
+    </w:lvl>
+    <w:lvl w:ilvl="6" w:tplc="04100001" w:tentative="1">
+      <w:start w:val="1"/>
+      <w:numFmt w:val="bullet"/>
+      <w:lvlText w:val=""/>
+      <w:lvlJc w:val="left"/>
+      <w:pPr>
+        <w:ind w:left="5040" w:hanging="360"/>
+      </w:pPr>
+      <w:rPr>
+        <w:rFonts w:ascii="Symbol" w:hAnsi="Symbol" w:hint="default"/>
+      </w:rPr>
+    </w:lvl>
+    <w:lvl w:ilvl="7" w:tplc="04100003" w:tentative="1">
+      <w:start w:val="1"/>
+      <w:numFmt w:val="bullet"/>
+      <w:lvlText w:val="o"/>
+      <w:lvlJc w:val="left"/>
+      <w:pPr>
+        <w:ind w:left="5760" w:hanging="360"/>
+      </w:pPr>
+      <w:rPr>
+        <w:rFonts w:ascii="Courier New" w:hAnsi="Courier New" w:cs="Courier New" w:hint="default"/>
+      </w:rPr>
+    </w:lvl>
+    <w:lvl w:ilvl="8" w:tplc="04100005" w:tentative="1">
+      <w:start w:val="1"/>
+      <w:numFmt w:val="bullet"/>
+      <w:lvlText w:val=""/>
+      <w:lvlJc w:val="left"/>
+      <w:pPr>
+        <w:ind w:left="6480" w:hanging="360"/>
+      </w:pPr>
+      <w:rPr>
+        <w:rFonts w:ascii="Wingdings" w:hAnsi="Wingdings" w:hint="default"/>
+      </w:rPr>
+    </w:lvl>
+  </w:abstractNum>
+  <w:abstractNum w:abstractNumId="2" w15:restartNumberingAfterBreak="0">
     <w:nsid w:val="0E0B5F07"/>
     <w:multiLevelType w:val="hybridMultilevel"/>
     <w:tmpl w:val="FBB284C8"/>
@@ -4187,7 +7132,120 @@
       </w:rPr>
     </w:lvl>
   </w:abstractNum>
-  <w:abstractNum w:abstractNumId="1" w15:restartNumberingAfterBreak="0">
+  <w:abstractNum w:abstractNumId="3" w15:restartNumberingAfterBreak="0">
+    <w:nsid w:val="106E7727"/>
+    <w:multiLevelType w:val="hybridMultilevel"/>
+    <w:tmpl w:val="8C20095E"/>
+    <w:lvl w:ilvl="0" w:tplc="7A0207F2">
+      <w:start w:val="3"/>
+      <w:numFmt w:val="bullet"/>
+      <w:lvlText w:val="-"/>
+      <w:lvlJc w:val="left"/>
+      <w:pPr>
+        <w:ind w:left="720" w:hanging="360"/>
+      </w:pPr>
+      <w:rPr>
+        <w:rFonts w:ascii="Georgia" w:eastAsiaTheme="minorHAnsi" w:hAnsi="Georgia" w:cstheme="minorBidi" w:hint="default"/>
+      </w:rPr>
+    </w:lvl>
+    <w:lvl w:ilvl="1" w:tplc="04100003" w:tentative="1">
+      <w:start w:val="1"/>
+      <w:numFmt w:val="bullet"/>
+      <w:lvlText w:val="o"/>
+      <w:lvlJc w:val="left"/>
+      <w:pPr>
+        <w:ind w:left="1440" w:hanging="360"/>
+      </w:pPr>
+      <w:rPr>
+        <w:rFonts w:ascii="Courier New" w:hAnsi="Courier New" w:cs="Courier New" w:hint="default"/>
+      </w:rPr>
+    </w:lvl>
+    <w:lvl w:ilvl="2" w:tplc="04100005" w:tentative="1">
+      <w:start w:val="1"/>
+      <w:numFmt w:val="bullet"/>
+      <w:lvlText w:val=""/>
+      <w:lvlJc w:val="left"/>
+      <w:pPr>
+        <w:ind w:left="2160" w:hanging="360"/>
+      </w:pPr>
+      <w:rPr>
+        <w:rFonts w:ascii="Wingdings" w:hAnsi="Wingdings" w:hint="default"/>
+      </w:rPr>
+    </w:lvl>
+    <w:lvl w:ilvl="3" w:tplc="04100001" w:tentative="1">
+      <w:start w:val="1"/>
+      <w:numFmt w:val="bullet"/>
+      <w:lvlText w:val=""/>
+      <w:lvlJc w:val="left"/>
+      <w:pPr>
+        <w:ind w:left="2880" w:hanging="360"/>
+      </w:pPr>
+      <w:rPr>
+        <w:rFonts w:ascii="Symbol" w:hAnsi="Symbol" w:hint="default"/>
+      </w:rPr>
+    </w:lvl>
+    <w:lvl w:ilvl="4" w:tplc="04100003" w:tentative="1">
+      <w:start w:val="1"/>
+      <w:numFmt w:val="bullet"/>
+      <w:lvlText w:val="o"/>
+      <w:lvlJc w:val="left"/>
+      <w:pPr>
+        <w:ind w:left="3600" w:hanging="360"/>
+      </w:pPr>
+      <w:rPr>
+        <w:rFonts w:ascii="Courier New" w:hAnsi="Courier New" w:cs="Courier New" w:hint="default"/>
+      </w:rPr>
+    </w:lvl>
+    <w:lvl w:ilvl="5" w:tplc="04100005" w:tentative="1">
+      <w:start w:val="1"/>
+      <w:numFmt w:val="bullet"/>
+      <w:lvlText w:val=""/>
+      <w:lvlJc w:val="left"/>
+      <w:pPr>
+        <w:ind w:left="4320" w:hanging="360"/>
+      </w:pPr>
+      <w:rPr>
+        <w:rFonts w:ascii="Wingdings" w:hAnsi="Wingdings" w:hint="default"/>
+      </w:rPr>
+    </w:lvl>
+    <w:lvl w:ilvl="6" w:tplc="04100001" w:tentative="1">
+      <w:start w:val="1"/>
+      <w:numFmt w:val="bullet"/>
+      <w:lvlText w:val=""/>
+      <w:lvlJc w:val="left"/>
+      <w:pPr>
+        <w:ind w:left="5040" w:hanging="360"/>
+      </w:pPr>
+      <w:rPr>
+        <w:rFonts w:ascii="Symbol" w:hAnsi="Symbol" w:hint="default"/>
+      </w:rPr>
+    </w:lvl>
+    <w:lvl w:ilvl="7" w:tplc="04100003" w:tentative="1">
+      <w:start w:val="1"/>
+      <w:numFmt w:val="bullet"/>
+      <w:lvlText w:val="o"/>
+      <w:lvlJc w:val="left"/>
+      <w:pPr>
+        <w:ind w:left="5760" w:hanging="360"/>
+      </w:pPr>
+      <w:rPr>
+        <w:rFonts w:ascii="Courier New" w:hAnsi="Courier New" w:cs="Courier New" w:hint="default"/>
+      </w:rPr>
+    </w:lvl>
+    <w:lvl w:ilvl="8" w:tplc="04100005" w:tentative="1">
+      <w:start w:val="1"/>
+      <w:numFmt w:val="bullet"/>
+      <w:lvlText w:val=""/>
+      <w:lvlJc w:val="left"/>
+      <w:pPr>
+        <w:ind w:left="6480" w:hanging="360"/>
+      </w:pPr>
+      <w:rPr>
+        <w:rFonts w:ascii="Wingdings" w:hAnsi="Wingdings" w:hint="default"/>
+      </w:rPr>
+    </w:lvl>
+  </w:abstractNum>
+  <w:abstractNum w:abstractNumId="4" w15:restartNumberingAfterBreak="0">
     <w:nsid w:val="22931583"/>
     <w:multiLevelType w:val="hybridMultilevel"/>
     <w:tmpl w:val="617C4E5C"/>
@@ -4300,7 +7358,120 @@
       </w:rPr>
     </w:lvl>
   </w:abstractNum>
-  <w:abstractNum w:abstractNumId="2" w15:restartNumberingAfterBreak="0">
+  <w:abstractNum w:abstractNumId="5" w15:restartNumberingAfterBreak="0">
+    <w:nsid w:val="36047FB1"/>
+    <w:multiLevelType w:val="hybridMultilevel"/>
+    <w:tmpl w:val="B4C8E11A"/>
+    <w:lvl w:ilvl="0" w:tplc="7A0207F2">
+      <w:start w:val="3"/>
+      <w:numFmt w:val="bullet"/>
+      <w:lvlText w:val="-"/>
+      <w:lvlJc w:val="left"/>
+      <w:pPr>
+        <w:ind w:left="720" w:hanging="360"/>
+      </w:pPr>
+      <w:rPr>
+        <w:rFonts w:ascii="Georgia" w:eastAsiaTheme="minorHAnsi" w:hAnsi="Georgia" w:cstheme="minorBidi" w:hint="default"/>
+      </w:rPr>
+    </w:lvl>
+    <w:lvl w:ilvl="1" w:tplc="04100003" w:tentative="1">
+      <w:start w:val="1"/>
+      <w:numFmt w:val="bullet"/>
+      <w:lvlText w:val="o"/>
+      <w:lvlJc w:val="left"/>
+      <w:pPr>
+        <w:ind w:left="1440" w:hanging="360"/>
+      </w:pPr>
+      <w:rPr>
+        <w:rFonts w:ascii="Courier New" w:hAnsi="Courier New" w:cs="Courier New" w:hint="default"/>
+      </w:rPr>
+    </w:lvl>
+    <w:lvl w:ilvl="2" w:tplc="04100005" w:tentative="1">
+      <w:start w:val="1"/>
+      <w:numFmt w:val="bullet"/>
+      <w:lvlText w:val=""/>
+      <w:lvlJc w:val="left"/>
+      <w:pPr>
+        <w:ind w:left="2160" w:hanging="360"/>
+      </w:pPr>
+      <w:rPr>
+        <w:rFonts w:ascii="Wingdings" w:hAnsi="Wingdings" w:hint="default"/>
+      </w:rPr>
+    </w:lvl>
+    <w:lvl w:ilvl="3" w:tplc="04100001" w:tentative="1">
+      <w:start w:val="1"/>
+      <w:numFmt w:val="bullet"/>
+      <w:lvlText w:val=""/>
+      <w:lvlJc w:val="left"/>
+      <w:pPr>
+        <w:ind w:left="2880" w:hanging="360"/>
+      </w:pPr>
+      <w:rPr>
+        <w:rFonts w:ascii="Symbol" w:hAnsi="Symbol" w:hint="default"/>
+      </w:rPr>
+    </w:lvl>
+    <w:lvl w:ilvl="4" w:tplc="04100003" w:tentative="1">
+      <w:start w:val="1"/>
+      <w:numFmt w:val="bullet"/>
+      <w:lvlText w:val="o"/>
+      <w:lvlJc w:val="left"/>
+      <w:pPr>
+        <w:ind w:left="3600" w:hanging="360"/>
+      </w:pPr>
+      <w:rPr>
+        <w:rFonts w:ascii="Courier New" w:hAnsi="Courier New" w:cs="Courier New" w:hint="default"/>
+      </w:rPr>
+    </w:lvl>
+    <w:lvl w:ilvl="5" w:tplc="04100005" w:tentative="1">
+      <w:start w:val="1"/>
+      <w:numFmt w:val="bullet"/>
+      <w:lvlText w:val=""/>
+      <w:lvlJc w:val="left"/>
+      <w:pPr>
+        <w:ind w:left="4320" w:hanging="360"/>
+      </w:pPr>
+      <w:rPr>
+        <w:rFonts w:ascii="Wingdings" w:hAnsi="Wingdings" w:hint="default"/>
+      </w:rPr>
+    </w:lvl>
+    <w:lvl w:ilvl="6" w:tplc="04100001" w:tentative="1">
+      <w:start w:val="1"/>
+      <w:numFmt w:val="bullet"/>
+      <w:lvlText w:val=""/>
+      <w:lvlJc w:val="left"/>
+      <w:pPr>
+        <w:ind w:left="5040" w:hanging="360"/>
+      </w:pPr>
+      <w:rPr>
+        <w:rFonts w:ascii="Symbol" w:hAnsi="Symbol" w:hint="default"/>
+      </w:rPr>
+    </w:lvl>
+    <w:lvl w:ilvl="7" w:tplc="04100003" w:tentative="1">
+      <w:start w:val="1"/>
+      <w:numFmt w:val="bullet"/>
+      <w:lvlText w:val="o"/>
+      <w:lvlJc w:val="left"/>
+      <w:pPr>
+        <w:ind w:left="5760" w:hanging="360"/>
+      </w:pPr>
+      <w:rPr>
+        <w:rFonts w:ascii="Courier New" w:hAnsi="Courier New" w:cs="Courier New" w:hint="default"/>
+      </w:rPr>
+    </w:lvl>
+    <w:lvl w:ilvl="8" w:tplc="04100005" w:tentative="1">
+      <w:start w:val="1"/>
+      <w:numFmt w:val="bullet"/>
+      <w:lvlText w:val=""/>
+      <w:lvlJc w:val="left"/>
+      <w:pPr>
+        <w:ind w:left="6480" w:hanging="360"/>
+      </w:pPr>
+      <w:rPr>
+        <w:rFonts w:ascii="Wingdings" w:hAnsi="Wingdings" w:hint="default"/>
+      </w:rPr>
+    </w:lvl>
+  </w:abstractNum>
+  <w:abstractNum w:abstractNumId="6" w15:restartNumberingAfterBreak="0">
     <w:nsid w:val="5AF36EC4"/>
     <w:multiLevelType w:val="hybridMultilevel"/>
     <w:tmpl w:val="F50EB79A"/>
@@ -4413,7 +7584,233 @@
       </w:rPr>
     </w:lvl>
   </w:abstractNum>
-  <w:abstractNum w:abstractNumId="3" w15:restartNumberingAfterBreak="0">
+  <w:abstractNum w:abstractNumId="7" w15:restartNumberingAfterBreak="0">
+    <w:nsid w:val="5FD77369"/>
+    <w:multiLevelType w:val="hybridMultilevel"/>
+    <w:tmpl w:val="B84A95E2"/>
+    <w:lvl w:ilvl="0" w:tplc="04100001">
+      <w:start w:val="1"/>
+      <w:numFmt w:val="bullet"/>
+      <w:lvlText w:val=""/>
+      <w:lvlJc w:val="left"/>
+      <w:pPr>
+        <w:ind w:left="1080" w:hanging="360"/>
+      </w:pPr>
+      <w:rPr>
+        <w:rFonts w:ascii="Symbol" w:hAnsi="Symbol" w:hint="default"/>
+      </w:rPr>
+    </w:lvl>
+    <w:lvl w:ilvl="1" w:tplc="04100003">
+      <w:start w:val="1"/>
+      <w:numFmt w:val="bullet"/>
+      <w:lvlText w:val="o"/>
+      <w:lvlJc w:val="left"/>
+      <w:pPr>
+        <w:ind w:left="1800" w:hanging="360"/>
+      </w:pPr>
+      <w:rPr>
+        <w:rFonts w:ascii="Courier New" w:hAnsi="Courier New" w:cs="Courier New" w:hint="default"/>
+      </w:rPr>
+    </w:lvl>
+    <w:lvl w:ilvl="2" w:tplc="04100005" w:tentative="1">
+      <w:start w:val="1"/>
+      <w:numFmt w:val="bullet"/>
+      <w:lvlText w:val=""/>
+      <w:lvlJc w:val="left"/>
+      <w:pPr>
+        <w:ind w:left="2520" w:hanging="360"/>
+      </w:pPr>
+      <w:rPr>
+        <w:rFonts w:ascii="Wingdings" w:hAnsi="Wingdings" w:hint="default"/>
+      </w:rPr>
+    </w:lvl>
+    <w:lvl w:ilvl="3" w:tplc="04100001" w:tentative="1">
+      <w:start w:val="1"/>
+      <w:numFmt w:val="bullet"/>
+      <w:lvlText w:val=""/>
+      <w:lvlJc w:val="left"/>
+      <w:pPr>
+        <w:ind w:left="3240" w:hanging="360"/>
+      </w:pPr>
+      <w:rPr>
+        <w:rFonts w:ascii="Symbol" w:hAnsi="Symbol" w:hint="default"/>
+      </w:rPr>
+    </w:lvl>
+    <w:lvl w:ilvl="4" w:tplc="04100003" w:tentative="1">
+      <w:start w:val="1"/>
+      <w:numFmt w:val="bullet"/>
+      <w:lvlText w:val="o"/>
+      <w:lvlJc w:val="left"/>
+      <w:pPr>
+        <w:ind w:left="3960" w:hanging="360"/>
+      </w:pPr>
+      <w:rPr>
+        <w:rFonts w:ascii="Courier New" w:hAnsi="Courier New" w:cs="Courier New" w:hint="default"/>
+      </w:rPr>
+    </w:lvl>
+    <w:lvl w:ilvl="5" w:tplc="04100005" w:tentative="1">
+      <w:start w:val="1"/>
+      <w:numFmt w:val="bullet"/>
+      <w:lvlText w:val=""/>
+      <w:lvlJc w:val="left"/>
+      <w:pPr>
+        <w:ind w:left="4680" w:hanging="360"/>
+      </w:pPr>
+      <w:rPr>
+        <w:rFonts w:ascii="Wingdings" w:hAnsi="Wingdings" w:hint="default"/>
+      </w:rPr>
+    </w:lvl>
+    <w:lvl w:ilvl="6" w:tplc="04100001" w:tentative="1">
+      <w:start w:val="1"/>
+      <w:numFmt w:val="bullet"/>
+      <w:lvlText w:val=""/>
+      <w:lvlJc w:val="left"/>
+      <w:pPr>
+        <w:ind w:left="5400" w:hanging="360"/>
+      </w:pPr>
+      <w:rPr>
+        <w:rFonts w:ascii="Symbol" w:hAnsi="Symbol" w:hint="default"/>
+      </w:rPr>
+    </w:lvl>
+    <w:lvl w:ilvl="7" w:tplc="04100003" w:tentative="1">
+      <w:start w:val="1"/>
+      <w:numFmt w:val="bullet"/>
+      <w:lvlText w:val="o"/>
+      <w:lvlJc w:val="left"/>
+      <w:pPr>
+        <w:ind w:left="6120" w:hanging="360"/>
+      </w:pPr>
+      <w:rPr>
+        <w:rFonts w:ascii="Courier New" w:hAnsi="Courier New" w:cs="Courier New" w:hint="default"/>
+      </w:rPr>
+    </w:lvl>
+    <w:lvl w:ilvl="8" w:tplc="04100005" w:tentative="1">
+      <w:start w:val="1"/>
+      <w:numFmt w:val="bullet"/>
+      <w:lvlText w:val=""/>
+      <w:lvlJc w:val="left"/>
+      <w:pPr>
+        <w:ind w:left="6840" w:hanging="360"/>
+      </w:pPr>
+      <w:rPr>
+        <w:rFonts w:ascii="Wingdings" w:hAnsi="Wingdings" w:hint="default"/>
+      </w:rPr>
+    </w:lvl>
+  </w:abstractNum>
+  <w:abstractNum w:abstractNumId="8" w15:restartNumberingAfterBreak="0">
+    <w:nsid w:val="646B1A94"/>
+    <w:multiLevelType w:val="hybridMultilevel"/>
+    <w:tmpl w:val="DBBC4E78"/>
+    <w:lvl w:ilvl="0" w:tplc="04100001">
+      <w:start w:val="1"/>
+      <w:numFmt w:val="bullet"/>
+      <w:lvlText w:val=""/>
+      <w:lvlJc w:val="left"/>
+      <w:pPr>
+        <w:ind w:left="720" w:hanging="360"/>
+      </w:pPr>
+      <w:rPr>
+        <w:rFonts w:ascii="Symbol" w:hAnsi="Symbol" w:hint="default"/>
+      </w:rPr>
+    </w:lvl>
+    <w:lvl w:ilvl="1" w:tplc="04100003" w:tentative="1">
+      <w:start w:val="1"/>
+      <w:numFmt w:val="bullet"/>
+      <w:lvlText w:val="o"/>
+      <w:lvlJc w:val="left"/>
+      <w:pPr>
+        <w:ind w:left="1440" w:hanging="360"/>
+      </w:pPr>
+      <w:rPr>
+        <w:rFonts w:ascii="Courier New" w:hAnsi="Courier New" w:cs="Courier New" w:hint="default"/>
+      </w:rPr>
+    </w:lvl>
+    <w:lvl w:ilvl="2" w:tplc="04100005" w:tentative="1">
+      <w:start w:val="1"/>
+      <w:numFmt w:val="bullet"/>
+      <w:lvlText w:val=""/>
+      <w:lvlJc w:val="left"/>
+      <w:pPr>
+        <w:ind w:left="2160" w:hanging="360"/>
+      </w:pPr>
+      <w:rPr>
+        <w:rFonts w:ascii="Wingdings" w:hAnsi="Wingdings" w:hint="default"/>
+      </w:rPr>
+    </w:lvl>
+    <w:lvl w:ilvl="3" w:tplc="04100001" w:tentative="1">
+      <w:start w:val="1"/>
+      <w:numFmt w:val="bullet"/>
+      <w:lvlText w:val=""/>
+      <w:lvlJc w:val="left"/>
+      <w:pPr>
+        <w:ind w:left="2880" w:hanging="360"/>
+      </w:pPr>
+      <w:rPr>
+        <w:rFonts w:ascii="Symbol" w:hAnsi="Symbol" w:hint="default"/>
+      </w:rPr>
+    </w:lvl>
+    <w:lvl w:ilvl="4" w:tplc="04100003" w:tentative="1">
+      <w:start w:val="1"/>
+      <w:numFmt w:val="bullet"/>
+      <w:lvlText w:val="o"/>
+      <w:lvlJc w:val="left"/>
+      <w:pPr>
+        <w:ind w:left="3600" w:hanging="360"/>
+      </w:pPr>
+      <w:rPr>
+        <w:rFonts w:ascii="Courier New" w:hAnsi="Courier New" w:cs="Courier New" w:hint="default"/>
+      </w:rPr>
+    </w:lvl>
+    <w:lvl w:ilvl="5" w:tplc="04100005" w:tentative="1">
+      <w:start w:val="1"/>
+      <w:numFmt w:val="bullet"/>
+      <w:lvlText w:val=""/>
+      <w:lvlJc w:val="left"/>
+      <w:pPr>
+        <w:ind w:left="4320" w:hanging="360"/>
+      </w:pPr>
+      <w:rPr>
+        <w:rFonts w:ascii="Wingdings" w:hAnsi="Wingdings" w:hint="default"/>
+      </w:rPr>
+    </w:lvl>
+    <w:lvl w:ilvl="6" w:tplc="04100001" w:tentative="1">
+      <w:start w:val="1"/>
+      <w:numFmt w:val="bullet"/>
+      <w:lvlText w:val=""/>
+      <w:lvlJc w:val="left"/>
+      <w:pPr>
+        <w:ind w:left="5040" w:hanging="360"/>
+      </w:pPr>
+      <w:rPr>
+        <w:rFonts w:ascii="Symbol" w:hAnsi="Symbol" w:hint="default"/>
+      </w:rPr>
+    </w:lvl>
+    <w:lvl w:ilvl="7" w:tplc="04100003" w:tentative="1">
+      <w:start w:val="1"/>
+      <w:numFmt w:val="bullet"/>
+      <w:lvlText w:val="o"/>
+      <w:lvlJc w:val="left"/>
+      <w:pPr>
+        <w:ind w:left="5760" w:hanging="360"/>
+      </w:pPr>
+      <w:rPr>
+        <w:rFonts w:ascii="Courier New" w:hAnsi="Courier New" w:cs="Courier New" w:hint="default"/>
+      </w:rPr>
+    </w:lvl>
+    <w:lvl w:ilvl="8" w:tplc="04100005" w:tentative="1">
+      <w:start w:val="1"/>
+      <w:numFmt w:val="bullet"/>
+      <w:lvlText w:val=""/>
+      <w:lvlJc w:val="left"/>
+      <w:pPr>
+        <w:ind w:left="6480" w:hanging="360"/>
+      </w:pPr>
+      <w:rPr>
+        <w:rFonts w:ascii="Wingdings" w:hAnsi="Wingdings" w:hint="default"/>
+      </w:rPr>
+    </w:lvl>
+  </w:abstractNum>
+  <w:abstractNum w:abstractNumId="9" w15:restartNumberingAfterBreak="0">
     <w:nsid w:val="721D1C93"/>
     <w:multiLevelType w:val="multilevel"/>
     <w:tmpl w:val="66C28546"/>
@@ -4528,15 +7925,33 @@
     </w:lvl>
   </w:abstractNum>
   <w:num w:numId="1">
+    <w:abstractNumId w:val="9"/>
+  </w:num>
+  <w:num w:numId="2">
+    <w:abstractNumId w:val="6"/>
+  </w:num>
+  <w:num w:numId="3">
+    <w:abstractNumId w:val="4"/>
+  </w:num>
+  <w:num w:numId="4">
+    <w:abstractNumId w:val="2"/>
+  </w:num>
+  <w:num w:numId="5">
+    <w:abstractNumId w:val="1"/>
+  </w:num>
+  <w:num w:numId="6">
+    <w:abstractNumId w:val="8"/>
+  </w:num>
+  <w:num w:numId="7">
     <w:abstractNumId w:val="3"/>
   </w:num>
-  <w:num w:numId="2">
-    <w:abstractNumId w:val="2"/>
+  <w:num w:numId="8">
+    <w:abstractNumId w:val="7"/>
   </w:num>
-  <w:num w:numId="3">
-    <w:abstractNumId w:val="1"/>
+  <w:num w:numId="9">
+    <w:abstractNumId w:val="5"/>
   </w:num>
-  <w:num w:numId="4">
+  <w:num w:numId="10">
     <w:abstractNumId w:val="0"/>
   </w:num>
 </w:numbering>
@@ -5336,7 +8751,7 @@
 </file>
 
 <file path=customXml/itemProps1.xml><?xml version="1.0" encoding="utf-8"?>
-<ds:datastoreItem xmlns:ds="http://schemas.openxmlformats.org/officeDocument/2006/customXml" ds:itemID="{91A5BA33-8E7C-4AAA-8072-F0C0AB36B184}">
+<ds:datastoreItem xmlns:ds="http://schemas.openxmlformats.org/officeDocument/2006/customXml" ds:itemID="{DDB7FF41-CEA4-46FC-A36A-21989C199DF7}">
   <ds:schemaRefs>
     <ds:schemaRef ds:uri="http://schemas.openxmlformats.org/officeDocument/2006/bibliography"/>
   </ds:schemaRefs>

</xml_diff>

<commit_message>
component interfaces, runtime view
</commit_message>
<xml_diff>
--- a/DD/DD.docx
+++ b/DD/DD.docx
@@ -4313,39 +4313,7 @@
           <w:sz w:val="32"/>
           <w:szCs w:val="32"/>
         </w:rPr>
-        <w:t xml:space="preserve"> it contains the applicative logic that handles users’ requests of visualize data </w:t>
-      </w:r>
-      <w:r>
-        <w:rPr>
-          <w:rFonts w:ascii="Georgia" w:hAnsi="Georgia"/>
-          <w:sz w:val="32"/>
-          <w:szCs w:val="32"/>
-        </w:rPr>
-        <w:t xml:space="preserve">mined from </w:t>
-      </w:r>
-      <w:r>
-        <w:rPr>
-          <w:rFonts w:ascii="Georgia" w:hAnsi="Georgia"/>
-          <w:sz w:val="32"/>
-          <w:szCs w:val="32"/>
-        </w:rPr>
-        <w:t xml:space="preserve">the </w:t>
-      </w:r>
-      <w:r>
-        <w:rPr>
-          <w:rFonts w:ascii="Georgia" w:hAnsi="Georgia"/>
-          <w:sz w:val="32"/>
-          <w:szCs w:val="32"/>
-        </w:rPr>
-        <w:t>DB</w:t>
-      </w:r>
-      <w:r>
-        <w:rPr>
-          <w:rFonts w:ascii="Georgia" w:hAnsi="Georgia"/>
-          <w:sz w:val="32"/>
-          <w:szCs w:val="32"/>
-        </w:rPr>
-        <w:t xml:space="preserve">. It has two subcomponents: the </w:t>
+        <w:t xml:space="preserve"> it contains the applicative logic that handles users’ requests of visualize data mined from the DB. It has two subcomponents: the </w:t>
       </w:r>
       <w:proofErr w:type="spellStart"/>
       <w:r>
@@ -4584,39 +4552,225 @@
           <w:sz w:val="36"/>
           <w:szCs w:val="36"/>
         </w:rPr>
-        <w:t>24 Runtime view</w:t>
-      </w:r>
-    </w:p>
-    <w:p>
-      <w:pPr>
-        <w:rPr>
-          <w:rFonts w:ascii="Georgia" w:hAnsi="Georgia"/>
-          <w:sz w:val="32"/>
-          <w:szCs w:val="32"/>
-        </w:rPr>
-      </w:pPr>
-      <w:r>
-        <w:rPr>
-          <w:rFonts w:ascii="Georgia" w:hAnsi="Georgia"/>
-          <w:sz w:val="32"/>
-          <w:szCs w:val="32"/>
-        </w:rPr>
-        <w:t>In this section, some of the most relevant use cases are shown, using sequence diagrams to highlight the interactions between the involved components and sub-components.</w:t>
-      </w:r>
-    </w:p>
-    <w:p>
-      <w:pPr>
-        <w:rPr>
-          <w:rFonts w:ascii="Georgia" w:hAnsi="Georgia"/>
-          <w:sz w:val="32"/>
-          <w:szCs w:val="32"/>
-        </w:rPr>
-      </w:pPr>
-      <w:r>
-        <w:rPr>
-          <w:rFonts w:ascii="Georgia" w:hAnsi="Georgia"/>
-          <w:sz w:val="32"/>
-          <w:szCs w:val="32"/>
+        <w:t>…</w:t>
+      </w:r>
+    </w:p>
+    <w:p>
+      <w:pPr>
+        <w:rPr>
+          <w:rFonts w:ascii="Georgia" w:hAnsi="Georgia"/>
+          <w:sz w:val="36"/>
+          <w:szCs w:val="36"/>
+        </w:rPr>
+      </w:pPr>
+    </w:p>
+    <w:p>
+      <w:pPr>
+        <w:rPr>
+          <w:rFonts w:ascii="Georgia" w:hAnsi="Georgia"/>
+          <w:sz w:val="36"/>
+          <w:szCs w:val="36"/>
+        </w:rPr>
+      </w:pPr>
+      <w:r>
+        <w:rPr>
+          <w:rFonts w:ascii="Georgia" w:hAnsi="Georgia"/>
+          <w:sz w:val="36"/>
+          <w:szCs w:val="36"/>
+        </w:rPr>
+        <w:t>2</w:t>
+      </w:r>
+      <w:r>
+        <w:rPr>
+          <w:rFonts w:ascii="Georgia" w:hAnsi="Georgia"/>
+          <w:sz w:val="36"/>
+          <w:szCs w:val="36"/>
+        </w:rPr>
+        <w:t>.</w:t>
+      </w:r>
+      <w:r>
+        <w:rPr>
+          <w:rFonts w:ascii="Georgia" w:hAnsi="Georgia"/>
+          <w:sz w:val="36"/>
+          <w:szCs w:val="36"/>
+        </w:rPr>
+        <w:t>4 Runtime view</w:t>
+      </w:r>
+    </w:p>
+    <w:p>
+      <w:pPr>
+        <w:rPr>
+          <w:rFonts w:ascii="Georgia" w:hAnsi="Georgia"/>
+          <w:sz w:val="32"/>
+          <w:szCs w:val="32"/>
+        </w:rPr>
+      </w:pPr>
+      <w:r>
+        <w:rPr>
+          <w:rFonts w:ascii="Georgia" w:hAnsi="Georgia"/>
+          <w:sz w:val="32"/>
+          <w:szCs w:val="32"/>
+        </w:rPr>
+        <w:t xml:space="preserve">In this section, some of the most relevant use cases </w:t>
+      </w:r>
+      <w:r>
+        <w:rPr>
+          <w:rFonts w:ascii="Georgia" w:hAnsi="Georgia"/>
+          <w:sz w:val="32"/>
+          <w:szCs w:val="32"/>
+        </w:rPr>
+        <w:t>(from Section 3.</w:t>
+      </w:r>
+      <w:r>
+        <w:rPr>
+          <w:rFonts w:ascii="Georgia" w:hAnsi="Georgia"/>
+          <w:sz w:val="32"/>
+          <w:szCs w:val="32"/>
+        </w:rPr>
+        <w:t>2</w:t>
+      </w:r>
+      <w:r>
+        <w:rPr>
+          <w:rFonts w:ascii="Georgia" w:hAnsi="Georgia"/>
+          <w:sz w:val="32"/>
+          <w:szCs w:val="32"/>
+        </w:rPr>
+        <w:t xml:space="preserve"> Of the RASD) </w:t>
+      </w:r>
+      <w:r>
+        <w:rPr>
+          <w:rFonts w:ascii="Georgia" w:hAnsi="Georgia"/>
+          <w:sz w:val="32"/>
+          <w:szCs w:val="32"/>
+        </w:rPr>
+        <w:t xml:space="preserve">are </w:t>
+      </w:r>
+      <w:r>
+        <w:rPr>
+          <w:rFonts w:ascii="Georgia" w:hAnsi="Georgia"/>
+          <w:sz w:val="32"/>
+          <w:szCs w:val="32"/>
+        </w:rPr>
+        <w:t>described</w:t>
+      </w:r>
+      <w:r>
+        <w:rPr>
+          <w:rFonts w:ascii="Georgia" w:hAnsi="Georgia"/>
+          <w:sz w:val="32"/>
+          <w:szCs w:val="32"/>
+        </w:rPr>
+        <w:t xml:space="preserve"> using sequence diagrams</w:t>
+      </w:r>
+      <w:r>
+        <w:rPr>
+          <w:rFonts w:ascii="Georgia" w:hAnsi="Georgia"/>
+          <w:sz w:val="32"/>
+          <w:szCs w:val="32"/>
+        </w:rPr>
+        <w:t>,</w:t>
+      </w:r>
+      <w:r>
+        <w:rPr>
+          <w:rFonts w:ascii="Georgia" w:hAnsi="Georgia"/>
+          <w:sz w:val="32"/>
+          <w:szCs w:val="32"/>
+        </w:rPr>
+        <w:t xml:space="preserve"> to highlight the interactions between the involved </w:t>
+      </w:r>
+      <w:r>
+        <w:rPr>
+          <w:rFonts w:ascii="Georgia" w:hAnsi="Georgia"/>
+          <w:sz w:val="32"/>
+          <w:szCs w:val="32"/>
+        </w:rPr>
+        <w:t xml:space="preserve">design </w:t>
+      </w:r>
+      <w:r>
+        <w:rPr>
+          <w:rFonts w:ascii="Georgia" w:hAnsi="Georgia"/>
+          <w:sz w:val="32"/>
+          <w:szCs w:val="32"/>
+        </w:rPr>
+        <w:t>components and sub-components.</w:t>
+      </w:r>
+    </w:p>
+    <w:p>
+      <w:pPr>
+        <w:rPr>
+          <w:rFonts w:ascii="Georgia" w:hAnsi="Georgia"/>
+          <w:sz w:val="34"/>
+          <w:szCs w:val="34"/>
+        </w:rPr>
+      </w:pPr>
+      <w:r>
+        <w:rPr>
+          <w:rFonts w:ascii="Georgia" w:hAnsi="Georgia"/>
+          <w:noProof/>
+          <w:sz w:val="34"/>
+          <w:szCs w:val="34"/>
+        </w:rPr>
+        <w:lastRenderedPageBreak/>
+        <w:drawing>
+          <wp:anchor distT="0" distB="0" distL="114300" distR="114300" simplePos="0" relativeHeight="251662336" behindDoc="0" locked="0" layoutInCell="1" allowOverlap="1" wp14:anchorId="7D8F7C0E" wp14:editId="31934548">
+            <wp:simplePos x="0" y="0"/>
+            <wp:positionH relativeFrom="margin">
+              <wp:align>center</wp:align>
+            </wp:positionH>
+            <wp:positionV relativeFrom="paragraph">
+              <wp:posOffset>2087245</wp:posOffset>
+            </wp:positionV>
+            <wp:extent cx="6759575" cy="3597910"/>
+            <wp:effectExtent l="0" t="317" r="2857" b="2858"/>
+            <wp:wrapTopAndBottom/>
+            <wp:docPr id="2" name="Immagine 2" descr="Immagine che contiene screenshot&#10;&#10;Descrizione generata automaticamente"/>
+            <wp:cNvGraphicFramePr>
+              <a:graphicFrameLocks xmlns:a="http://schemas.openxmlformats.org/drawingml/2006/main" noChangeAspect="1"/>
+            </wp:cNvGraphicFramePr>
+            <a:graphic xmlns:a="http://schemas.openxmlformats.org/drawingml/2006/main">
+              <a:graphicData uri="http://schemas.openxmlformats.org/drawingml/2006/picture">
+                <pic:pic xmlns:pic="http://schemas.openxmlformats.org/drawingml/2006/picture">
+                  <pic:nvPicPr>
+                    <pic:cNvPr id="2" name="SignUpAndLoginSequenceDiagram.png"/>
+                    <pic:cNvPicPr/>
+                  </pic:nvPicPr>
+                  <pic:blipFill>
+                    <a:blip r:embed="rId10">
+                      <a:extLst>
+                        <a:ext uri="{28A0092B-C50C-407E-A947-70E740481C1C}">
+                          <a14:useLocalDpi xmlns:a14="http://schemas.microsoft.com/office/drawing/2010/main" val="0"/>
+                        </a:ext>
+                      </a:extLst>
+                    </a:blip>
+                    <a:stretch>
+                      <a:fillRect/>
+                    </a:stretch>
+                  </pic:blipFill>
+                  <pic:spPr>
+                    <a:xfrm rot="16200000">
+                      <a:off x="0" y="0"/>
+                      <a:ext cx="6759575" cy="3597910"/>
+                    </a:xfrm>
+                    <a:prstGeom prst="rect">
+                      <a:avLst/>
+                    </a:prstGeom>
+                  </pic:spPr>
+                </pic:pic>
+              </a:graphicData>
+            </a:graphic>
+            <wp14:sizeRelH relativeFrom="page">
+              <wp14:pctWidth>0</wp14:pctWidth>
+            </wp14:sizeRelH>
+            <wp14:sizeRelV relativeFrom="page">
+              <wp14:pctHeight>0</wp14:pctHeight>
+            </wp14:sizeRelV>
+          </wp:anchor>
+        </w:drawing>
+      </w:r>
+      <w:r>
+        <w:rPr>
+          <w:rFonts w:ascii="Georgia" w:hAnsi="Georgia"/>
+          <w:sz w:val="34"/>
+          <w:szCs w:val="34"/>
         </w:rPr>
         <w:t>Registration and Login</w:t>
       </w:r>
@@ -4629,29 +4783,95 @@
           <w:szCs w:val="32"/>
         </w:rPr>
       </w:pPr>
-      <w:r>
-        <w:rPr>
-          <w:rFonts w:ascii="Georgia" w:hAnsi="Georgia"/>
-          <w:sz w:val="32"/>
-          <w:szCs w:val="32"/>
-        </w:rPr>
-        <w:t>Figure … represents the Registration and Login Sequence Diagram.</w:t>
-      </w:r>
-      <w:r>
-        <w:rPr>
-          <w:rFonts w:ascii="Georgia" w:hAnsi="Georgia"/>
-          <w:sz w:val="32"/>
-          <w:szCs w:val="32"/>
-        </w:rPr>
-        <w:t xml:space="preserve"> The data </w:t>
-      </w:r>
-      <w:r>
-        <w:rPr>
-          <w:rFonts w:ascii="Georgia" w:hAnsi="Georgia"/>
-          <w:sz w:val="32"/>
-          <w:szCs w:val="32"/>
-        </w:rPr>
-        <w:t>entered by the End User in the registration process are not listed for the sake of simplicity. If the information entered contains some mistakes or the credentials are incorrect (after the DB has checked that) an error message is reported to the End User (as described in the relative Use Case in the RASD.</w:t>
+    </w:p>
+    <w:p>
+      <w:pPr>
+        <w:rPr>
+          <w:rFonts w:ascii="Georgia" w:hAnsi="Georgia"/>
+          <w:sz w:val="32"/>
+          <w:szCs w:val="32"/>
+        </w:rPr>
+      </w:pPr>
+      <w:r>
+        <w:rPr>
+          <w:rFonts w:ascii="Georgia" w:hAnsi="Georgia"/>
+          <w:sz w:val="32"/>
+          <w:szCs w:val="32"/>
+        </w:rPr>
+        <w:t>D</w:t>
+      </w:r>
+      <w:r>
+        <w:rPr>
+          <w:rFonts w:ascii="Georgia" w:hAnsi="Georgia"/>
+          <w:sz w:val="32"/>
+          <w:szCs w:val="32"/>
+        </w:rPr>
+        <w:t xml:space="preserve">ata </w:t>
+      </w:r>
+      <w:r>
+        <w:rPr>
+          <w:rFonts w:ascii="Georgia" w:hAnsi="Georgia"/>
+          <w:sz w:val="32"/>
+          <w:szCs w:val="32"/>
+        </w:rPr>
+        <w:t xml:space="preserve">entered by the End User in the registration process are not listed for the sake of simplicity. </w:t>
+      </w:r>
+      <w:r>
+        <w:rPr>
+          <w:rFonts w:ascii="Georgia" w:hAnsi="Georgia"/>
+          <w:sz w:val="32"/>
+          <w:szCs w:val="32"/>
+        </w:rPr>
+        <w:t>The messages coming from the End User are to be understood as simple input data</w:t>
+      </w:r>
+      <w:r>
+        <w:rPr>
+          <w:rFonts w:ascii="Georgia" w:hAnsi="Georgia"/>
+          <w:sz w:val="32"/>
+          <w:szCs w:val="32"/>
+        </w:rPr>
+        <w:t xml:space="preserve"> (clicking on App buttons)</w:t>
+      </w:r>
+      <w:r>
+        <w:rPr>
+          <w:rFonts w:ascii="Georgia" w:hAnsi="Georgia"/>
+          <w:sz w:val="32"/>
+          <w:szCs w:val="32"/>
+        </w:rPr>
+        <w:t xml:space="preserve">. </w:t>
+      </w:r>
+      <w:r>
+        <w:rPr>
+          <w:rFonts w:ascii="Georgia" w:hAnsi="Georgia"/>
+          <w:sz w:val="32"/>
+          <w:szCs w:val="32"/>
+        </w:rPr>
+        <w:t xml:space="preserve">If the information entered contains some mistakes or the credentials are incorrect (after the DB has checked that) an error </w:t>
+      </w:r>
+      <w:r>
+        <w:rPr>
+          <w:rFonts w:ascii="Georgia" w:hAnsi="Georgia"/>
+          <w:sz w:val="32"/>
+          <w:szCs w:val="32"/>
+        </w:rPr>
+        <w:lastRenderedPageBreak/>
+        <w:t>message is reported to the End User (as described in the relative Use Case in the RASD</w:t>
+      </w:r>
+      <w:r>
+        <w:rPr>
+          <w:rFonts w:ascii="Georgia" w:hAnsi="Georgia"/>
+          <w:sz w:val="32"/>
+          <w:szCs w:val="32"/>
+        </w:rPr>
+        <w:t>)</w:t>
+      </w:r>
+      <w:r>
+        <w:rPr>
+          <w:rFonts w:ascii="Georgia" w:hAnsi="Georgia"/>
+          <w:sz w:val="32"/>
+          <w:szCs w:val="32"/>
+        </w:rPr>
+        <w:t>.</w:t>
       </w:r>
       <w:r>
         <w:rPr>
@@ -4682,15 +4902,15 @@
       <w:pPr>
         <w:rPr>
           <w:rFonts w:ascii="Georgia" w:hAnsi="Georgia"/>
-          <w:sz w:val="32"/>
-          <w:szCs w:val="32"/>
-        </w:rPr>
-      </w:pPr>
-      <w:r>
-        <w:rPr>
-          <w:rFonts w:ascii="Georgia" w:hAnsi="Georgia"/>
-          <w:sz w:val="32"/>
-          <w:szCs w:val="32"/>
+          <w:sz w:val="34"/>
+          <w:szCs w:val="34"/>
+        </w:rPr>
+      </w:pPr>
+      <w:r>
+        <w:rPr>
+          <w:rFonts w:ascii="Georgia" w:hAnsi="Georgia"/>
+          <w:sz w:val="34"/>
+          <w:szCs w:val="34"/>
         </w:rPr>
         <w:t>Reporting a traffic violation</w:t>
       </w:r>
@@ -4719,31 +4939,31 @@
           <w:sz w:val="32"/>
           <w:szCs w:val="32"/>
         </w:rPr>
-        <w:t xml:space="preserve"> in this Sequence Diagram, the parameters that a Traffic Violation Report requires are not listed, they are one or more pictures (taken calling the device’s camera)</w:t>
-      </w:r>
-      <w:r>
-        <w:rPr>
-          <w:rFonts w:ascii="Georgia" w:hAnsi="Georgia"/>
-          <w:sz w:val="32"/>
-          <w:szCs w:val="32"/>
-        </w:rPr>
-        <w:t xml:space="preserve"> and a textual description </w:t>
-      </w:r>
-      <w:r>
-        <w:rPr>
-          <w:rFonts w:ascii="Georgia" w:hAnsi="Georgia"/>
-          <w:sz w:val="32"/>
-          <w:szCs w:val="32"/>
-        </w:rPr>
-        <w:t>of the violation</w:t>
-      </w:r>
-      <w:r>
-        <w:rPr>
-          <w:rFonts w:ascii="Georgia" w:hAnsi="Georgia"/>
-          <w:sz w:val="32"/>
-          <w:szCs w:val="32"/>
-        </w:rPr>
-        <w:t xml:space="preserve">. It’s important to notice that, after the storage of the data provided by the End User, the </w:t>
+        <w:t xml:space="preserve"> in this Sequence Diagram, the parameters that a Traffic Violation Report requires are not listed, they </w:t>
+      </w:r>
+      <w:r>
+        <w:rPr>
+          <w:rFonts w:ascii="Georgia" w:hAnsi="Georgia"/>
+          <w:sz w:val="32"/>
+          <w:szCs w:val="32"/>
+        </w:rPr>
+        <w:t>consists of</w:t>
+      </w:r>
+      <w:r>
+        <w:rPr>
+          <w:rFonts w:ascii="Georgia" w:hAnsi="Georgia"/>
+          <w:sz w:val="32"/>
+          <w:szCs w:val="32"/>
+        </w:rPr>
+        <w:t xml:space="preserve"> one or more pictures (taken calling the device’s camera)</w:t>
+      </w:r>
+      <w:r>
+        <w:rPr>
+          <w:rFonts w:ascii="Georgia" w:hAnsi="Georgia"/>
+          <w:sz w:val="32"/>
+          <w:szCs w:val="32"/>
+        </w:rPr>
+        <w:t xml:space="preserve"> and a textual description of the violation. It’s important to notice that, after the storage of the data provided by the End User, the </w:t>
       </w:r>
       <w:proofErr w:type="spellStart"/>
       <w:r>
@@ -4786,17 +5006,416 @@
       <w:pPr>
         <w:rPr>
           <w:rFonts w:ascii="Georgia" w:hAnsi="Georgia"/>
-          <w:sz w:val="32"/>
-          <w:szCs w:val="32"/>
-        </w:rPr>
-      </w:pPr>
-      <w:r>
-        <w:rPr>
-          <w:rFonts w:ascii="Georgia" w:hAnsi="Georgia"/>
-          <w:sz w:val="32"/>
-          <w:szCs w:val="32"/>
+          <w:sz w:val="34"/>
+          <w:szCs w:val="34"/>
+        </w:rPr>
+      </w:pPr>
+      <w:r>
+        <w:rPr>
+          <w:rFonts w:ascii="Georgia" w:hAnsi="Georgia"/>
+          <w:sz w:val="34"/>
+          <w:szCs w:val="34"/>
         </w:rPr>
         <w:t>Traffic Violation Checking Process</w:t>
+      </w:r>
+    </w:p>
+    <w:p>
+      <w:pPr>
+        <w:rPr>
+          <w:rFonts w:ascii="Georgia" w:hAnsi="Georgia"/>
+          <w:sz w:val="32"/>
+          <w:szCs w:val="32"/>
+        </w:rPr>
+      </w:pPr>
+      <w:r>
+        <w:rPr>
+          <w:rFonts w:ascii="Georgia" w:hAnsi="Georgia"/>
+          <w:sz w:val="32"/>
+          <w:szCs w:val="32"/>
+        </w:rPr>
+        <w:t xml:space="preserve">The Authority Mobile APP retrieves the list of Unchecked reports from the DB, so the Authority can choose which </w:t>
+      </w:r>
+      <w:r>
+        <w:rPr>
+          <w:rFonts w:ascii="Georgia" w:hAnsi="Georgia"/>
+          <w:sz w:val="32"/>
+          <w:szCs w:val="32"/>
+        </w:rPr>
+        <w:t xml:space="preserve">is the </w:t>
+      </w:r>
+      <w:r>
+        <w:rPr>
+          <w:rFonts w:ascii="Georgia" w:hAnsi="Georgia"/>
+          <w:sz w:val="32"/>
+          <w:szCs w:val="32"/>
+        </w:rPr>
+        <w:t xml:space="preserve">report to check. </w:t>
+      </w:r>
+      <w:r>
+        <w:rPr>
+          <w:rFonts w:ascii="Georgia" w:hAnsi="Georgia"/>
+          <w:sz w:val="32"/>
+          <w:szCs w:val="32"/>
+        </w:rPr>
+        <w:t>After the storage of the response, that report is no more visible in the list. Furthermore, a notification</w:t>
+      </w:r>
+      <w:r>
+        <w:rPr>
+          <w:rFonts w:ascii="Georgia" w:hAnsi="Georgia"/>
+          <w:sz w:val="32"/>
+          <w:szCs w:val="32"/>
+        </w:rPr>
+        <w:t>,</w:t>
+      </w:r>
+      <w:r>
+        <w:rPr>
+          <w:rFonts w:ascii="Georgia" w:hAnsi="Georgia"/>
+          <w:sz w:val="32"/>
+          <w:szCs w:val="32"/>
+        </w:rPr>
+        <w:t xml:space="preserve"> </w:t>
+      </w:r>
+      <w:r>
+        <w:rPr>
+          <w:rFonts w:ascii="Georgia" w:hAnsi="Georgia"/>
+          <w:sz w:val="32"/>
+          <w:szCs w:val="32"/>
+        </w:rPr>
+        <w:t xml:space="preserve">containing the response, </w:t>
+      </w:r>
+      <w:r>
+        <w:rPr>
+          <w:rFonts w:ascii="Georgia" w:hAnsi="Georgia"/>
+          <w:sz w:val="32"/>
+          <w:szCs w:val="32"/>
+        </w:rPr>
+        <w:t>is sent to the End User who made that report.</w:t>
+      </w:r>
+    </w:p>
+    <w:p>
+      <w:pPr>
+        <w:rPr>
+          <w:rFonts w:ascii="Georgia" w:hAnsi="Georgia"/>
+          <w:sz w:val="34"/>
+          <w:szCs w:val="34"/>
+        </w:rPr>
+      </w:pPr>
+      <w:r>
+        <w:rPr>
+          <w:rFonts w:ascii="Georgia" w:hAnsi="Georgia"/>
+          <w:sz w:val="34"/>
+          <w:szCs w:val="34"/>
+        </w:rPr>
+        <w:t xml:space="preserve">Visualizing </w:t>
+      </w:r>
+      <w:r>
+        <w:rPr>
+          <w:rFonts w:ascii="Georgia" w:hAnsi="Georgia"/>
+          <w:sz w:val="34"/>
+          <w:szCs w:val="34"/>
+        </w:rPr>
+        <w:t>the Traffic Violation Map</w:t>
+      </w:r>
+      <w:r>
+        <w:rPr>
+          <w:rFonts w:ascii="Georgia" w:hAnsi="Georgia"/>
+          <w:sz w:val="34"/>
+          <w:szCs w:val="34"/>
+        </w:rPr>
+        <w:t xml:space="preserve"> and focusing on a specific street</w:t>
+      </w:r>
+    </w:p>
+    <w:p>
+      <w:pPr>
+        <w:rPr>
+          <w:rFonts w:ascii="Georgia" w:hAnsi="Georgia"/>
+          <w:sz w:val="32"/>
+          <w:szCs w:val="32"/>
+        </w:rPr>
+      </w:pPr>
+      <w:r>
+        <w:rPr>
+          <w:rFonts w:ascii="Georgia" w:hAnsi="Georgia"/>
+          <w:sz w:val="32"/>
+          <w:szCs w:val="32"/>
+        </w:rPr>
+        <w:t xml:space="preserve">When </w:t>
+      </w:r>
+      <w:r>
+        <w:rPr>
+          <w:rFonts w:ascii="Georgia" w:hAnsi="Georgia"/>
+          <w:sz w:val="32"/>
+          <w:szCs w:val="32"/>
+        </w:rPr>
+        <w:t>a</w:t>
+      </w:r>
+      <w:r>
+        <w:rPr>
+          <w:rFonts w:ascii="Georgia" w:hAnsi="Georgia"/>
+          <w:sz w:val="32"/>
+          <w:szCs w:val="32"/>
+        </w:rPr>
+        <w:t xml:space="preserve"> user wants to visualize the Traffic Violation Map, the </w:t>
+      </w:r>
+      <w:proofErr w:type="spellStart"/>
+      <w:r>
+        <w:rPr>
+          <w:rFonts w:ascii="Georgia" w:hAnsi="Georgia"/>
+          <w:sz w:val="32"/>
+          <w:szCs w:val="32"/>
+        </w:rPr>
+        <w:t>ViolationMapManager</w:t>
+      </w:r>
+      <w:proofErr w:type="spellEnd"/>
+      <w:r>
+        <w:rPr>
+          <w:rFonts w:ascii="Georgia" w:hAnsi="Georgia"/>
+          <w:sz w:val="32"/>
+          <w:szCs w:val="32"/>
+        </w:rPr>
+        <w:t xml:space="preserve"> retrieves all the necessary information from the DB. Interacting with the </w:t>
+      </w:r>
+      <w:proofErr w:type="spellStart"/>
+      <w:r>
+        <w:rPr>
+          <w:rFonts w:ascii="Georgia" w:hAnsi="Georgia"/>
+          <w:sz w:val="32"/>
+          <w:szCs w:val="32"/>
+        </w:rPr>
+        <w:t>MapService</w:t>
+      </w:r>
+      <w:proofErr w:type="spellEnd"/>
+      <w:r>
+        <w:rPr>
+          <w:rFonts w:ascii="Georgia" w:hAnsi="Georgia"/>
+          <w:sz w:val="32"/>
+          <w:szCs w:val="32"/>
+        </w:rPr>
+        <w:t xml:space="preserve"> and the </w:t>
+      </w:r>
+      <w:proofErr w:type="spellStart"/>
+      <w:r>
+        <w:rPr>
+          <w:rFonts w:ascii="Georgia" w:hAnsi="Georgia"/>
+          <w:sz w:val="32"/>
+          <w:szCs w:val="32"/>
+        </w:rPr>
+        <w:t>MobileAPP</w:t>
+      </w:r>
+      <w:proofErr w:type="spellEnd"/>
+      <w:r>
+        <w:rPr>
+          <w:rFonts w:ascii="Georgia" w:hAnsi="Georgia"/>
+          <w:sz w:val="32"/>
+          <w:szCs w:val="32"/>
+        </w:rPr>
+        <w:t>,</w:t>
+      </w:r>
+      <w:r>
+        <w:rPr>
+          <w:rFonts w:ascii="Georgia" w:hAnsi="Georgia"/>
+          <w:sz w:val="32"/>
+          <w:szCs w:val="32"/>
+        </w:rPr>
+        <w:t xml:space="preserve"> </w:t>
+      </w:r>
+      <w:proofErr w:type="spellStart"/>
+      <w:r>
+        <w:rPr>
+          <w:rFonts w:ascii="Georgia" w:hAnsi="Georgia"/>
+          <w:sz w:val="32"/>
+          <w:szCs w:val="32"/>
+        </w:rPr>
+        <w:t>ViolationMapManager</w:t>
+      </w:r>
+      <w:proofErr w:type="spellEnd"/>
+      <w:r>
+        <w:rPr>
+          <w:rFonts w:ascii="Georgia" w:hAnsi="Georgia"/>
+          <w:sz w:val="32"/>
+          <w:szCs w:val="32"/>
+        </w:rPr>
+        <w:t xml:space="preserve"> can show to the user the </w:t>
+      </w:r>
+      <w:r>
+        <w:rPr>
+          <w:rFonts w:ascii="Georgia" w:hAnsi="Georgia"/>
+          <w:sz w:val="32"/>
+          <w:szCs w:val="32"/>
+        </w:rPr>
+        <w:t xml:space="preserve">requested </w:t>
+      </w:r>
+      <w:r>
+        <w:rPr>
+          <w:rFonts w:ascii="Georgia" w:hAnsi="Georgia"/>
+          <w:sz w:val="32"/>
+          <w:szCs w:val="32"/>
+        </w:rPr>
+        <w:t xml:space="preserve">map. </w:t>
+      </w:r>
+      <w:r>
+        <w:rPr>
+          <w:rFonts w:ascii="Georgia" w:hAnsi="Georgia"/>
+          <w:sz w:val="32"/>
+          <w:szCs w:val="32"/>
+        </w:rPr>
+        <w:t xml:space="preserve">When the user enters the name of the street that he </w:t>
+      </w:r>
+      <w:proofErr w:type="gramStart"/>
+      <w:r>
+        <w:rPr>
+          <w:rFonts w:ascii="Georgia" w:hAnsi="Georgia"/>
+          <w:sz w:val="32"/>
+          <w:szCs w:val="32"/>
+        </w:rPr>
+        <w:t>want</w:t>
+      </w:r>
+      <w:proofErr w:type="gramEnd"/>
+      <w:r>
+        <w:rPr>
+          <w:rFonts w:ascii="Georgia" w:hAnsi="Georgia"/>
+          <w:sz w:val="32"/>
+          <w:szCs w:val="32"/>
+        </w:rPr>
+        <w:t xml:space="preserve"> to visualize, the call to </w:t>
+      </w:r>
+      <w:proofErr w:type="spellStart"/>
+      <w:r>
+        <w:rPr>
+          <w:rFonts w:ascii="Georgia" w:hAnsi="Georgia"/>
+          <w:sz w:val="32"/>
+          <w:szCs w:val="32"/>
+        </w:rPr>
+        <w:t>ViolationMapManager</w:t>
+      </w:r>
+      <w:proofErr w:type="spellEnd"/>
+      <w:r>
+        <w:rPr>
+          <w:rFonts w:ascii="Georgia" w:hAnsi="Georgia"/>
+          <w:sz w:val="32"/>
+          <w:szCs w:val="32"/>
+        </w:rPr>
+        <w:t xml:space="preserve"> is not necessary, because the information is already available from the App. </w:t>
+      </w:r>
+      <w:r>
+        <w:rPr>
+          <w:rFonts w:ascii="Georgia" w:hAnsi="Georgia"/>
+          <w:sz w:val="32"/>
+          <w:szCs w:val="32"/>
+        </w:rPr>
+        <w:t xml:space="preserve">If the street’s name doesn’t exist, the </w:t>
+      </w:r>
+      <w:proofErr w:type="spellStart"/>
+      <w:r>
+        <w:rPr>
+          <w:rFonts w:ascii="Georgia" w:hAnsi="Georgia"/>
+          <w:sz w:val="32"/>
+          <w:szCs w:val="32"/>
+        </w:rPr>
+        <w:t>MobileAPP</w:t>
+      </w:r>
+      <w:proofErr w:type="spellEnd"/>
+      <w:r>
+        <w:rPr>
+          <w:rFonts w:ascii="Georgia" w:hAnsi="Georgia"/>
+          <w:sz w:val="32"/>
+          <w:szCs w:val="32"/>
+        </w:rPr>
+        <w:t xml:space="preserve"> notifies the error. </w:t>
+      </w:r>
+      <w:r>
+        <w:rPr>
+          <w:rFonts w:ascii="Georgia" w:hAnsi="Georgia"/>
+          <w:sz w:val="32"/>
+          <w:szCs w:val="32"/>
+        </w:rPr>
+        <w:t xml:space="preserve">Notice that if the user wants to exploit some filters, another call to the </w:t>
+      </w:r>
+      <w:proofErr w:type="spellStart"/>
+      <w:r>
+        <w:rPr>
+          <w:rFonts w:ascii="Georgia" w:hAnsi="Georgia"/>
+          <w:sz w:val="32"/>
+          <w:szCs w:val="32"/>
+        </w:rPr>
+        <w:t>ViolationMapManager</w:t>
+      </w:r>
+      <w:proofErr w:type="spellEnd"/>
+      <w:r>
+        <w:rPr>
+          <w:rFonts w:ascii="Georgia" w:hAnsi="Georgia"/>
+          <w:sz w:val="32"/>
+          <w:szCs w:val="32"/>
+        </w:rPr>
+        <w:t xml:space="preserve"> and to the </w:t>
+      </w:r>
+      <w:proofErr w:type="spellStart"/>
+      <w:r>
+        <w:rPr>
+          <w:rFonts w:ascii="Georgia" w:hAnsi="Georgia"/>
+          <w:sz w:val="32"/>
+          <w:szCs w:val="32"/>
+        </w:rPr>
+        <w:t>MapService</w:t>
+      </w:r>
+      <w:proofErr w:type="spellEnd"/>
+      <w:r>
+        <w:rPr>
+          <w:rFonts w:ascii="Georgia" w:hAnsi="Georgia"/>
+          <w:sz w:val="32"/>
+          <w:szCs w:val="32"/>
+        </w:rPr>
+        <w:t xml:space="preserve"> is necessary, in order to restrict the information </w:t>
+      </w:r>
+      <w:r>
+        <w:rPr>
+          <w:rFonts w:ascii="Georgia" w:hAnsi="Georgia"/>
+          <w:sz w:val="32"/>
+          <w:szCs w:val="32"/>
+        </w:rPr>
+        <w:t xml:space="preserve">used </w:t>
+      </w:r>
+      <w:r>
+        <w:rPr>
+          <w:rFonts w:ascii="Georgia" w:hAnsi="Georgia"/>
+          <w:sz w:val="32"/>
+          <w:szCs w:val="32"/>
+        </w:rPr>
+        <w:t>to build the new map.</w:t>
+      </w:r>
+      <w:r>
+        <w:rPr>
+          <w:rFonts w:ascii="Georgia" w:hAnsi="Georgia"/>
+          <w:sz w:val="32"/>
+          <w:szCs w:val="32"/>
+        </w:rPr>
+        <w:t xml:space="preserve"> </w:t>
+      </w:r>
+    </w:p>
+    <w:p>
+      <w:pPr>
+        <w:rPr>
+          <w:rFonts w:ascii="Georgia" w:hAnsi="Georgia"/>
+          <w:sz w:val="32"/>
+          <w:szCs w:val="32"/>
+        </w:rPr>
+      </w:pPr>
+      <w:r>
+        <w:rPr>
+          <w:rFonts w:ascii="Georgia" w:hAnsi="Georgia"/>
+          <w:sz w:val="32"/>
+          <w:szCs w:val="32"/>
+        </w:rPr>
+        <w:lastRenderedPageBreak/>
+        <w:t>The “OK” messages are simple acknowledgement</w:t>
+      </w:r>
+      <w:r>
+        <w:rPr>
+          <w:rFonts w:ascii="Georgia" w:hAnsi="Georgia"/>
+          <w:sz w:val="32"/>
+          <w:szCs w:val="32"/>
+        </w:rPr>
+        <w:t xml:space="preserve"> sent to the requesting component, in order to detect communication errors, when this detection is necessary.</w:t>
       </w:r>
     </w:p>
     <w:p>
@@ -4814,42 +5433,6 @@
       <w:pPr>
         <w:rPr>
           <w:rFonts w:ascii="Georgia" w:hAnsi="Georgia"/>
-          <w:sz w:val="32"/>
-          <w:szCs w:val="32"/>
-        </w:rPr>
-      </w:pPr>
-      <w:r>
-        <w:rPr>
-          <w:rFonts w:ascii="Georgia" w:hAnsi="Georgia"/>
-          <w:sz w:val="32"/>
-          <w:szCs w:val="32"/>
-        </w:rPr>
-        <w:lastRenderedPageBreak/>
-        <w:t>Searching a street on the Traffic Violation Map</w:t>
-      </w:r>
-    </w:p>
-    <w:p>
-      <w:pPr>
-        <w:rPr>
-          <w:rFonts w:ascii="Georgia" w:hAnsi="Georgia"/>
-          <w:sz w:val="32"/>
-          <w:szCs w:val="32"/>
-        </w:rPr>
-      </w:pPr>
-    </w:p>
-    <w:p>
-      <w:pPr>
-        <w:rPr>
-          <w:rFonts w:ascii="Georgia" w:hAnsi="Georgia"/>
-          <w:sz w:val="32"/>
-          <w:szCs w:val="32"/>
-        </w:rPr>
-      </w:pPr>
-    </w:p>
-    <w:p>
-      <w:pPr>
-        <w:rPr>
-          <w:rFonts w:ascii="Georgia" w:hAnsi="Georgia"/>
           <w:sz w:val="36"/>
           <w:szCs w:val="36"/>
         </w:rPr>
@@ -4861,6 +5444,336 @@
           <w:szCs w:val="36"/>
         </w:rPr>
         <w:t>2.5 Component interfaces</w:t>
+      </w:r>
+    </w:p>
+    <w:p>
+      <w:pPr>
+        <w:rPr>
+          <w:rFonts w:ascii="Georgia" w:hAnsi="Georgia"/>
+          <w:sz w:val="32"/>
+          <w:szCs w:val="32"/>
+        </w:rPr>
+      </w:pPr>
+      <w:r>
+        <w:rPr>
+          <w:rFonts w:ascii="Georgia" w:hAnsi="Georgia"/>
+          <w:sz w:val="32"/>
+          <w:szCs w:val="32"/>
+        </w:rPr>
+        <w:t xml:space="preserve">Figure … shows the interfaces offered by the Application Server components. </w:t>
+      </w:r>
+    </w:p>
+    <w:p>
+      <w:pPr>
+        <w:rPr>
+          <w:rFonts w:ascii="Georgia" w:hAnsi="Georgia"/>
+          <w:sz w:val="32"/>
+          <w:szCs w:val="32"/>
+        </w:rPr>
+      </w:pPr>
+      <w:proofErr w:type="spellStart"/>
+      <w:r>
+        <w:rPr>
+          <w:rFonts w:ascii="Georgia" w:hAnsi="Georgia"/>
+          <w:b/>
+          <w:bCs/>
+          <w:sz w:val="32"/>
+          <w:szCs w:val="32"/>
+        </w:rPr>
+        <w:t>ManageSignUp</w:t>
+      </w:r>
+      <w:proofErr w:type="spellEnd"/>
+      <w:r>
+        <w:rPr>
+          <w:rFonts w:ascii="Georgia" w:hAnsi="Georgia"/>
+          <w:sz w:val="32"/>
+          <w:szCs w:val="32"/>
+        </w:rPr>
+        <w:t xml:space="preserve"> contains methods exploited by the Router in order to successfully register a new user, the necessary information to identify a generic user</w:t>
+      </w:r>
+      <w:r>
+        <w:rPr>
+          <w:rFonts w:ascii="Georgia" w:hAnsi="Georgia"/>
+          <w:sz w:val="32"/>
+          <w:szCs w:val="32"/>
+        </w:rPr>
+        <w:t xml:space="preserve"> is passed as parameter.</w:t>
+      </w:r>
+    </w:p>
+    <w:p>
+      <w:pPr>
+        <w:rPr>
+          <w:rFonts w:ascii="Georgia" w:hAnsi="Georgia"/>
+          <w:sz w:val="32"/>
+          <w:szCs w:val="32"/>
+        </w:rPr>
+      </w:pPr>
+      <w:proofErr w:type="spellStart"/>
+      <w:r>
+        <w:rPr>
+          <w:rFonts w:ascii="Georgia" w:hAnsi="Georgia"/>
+          <w:b/>
+          <w:bCs/>
+          <w:sz w:val="32"/>
+          <w:szCs w:val="32"/>
+        </w:rPr>
+        <w:t>ManageLogin</w:t>
+      </w:r>
+      <w:proofErr w:type="spellEnd"/>
+      <w:r>
+        <w:rPr>
+          <w:rFonts w:ascii="Georgia" w:hAnsi="Georgia"/>
+          <w:sz w:val="32"/>
+          <w:szCs w:val="32"/>
+        </w:rPr>
+        <w:t xml:space="preserve"> offers the method that allows a user to log into the system. </w:t>
+      </w:r>
+      <w:proofErr w:type="gramStart"/>
+      <w:r>
+        <w:rPr>
+          <w:rFonts w:ascii="Georgia" w:hAnsi="Georgia"/>
+          <w:sz w:val="32"/>
+          <w:szCs w:val="32"/>
+        </w:rPr>
+        <w:t>Also</w:t>
+      </w:r>
+      <w:proofErr w:type="gramEnd"/>
+      <w:r>
+        <w:rPr>
+          <w:rFonts w:ascii="Georgia" w:hAnsi="Georgia"/>
+          <w:sz w:val="32"/>
+          <w:szCs w:val="32"/>
+        </w:rPr>
+        <w:t xml:space="preserve"> this interface is exploited by the Router, that “forwards” the credentials to the DB, in order to check their correctness. The method returns a Boolean value, depending on that a message of success or failure is shown to the user.</w:t>
+      </w:r>
+    </w:p>
+    <w:p>
+      <w:pPr>
+        <w:rPr>
+          <w:rFonts w:ascii="Georgia" w:hAnsi="Georgia"/>
+          <w:sz w:val="32"/>
+          <w:szCs w:val="32"/>
+        </w:rPr>
+      </w:pPr>
+      <w:r>
+        <w:rPr>
+          <w:rFonts w:ascii="Georgia" w:hAnsi="Georgia"/>
+          <w:sz w:val="32"/>
+          <w:szCs w:val="32"/>
+        </w:rPr>
+        <w:t xml:space="preserve">The </w:t>
+      </w:r>
+      <w:proofErr w:type="spellStart"/>
+      <w:r>
+        <w:rPr>
+          <w:rFonts w:ascii="Georgia" w:hAnsi="Georgia"/>
+          <w:b/>
+          <w:bCs/>
+          <w:sz w:val="32"/>
+          <w:szCs w:val="32"/>
+        </w:rPr>
+        <w:t>ManageReports</w:t>
+      </w:r>
+      <w:proofErr w:type="spellEnd"/>
+      <w:r>
+        <w:rPr>
+          <w:rFonts w:ascii="Georgia" w:hAnsi="Georgia"/>
+          <w:sz w:val="32"/>
+          <w:szCs w:val="32"/>
+        </w:rPr>
+        <w:t xml:space="preserve"> interface offers all the methods that handles Traffic Violation Reports. It communicates with the </w:t>
+      </w:r>
+      <w:proofErr w:type="spellStart"/>
+      <w:r>
+        <w:rPr>
+          <w:rFonts w:ascii="Georgia" w:hAnsi="Georgia"/>
+          <w:b/>
+          <w:bCs/>
+          <w:sz w:val="32"/>
+          <w:szCs w:val="32"/>
+        </w:rPr>
+        <w:t>ManageNotification</w:t>
+      </w:r>
+      <w:proofErr w:type="spellEnd"/>
+      <w:r>
+        <w:rPr>
+          <w:rFonts w:ascii="Georgia" w:hAnsi="Georgia"/>
+          <w:sz w:val="32"/>
+          <w:szCs w:val="32"/>
+        </w:rPr>
+        <w:t xml:space="preserve"> interface in order to send notification to the customer </w:t>
+      </w:r>
+      <w:proofErr w:type="spellStart"/>
+      <w:r>
+        <w:rPr>
+          <w:rFonts w:ascii="Georgia" w:hAnsi="Georgia"/>
+          <w:sz w:val="32"/>
+          <w:szCs w:val="32"/>
+        </w:rPr>
+        <w:t>MobileAPP</w:t>
+      </w:r>
+      <w:proofErr w:type="spellEnd"/>
+      <w:r>
+        <w:rPr>
+          <w:rFonts w:ascii="Georgia" w:hAnsi="Georgia"/>
+          <w:sz w:val="32"/>
+          <w:szCs w:val="32"/>
+        </w:rPr>
+        <w:t xml:space="preserve"> when a new unchecked report is stored into the DB or when an authority takes a decision about one of it.</w:t>
+      </w:r>
+    </w:p>
+    <w:p>
+      <w:pPr>
+        <w:rPr>
+          <w:rFonts w:ascii="Georgia" w:hAnsi="Georgia"/>
+          <w:sz w:val="32"/>
+          <w:szCs w:val="32"/>
+        </w:rPr>
+      </w:pPr>
+      <w:r>
+        <w:rPr>
+          <w:rFonts w:ascii="Georgia" w:hAnsi="Georgia"/>
+          <w:sz w:val="32"/>
+          <w:szCs w:val="32"/>
+        </w:rPr>
+        <w:t xml:space="preserve">The </w:t>
+      </w:r>
+      <w:proofErr w:type="spellStart"/>
+      <w:r>
+        <w:rPr>
+          <w:rFonts w:ascii="Georgia" w:hAnsi="Georgia"/>
+          <w:b/>
+          <w:bCs/>
+          <w:sz w:val="32"/>
+          <w:szCs w:val="32"/>
+        </w:rPr>
+        <w:t>ManageVehicles</w:t>
+      </w:r>
+      <w:proofErr w:type="spellEnd"/>
+      <w:r>
+        <w:rPr>
+          <w:rFonts w:ascii="Georgia" w:hAnsi="Georgia"/>
+          <w:sz w:val="32"/>
+          <w:szCs w:val="32"/>
+        </w:rPr>
+        <w:t xml:space="preserve"> and </w:t>
+      </w:r>
+      <w:proofErr w:type="spellStart"/>
+      <w:r>
+        <w:rPr>
+          <w:rFonts w:ascii="Georgia" w:hAnsi="Georgia"/>
+          <w:b/>
+          <w:bCs/>
+          <w:sz w:val="32"/>
+          <w:szCs w:val="32"/>
+        </w:rPr>
+        <w:t>ManageViolationMap</w:t>
+      </w:r>
+      <w:proofErr w:type="spellEnd"/>
+      <w:r>
+        <w:rPr>
+          <w:rFonts w:ascii="Georgia" w:hAnsi="Georgia"/>
+          <w:sz w:val="32"/>
+          <w:szCs w:val="32"/>
+        </w:rPr>
+        <w:t xml:space="preserve"> interfaces are those allowing the visualization of information by a user. They offer methods called by the Router, that, after consulting the DB, </w:t>
+      </w:r>
+      <w:r>
+        <w:rPr>
+          <w:rFonts w:ascii="Georgia" w:hAnsi="Georgia"/>
+          <w:sz w:val="32"/>
+          <w:szCs w:val="32"/>
+        </w:rPr>
+        <w:t xml:space="preserve">respectively </w:t>
+      </w:r>
+      <w:r>
+        <w:rPr>
+          <w:rFonts w:ascii="Georgia" w:hAnsi="Georgia"/>
+          <w:sz w:val="32"/>
+          <w:szCs w:val="32"/>
+        </w:rPr>
+        <w:t xml:space="preserve">return </w:t>
+      </w:r>
+      <w:r>
+        <w:rPr>
+          <w:rFonts w:ascii="Georgia" w:hAnsi="Georgia"/>
+          <w:sz w:val="32"/>
+          <w:szCs w:val="32"/>
+        </w:rPr>
+        <w:t xml:space="preserve">the notified vehicles list and the </w:t>
+      </w:r>
+      <w:proofErr w:type="spellStart"/>
+      <w:r>
+        <w:rPr>
+          <w:rFonts w:ascii="Georgia" w:hAnsi="Georgia"/>
+          <w:sz w:val="32"/>
+          <w:szCs w:val="32"/>
+        </w:rPr>
+        <w:t>TrafficViolationMap</w:t>
+      </w:r>
+      <w:proofErr w:type="spellEnd"/>
+      <w:r>
+        <w:rPr>
+          <w:rFonts w:ascii="Georgia" w:hAnsi="Georgia"/>
+          <w:sz w:val="32"/>
+          <w:szCs w:val="32"/>
+        </w:rPr>
+        <w:t xml:space="preserve"> requested by the user.</w:t>
+      </w:r>
+    </w:p>
+    <w:p>
+      <w:pPr>
+        <w:rPr>
+          <w:rFonts w:ascii="Georgia" w:hAnsi="Georgia"/>
+          <w:sz w:val="32"/>
+          <w:szCs w:val="32"/>
+        </w:rPr>
+      </w:pPr>
+      <w:r>
+        <w:rPr>
+          <w:rFonts w:ascii="Georgia" w:hAnsi="Georgia"/>
+          <w:sz w:val="32"/>
+          <w:szCs w:val="32"/>
+        </w:rPr>
+        <w:t xml:space="preserve">Lastly, the </w:t>
+      </w:r>
+      <w:proofErr w:type="spellStart"/>
+      <w:r>
+        <w:rPr>
+          <w:rFonts w:ascii="Georgia" w:hAnsi="Georgia"/>
+          <w:b/>
+          <w:bCs/>
+          <w:sz w:val="32"/>
+          <w:szCs w:val="32"/>
+        </w:rPr>
+        <w:t>ManageAPP</w:t>
+      </w:r>
+      <w:proofErr w:type="spellEnd"/>
+      <w:r>
+        <w:rPr>
+          <w:rFonts w:ascii="Georgia" w:hAnsi="Georgia"/>
+          <w:sz w:val="32"/>
+          <w:szCs w:val="32"/>
+        </w:rPr>
+        <w:t xml:space="preserve"> interface consists of methods called by the User </w:t>
+      </w:r>
+      <w:proofErr w:type="spellStart"/>
+      <w:r>
+        <w:rPr>
+          <w:rFonts w:ascii="Georgia" w:hAnsi="Georgia"/>
+          <w:sz w:val="32"/>
+          <w:szCs w:val="32"/>
+        </w:rPr>
+        <w:t>MobileAPP</w:t>
+      </w:r>
+      <w:proofErr w:type="spellEnd"/>
+      <w:r>
+        <w:rPr>
+          <w:rFonts w:ascii="Georgia" w:hAnsi="Georgia"/>
+          <w:sz w:val="32"/>
+          <w:szCs w:val="32"/>
+        </w:rPr>
+        <w:t xml:space="preserve">, when a request from a user came. </w:t>
       </w:r>
     </w:p>
     <w:p>
@@ -5227,7 +6140,6 @@
           <w:sz w:val="32"/>
           <w:szCs w:val="32"/>
         </w:rPr>
-        <w:lastRenderedPageBreak/>
         <w:t>[R5] – The system must offer the possibility of being informed of the “Rules for a well-formed traffic violation report” to the user.</w:t>
       </w:r>
     </w:p>
@@ -5262,15 +6174,7 @@
           <w:sz w:val="32"/>
           <w:szCs w:val="32"/>
         </w:rPr>
-        <w:t>:</w:t>
-      </w:r>
-      <w:r>
-        <w:rPr>
-          <w:rFonts w:ascii="Georgia" w:hAnsi="Georgia"/>
-          <w:sz w:val="32"/>
-          <w:szCs w:val="32"/>
-        </w:rPr>
-        <w:t xml:space="preserve"> if the end user wants to know those kinds of rules, it provides them a textual list of the rules.</w:t>
+        <w:t>: if the end user wants to know those kinds of rules, it provides them a textual list of the rules.</w:t>
       </w:r>
     </w:p>
     <w:p>
@@ -5351,6 +6255,7 @@
           <w:sz w:val="32"/>
           <w:szCs w:val="32"/>
         </w:rPr>
+        <w:lastRenderedPageBreak/>
         <w:t>ReportNotificationManager</w:t>
       </w:r>
       <w:proofErr w:type="spellEnd"/>
@@ -5448,23 +6353,7 @@
           <w:sz w:val="32"/>
           <w:szCs w:val="32"/>
         </w:rPr>
-        <w:t xml:space="preserve">: it contains the logical procedures necessary to register to the system an </w:t>
-      </w:r>
-      <w:r>
-        <w:rPr>
-          <w:rFonts w:ascii="Georgia" w:hAnsi="Georgia"/>
-          <w:sz w:val="32"/>
-          <w:szCs w:val="32"/>
-        </w:rPr>
-        <w:t>authority</w:t>
-      </w:r>
-      <w:r>
-        <w:rPr>
-          <w:rFonts w:ascii="Georgia" w:hAnsi="Georgia"/>
-          <w:sz w:val="32"/>
-          <w:szCs w:val="32"/>
-        </w:rPr>
-        <w:t>.</w:t>
+        <w:t>: it contains the logical procedures necessary to register to the system an authority.</w:t>
       </w:r>
     </w:p>
     <w:p>
@@ -5536,39 +6425,7 @@
           <w:sz w:val="32"/>
           <w:szCs w:val="32"/>
         </w:rPr>
-        <w:t>: it contains the logic function</w:t>
-      </w:r>
-      <w:r>
-        <w:rPr>
-          <w:rFonts w:ascii="Georgia" w:hAnsi="Georgia"/>
-          <w:sz w:val="32"/>
-          <w:szCs w:val="32"/>
-        </w:rPr>
-        <w:t xml:space="preserve">s </w:t>
-      </w:r>
-      <w:r>
-        <w:rPr>
-          <w:rFonts w:ascii="Georgia" w:hAnsi="Georgia"/>
-          <w:sz w:val="32"/>
-          <w:szCs w:val="32"/>
-        </w:rPr>
-        <w:t xml:space="preserve">necessary to log an </w:t>
-      </w:r>
-      <w:r>
-        <w:rPr>
-          <w:rFonts w:ascii="Georgia" w:hAnsi="Georgia"/>
-          <w:sz w:val="32"/>
-          <w:szCs w:val="32"/>
-        </w:rPr>
-        <w:t>authority</w:t>
-      </w:r>
-      <w:r>
-        <w:rPr>
-          <w:rFonts w:ascii="Georgia" w:hAnsi="Georgia"/>
-          <w:sz w:val="32"/>
-          <w:szCs w:val="32"/>
-        </w:rPr>
-        <w:t xml:space="preserve"> into the system, checking the information stored into the DB. </w:t>
+        <w:t xml:space="preserve">: it contains the logic functions necessary to log an authority into the system, checking the information stored into the DB. </w:t>
       </w:r>
     </w:p>
     <w:p>
@@ -5867,7 +6724,6 @@
           <w:sz w:val="32"/>
           <w:szCs w:val="32"/>
         </w:rPr>
-        <w:lastRenderedPageBreak/>
         <w:t>ViolationMapManager</w:t>
       </w:r>
       <w:proofErr w:type="spellEnd"/>
@@ -5895,15 +6751,7 @@
           <w:sz w:val="32"/>
           <w:szCs w:val="32"/>
         </w:rPr>
-        <w:t xml:space="preserve"> API,</w:t>
-      </w:r>
-      <w:r>
-        <w:rPr>
-          <w:rFonts w:ascii="Georgia" w:hAnsi="Georgia"/>
-          <w:sz w:val="32"/>
-          <w:szCs w:val="32"/>
-        </w:rPr>
-        <w:t xml:space="preserve"> it searches the requested street and shows the map, highlighting that street.</w:t>
+        <w:t xml:space="preserve"> API, it searches the requested street and shows the map, highlighting that street.</w:t>
       </w:r>
     </w:p>
     <w:p>
@@ -5981,6 +6829,7 @@
           <w:sz w:val="32"/>
           <w:szCs w:val="32"/>
         </w:rPr>
+        <w:lastRenderedPageBreak/>
         <w:t xml:space="preserve">[R13] – Authorities </w:t>
       </w:r>
       <w:proofErr w:type="gramStart"/>
@@ -6033,23 +6882,7 @@
           <w:sz w:val="32"/>
           <w:szCs w:val="32"/>
         </w:rPr>
-        <w:t xml:space="preserve">: retrieving information from the DB, it shows the list of </w:t>
-      </w:r>
-      <w:r>
-        <w:rPr>
-          <w:rFonts w:ascii="Georgia" w:hAnsi="Georgia"/>
-          <w:sz w:val="32"/>
-          <w:szCs w:val="32"/>
-        </w:rPr>
-        <w:t xml:space="preserve">requested </w:t>
-      </w:r>
-      <w:r>
-        <w:rPr>
-          <w:rFonts w:ascii="Georgia" w:hAnsi="Georgia"/>
-          <w:sz w:val="32"/>
-          <w:szCs w:val="32"/>
-        </w:rPr>
-        <w:t>reported vehicles to authority.</w:t>
+        <w:t>: retrieving information from the DB, it shows the list of requested reported vehicles to authority.</w:t>
       </w:r>
     </w:p>
     <w:p>
@@ -6131,23 +6964,7 @@
           <w:sz w:val="32"/>
           <w:szCs w:val="32"/>
         </w:rPr>
-        <w:t xml:space="preserve">: </w:t>
-      </w:r>
-      <w:r>
-        <w:rPr>
-          <w:rFonts w:ascii="Georgia" w:hAnsi="Georgia"/>
-          <w:sz w:val="32"/>
-          <w:szCs w:val="32"/>
-        </w:rPr>
-        <w:t>retrieving information from the DB,</w:t>
-      </w:r>
-      <w:r>
-        <w:rPr>
-          <w:rFonts w:ascii="Georgia" w:hAnsi="Georgia"/>
-          <w:sz w:val="32"/>
-          <w:szCs w:val="32"/>
-        </w:rPr>
-        <w:t xml:space="preserve"> it shows to authority all the information about </w:t>
+        <w:t xml:space="preserve">: retrieving information from the DB, it shows to authority all the information about </w:t>
       </w:r>
       <w:r>
         <w:rPr>
@@ -6237,15 +7054,7 @@
           <w:sz w:val="32"/>
           <w:szCs w:val="32"/>
         </w:rPr>
-        <w:t>: retrieving information from the DB, it shows to authority</w:t>
-      </w:r>
-      <w:r>
-        <w:rPr>
-          <w:rFonts w:ascii="Georgia" w:hAnsi="Georgia"/>
-          <w:sz w:val="32"/>
-          <w:szCs w:val="32"/>
-        </w:rPr>
-        <w:t xml:space="preserve"> the list of </w:t>
+        <w:t xml:space="preserve">: retrieving information from the DB, it shows to authority the list of </w:t>
       </w:r>
       <w:proofErr w:type="gramStart"/>
       <w:r>
@@ -6337,15 +7146,7 @@
           <w:sz w:val="32"/>
           <w:szCs w:val="32"/>
         </w:rPr>
-        <w:t xml:space="preserve">: </w:t>
-      </w:r>
-      <w:r>
-        <w:rPr>
-          <w:rFonts w:ascii="Georgia" w:hAnsi="Georgia"/>
-          <w:sz w:val="32"/>
-          <w:szCs w:val="32"/>
-        </w:rPr>
-        <w:t xml:space="preserve">it contains </w:t>
+        <w:t xml:space="preserve">: it contains </w:t>
       </w:r>
       <w:r>
         <w:rPr>
@@ -6418,7 +7219,6 @@
           <w:sz w:val="32"/>
           <w:szCs w:val="32"/>
         </w:rPr>
-        <w:lastRenderedPageBreak/>
         <w:t>NotificationManager</w:t>
       </w:r>
       <w:proofErr w:type="spellEnd"/>
@@ -6544,6 +7344,7 @@
           <w:sz w:val="32"/>
           <w:szCs w:val="32"/>
         </w:rPr>
+        <w:lastRenderedPageBreak/>
         <w:t xml:space="preserve">Notice that the Router has never been mentioned not because it’s not involved in fulfil any requirement, but because its role is to route to the right component all the messages coming from the client side </w:t>
       </w:r>
       <w:proofErr w:type="gramStart"/>
@@ -6664,7 +7465,7 @@
       </w:pPr>
     </w:p>
     <w:sectPr>
-      <w:footerReference w:type="default" r:id="rId10"/>
+      <w:footerReference w:type="default" r:id="rId11"/>
       <w:pgSz w:w="11906" w:h="16838"/>
       <w:pgMar w:top="1417" w:right="1134" w:bottom="1134" w:left="1134" w:header="708" w:footer="708" w:gutter="0"/>
       <w:cols w:space="708"/>
@@ -8751,7 +9552,7 @@
 </file>
 
 <file path=customXml/itemProps1.xml><?xml version="1.0" encoding="utf-8"?>
-<ds:datastoreItem xmlns:ds="http://schemas.openxmlformats.org/officeDocument/2006/customXml" ds:itemID="{DDB7FF41-CEA4-46FC-A36A-21989C199DF7}">
+<ds:datastoreItem xmlns:ds="http://schemas.openxmlformats.org/officeDocument/2006/customXml" ds:itemID="{5BCE49CA-E762-475F-8D24-30E0B2411A52}">
   <ds:schemaRefs>
     <ds:schemaRef ds:uri="http://schemas.openxmlformats.org/officeDocument/2006/bibliography"/>
   </ds:schemaRefs>

</xml_diff>

<commit_message>
DD1 and RASD2 delivery
</commit_message>
<xml_diff>
--- a/DD/DD.docx
+++ b/DD/DD.docx
@@ -437,6 +437,107 @@
         </w:rPr>
         <w:t>Introduction</w:t>
       </w:r>
+      <w:r>
+        <w:rPr>
+          <w:rFonts w:ascii="Georgia" w:hAnsi="Georgia"/>
+          <w:b/>
+          <w:bCs/>
+          <w:sz w:val="28"/>
+          <w:szCs w:val="28"/>
+        </w:rPr>
+        <w:tab/>
+      </w:r>
+      <w:r>
+        <w:rPr>
+          <w:rFonts w:ascii="Georgia" w:hAnsi="Georgia"/>
+          <w:b/>
+          <w:bCs/>
+          <w:sz w:val="28"/>
+          <w:szCs w:val="28"/>
+        </w:rPr>
+        <w:tab/>
+      </w:r>
+      <w:r>
+        <w:rPr>
+          <w:rFonts w:ascii="Georgia" w:hAnsi="Georgia"/>
+          <w:b/>
+          <w:bCs/>
+          <w:sz w:val="28"/>
+          <w:szCs w:val="28"/>
+        </w:rPr>
+        <w:tab/>
+      </w:r>
+      <w:r>
+        <w:rPr>
+          <w:rFonts w:ascii="Georgia" w:hAnsi="Georgia"/>
+          <w:b/>
+          <w:bCs/>
+          <w:sz w:val="28"/>
+          <w:szCs w:val="28"/>
+        </w:rPr>
+        <w:tab/>
+      </w:r>
+      <w:r>
+        <w:rPr>
+          <w:rFonts w:ascii="Georgia" w:hAnsi="Georgia"/>
+          <w:b/>
+          <w:bCs/>
+          <w:sz w:val="28"/>
+          <w:szCs w:val="28"/>
+        </w:rPr>
+        <w:tab/>
+      </w:r>
+      <w:r>
+        <w:rPr>
+          <w:rFonts w:ascii="Georgia" w:hAnsi="Georgia"/>
+          <w:b/>
+          <w:bCs/>
+          <w:sz w:val="28"/>
+          <w:szCs w:val="28"/>
+        </w:rPr>
+        <w:tab/>
+      </w:r>
+      <w:r>
+        <w:rPr>
+          <w:rFonts w:ascii="Georgia" w:hAnsi="Georgia"/>
+          <w:b/>
+          <w:bCs/>
+          <w:sz w:val="28"/>
+          <w:szCs w:val="28"/>
+        </w:rPr>
+        <w:tab/>
+      </w:r>
+      <w:r>
+        <w:rPr>
+          <w:rFonts w:ascii="Georgia" w:hAnsi="Georgia"/>
+          <w:b/>
+          <w:bCs/>
+          <w:sz w:val="28"/>
+          <w:szCs w:val="28"/>
+        </w:rPr>
+        <w:tab/>
+      </w:r>
+      <w:r>
+        <w:rPr>
+          <w:rFonts w:ascii="Georgia" w:hAnsi="Georgia"/>
+          <w:b/>
+          <w:bCs/>
+          <w:sz w:val="28"/>
+          <w:szCs w:val="28"/>
+        </w:rPr>
+        <w:tab/>
+      </w:r>
+      <w:r>
+        <w:rPr>
+          <w:rFonts w:ascii="Georgia" w:hAnsi="Georgia"/>
+          <w:b/>
+          <w:bCs/>
+          <w:sz w:val="28"/>
+          <w:szCs w:val="28"/>
+        </w:rPr>
+        <w:tab/>
+        <w:t>2</w:t>
+      </w:r>
     </w:p>
     <w:p>
       <w:pPr>
@@ -548,6 +649,14 @@
         </w:rPr>
         <w:tab/>
       </w:r>
+      <w:r>
+        <w:rPr>
+          <w:rFonts w:ascii="Georgia" w:hAnsi="Georgia"/>
+          <w:sz w:val="28"/>
+          <w:szCs w:val="28"/>
+        </w:rPr>
+        <w:t>3</w:t>
+      </w:r>
     </w:p>
     <w:p>
       <w:pPr>
@@ -659,6 +768,14 @@
         </w:rPr>
         <w:tab/>
       </w:r>
+      <w:r>
+        <w:rPr>
+          <w:rFonts w:ascii="Georgia" w:hAnsi="Georgia"/>
+          <w:sz w:val="28"/>
+          <w:szCs w:val="28"/>
+        </w:rPr>
+        <w:t>3</w:t>
+      </w:r>
     </w:p>
     <w:p>
       <w:pPr>
@@ -762,6 +879,14 @@
         </w:rPr>
         <w:tab/>
       </w:r>
+      <w:r>
+        <w:rPr>
+          <w:rFonts w:ascii="Georgia" w:hAnsi="Georgia"/>
+          <w:sz w:val="28"/>
+          <w:szCs w:val="28"/>
+        </w:rPr>
+        <w:t>4</w:t>
+      </w:r>
     </w:p>
     <w:p>
       <w:pPr>
@@ -865,6 +990,14 @@
         </w:rPr>
         <w:tab/>
       </w:r>
+      <w:r>
+        <w:rPr>
+          <w:rFonts w:ascii="Georgia" w:hAnsi="Georgia"/>
+          <w:sz w:val="28"/>
+          <w:szCs w:val="28"/>
+        </w:rPr>
+        <w:t>4</w:t>
+      </w:r>
     </w:p>
     <w:p>
       <w:pPr>
@@ -968,6 +1101,14 @@
         </w:rPr>
         <w:tab/>
       </w:r>
+      <w:r>
+        <w:rPr>
+          <w:rFonts w:ascii="Georgia" w:hAnsi="Georgia"/>
+          <w:sz w:val="28"/>
+          <w:szCs w:val="28"/>
+        </w:rPr>
+        <w:t>4</w:t>
+      </w:r>
     </w:p>
     <w:p>
       <w:pPr>
@@ -1063,8 +1204,14 @@
         </w:rPr>
         <w:tab/>
       </w:r>
-      <w:bookmarkStart w:id="1" w:name="_GoBack"/>
-      <w:bookmarkEnd w:id="1"/>
+      <w:r>
+        <w:rPr>
+          <w:rFonts w:ascii="Georgia" w:hAnsi="Georgia"/>
+          <w:sz w:val="28"/>
+          <w:szCs w:val="28"/>
+        </w:rPr>
+        <w:t>4</w:t>
+      </w:r>
     </w:p>
     <w:p>
       <w:pPr>
@@ -1168,6 +1315,14 @@
         </w:rPr>
         <w:tab/>
       </w:r>
+      <w:r>
+        <w:rPr>
+          <w:rFonts w:ascii="Georgia" w:hAnsi="Georgia"/>
+          <w:sz w:val="28"/>
+          <w:szCs w:val="28"/>
+        </w:rPr>
+        <w:t>4</w:t>
+      </w:r>
     </w:p>
     <w:p>
       <w:pPr>
@@ -1279,6 +1434,14 @@
         </w:rPr>
         <w:tab/>
       </w:r>
+      <w:r>
+        <w:rPr>
+          <w:rFonts w:ascii="Georgia" w:hAnsi="Georgia"/>
+          <w:sz w:val="28"/>
+          <w:szCs w:val="28"/>
+        </w:rPr>
+        <w:t>4</w:t>
+      </w:r>
     </w:p>
     <w:p>
       <w:pPr>
@@ -1390,6 +1553,14 @@
         </w:rPr>
         <w:tab/>
       </w:r>
+      <w:r>
+        <w:rPr>
+          <w:rFonts w:ascii="Georgia" w:hAnsi="Georgia"/>
+          <w:sz w:val="28"/>
+          <w:szCs w:val="28"/>
+        </w:rPr>
+        <w:t>5</w:t>
+      </w:r>
     </w:p>
     <w:p>
       <w:pPr>
@@ -1527,6 +1698,16 @@
         </w:rPr>
         <w:tab/>
       </w:r>
+      <w:r>
+        <w:rPr>
+          <w:rFonts w:ascii="Georgia" w:hAnsi="Georgia"/>
+          <w:b/>
+          <w:bCs/>
+          <w:sz w:val="28"/>
+          <w:szCs w:val="28"/>
+        </w:rPr>
+        <w:t>5</w:t>
+      </w:r>
     </w:p>
     <w:p>
       <w:pPr>
@@ -1638,6 +1819,14 @@
         </w:rPr>
         <w:tab/>
       </w:r>
+      <w:r>
+        <w:rPr>
+          <w:rFonts w:ascii="Georgia" w:hAnsi="Georgia"/>
+          <w:sz w:val="28"/>
+          <w:szCs w:val="28"/>
+        </w:rPr>
+        <w:t>5</w:t>
+      </w:r>
     </w:p>
     <w:p>
       <w:pPr>
@@ -1733,6 +1922,14 @@
         </w:rPr>
         <w:tab/>
       </w:r>
+      <w:r>
+        <w:rPr>
+          <w:rFonts w:ascii="Georgia" w:hAnsi="Georgia"/>
+          <w:sz w:val="28"/>
+          <w:szCs w:val="28"/>
+        </w:rPr>
+        <w:t>6</w:t>
+      </w:r>
     </w:p>
     <w:p>
       <w:pPr>
@@ -1812,6 +2009,14 @@
         </w:rPr>
         <w:tab/>
       </w:r>
+      <w:r>
+        <w:rPr>
+          <w:rFonts w:ascii="Georgia" w:hAnsi="Georgia"/>
+          <w:sz w:val="28"/>
+          <w:szCs w:val="28"/>
+        </w:rPr>
+        <w:t>7</w:t>
+      </w:r>
     </w:p>
     <w:p>
       <w:pPr>
@@ -1907,6 +2112,14 @@
         </w:rPr>
         <w:tab/>
       </w:r>
+      <w:r>
+        <w:rPr>
+          <w:rFonts w:ascii="Georgia" w:hAnsi="Georgia"/>
+          <w:sz w:val="28"/>
+          <w:szCs w:val="28"/>
+        </w:rPr>
+        <w:t>8</w:t>
+      </w:r>
     </w:p>
     <w:p>
       <w:pPr>
@@ -2010,6 +2223,14 @@
         </w:rPr>
         <w:tab/>
       </w:r>
+      <w:r>
+        <w:rPr>
+          <w:rFonts w:ascii="Georgia" w:hAnsi="Georgia"/>
+          <w:sz w:val="28"/>
+          <w:szCs w:val="28"/>
+        </w:rPr>
+        <w:t>9</w:t>
+      </w:r>
     </w:p>
     <w:p>
       <w:pPr>
@@ -2113,6 +2334,14 @@
         </w:rPr>
         <w:tab/>
       </w:r>
+      <w:r>
+        <w:rPr>
+          <w:rFonts w:ascii="Georgia" w:hAnsi="Georgia"/>
+          <w:sz w:val="28"/>
+          <w:szCs w:val="28"/>
+        </w:rPr>
+        <w:t>13</w:t>
+      </w:r>
     </w:p>
     <w:p>
       <w:pPr>
@@ -2176,6 +2405,14 @@
         </w:rPr>
         <w:tab/>
       </w:r>
+      <w:r>
+        <w:rPr>
+          <w:rFonts w:ascii="Georgia" w:hAnsi="Georgia"/>
+          <w:sz w:val="28"/>
+          <w:szCs w:val="28"/>
+        </w:rPr>
+        <w:t>15</w:t>
+      </w:r>
     </w:p>
     <w:p>
       <w:pPr>
@@ -2271,6 +2508,14 @@
         </w:rPr>
         <w:tab/>
       </w:r>
+      <w:r>
+        <w:rPr>
+          <w:rFonts w:ascii="Georgia" w:hAnsi="Georgia"/>
+          <w:sz w:val="28"/>
+          <w:szCs w:val="28"/>
+        </w:rPr>
+        <w:t>15</w:t>
+      </w:r>
     </w:p>
     <w:p>
       <w:pPr>
@@ -2378,6 +2623,16 @@
         </w:rPr>
         <w:tab/>
       </w:r>
+      <w:r>
+        <w:rPr>
+          <w:rFonts w:ascii="Georgia" w:hAnsi="Georgia"/>
+          <w:b/>
+          <w:bCs/>
+          <w:sz w:val="28"/>
+          <w:szCs w:val="28"/>
+        </w:rPr>
+        <w:t>16</w:t>
+      </w:r>
     </w:p>
     <w:p>
       <w:pPr>
@@ -2515,6 +2770,16 @@
         </w:rPr>
         <w:tab/>
       </w:r>
+      <w:r>
+        <w:rPr>
+          <w:rFonts w:ascii="Georgia" w:hAnsi="Georgia"/>
+          <w:b/>
+          <w:bCs/>
+          <w:sz w:val="28"/>
+          <w:szCs w:val="28"/>
+        </w:rPr>
+        <w:t>19</w:t>
+      </w:r>
     </w:p>
     <w:p>
       <w:pPr>
@@ -2620,6 +2885,16 @@
         </w:rPr>
         <w:tab/>
       </w:r>
+      <w:r>
+        <w:rPr>
+          <w:rFonts w:ascii="Georgia" w:hAnsi="Georgia"/>
+          <w:sz w:val="28"/>
+          <w:szCs w:val="28"/>
+        </w:rPr>
+        <w:t>21</w:t>
+      </w:r>
+      <w:bookmarkStart w:id="1" w:name="_GoBack"/>
+      <w:bookmarkEnd w:id="1"/>
     </w:p>
     <w:p>
       <w:pPr>
@@ -2882,7 +3157,25 @@
           <w:sz w:val="32"/>
           <w:szCs w:val="32"/>
         </w:rPr>
-        <w:t xml:space="preserve"> offers to customers other functionalities. Both end users and authorities are allowed to consult the Traffic Violation Map: exploiting a </w:t>
+        <w:t xml:space="preserve"> offers to customers other functionalities. Both end users and authorities </w:t>
+      </w:r>
+      <w:proofErr w:type="gramStart"/>
+      <w:r>
+        <w:rPr>
+          <w:rFonts w:ascii="Georgia" w:hAnsi="Georgia"/>
+          <w:sz w:val="32"/>
+          <w:szCs w:val="32"/>
+        </w:rPr>
+        <w:t>are allowed to</w:t>
+      </w:r>
+      <w:proofErr w:type="gramEnd"/>
+      <w:r>
+        <w:rPr>
+          <w:rFonts w:ascii="Georgia" w:hAnsi="Georgia"/>
+          <w:sz w:val="32"/>
+          <w:szCs w:val="32"/>
+        </w:rPr>
+        <w:t xml:space="preserve"> consult the Traffic Violation Map: exploiting a </w:t>
       </w:r>
       <w:proofErr w:type="spellStart"/>
       <w:r>
@@ -2900,7 +3193,25 @@
           <w:sz w:val="32"/>
           <w:szCs w:val="32"/>
         </w:rPr>
-        <w:t>, the system is able to build a map that highlights the various streets with different colours, depending on how many traffic violations occur per day. Furthermore, only authorities are able to retrieve the list of most notified vehicles. In addition, filters are available for these two functionalities, in order to visualize only certain information.</w:t>
+        <w:t xml:space="preserve">, the system is able to build a map that highlights the various streets with different colours, depending on how many traffic violations occur per day. Furthermore, only authorities </w:t>
+      </w:r>
+      <w:proofErr w:type="gramStart"/>
+      <w:r>
+        <w:rPr>
+          <w:rFonts w:ascii="Georgia" w:hAnsi="Georgia"/>
+          <w:sz w:val="32"/>
+          <w:szCs w:val="32"/>
+        </w:rPr>
+        <w:t>are able to</w:t>
+      </w:r>
+      <w:proofErr w:type="gramEnd"/>
+      <w:r>
+        <w:rPr>
+          <w:rFonts w:ascii="Georgia" w:hAnsi="Georgia"/>
+          <w:sz w:val="32"/>
+          <w:szCs w:val="32"/>
+        </w:rPr>
+        <w:t xml:space="preserve"> retrieve the list of most notified vehicles. In addition, filters are available for these two functionalities, in order to visualize only certain information.</w:t>
       </w:r>
     </w:p>
     <w:p>
@@ -4263,7 +4574,41 @@
           <w:szCs w:val="32"/>
         </w:rPr>
         <w:lastRenderedPageBreak/>
-        <w:t>With regards to presentation layer, both end users and authorities exploits the same mobile application, it will be the Router application subcomponent that chooses the right functionalities to offer them. For what concerns the application layer, the application server communicates with the DB in two ways: synchronously when it must retrieve information and asynchronously when it has to store information.</w:t>
+        <w:t>With regards to presentation layer, both end users and authorities exploits the same mobile application,</w:t>
+      </w:r>
+      <w:r>
+        <w:rPr>
+          <w:rFonts w:ascii="Georgia" w:hAnsi="Georgia"/>
+          <w:sz w:val="32"/>
+          <w:szCs w:val="32"/>
+        </w:rPr>
+        <w:t xml:space="preserve"> obviously, depending on the login process, the application will show the correct functionalities</w:t>
+      </w:r>
+      <w:r>
+        <w:rPr>
+          <w:rFonts w:ascii="Georgia" w:hAnsi="Georgia"/>
+          <w:sz w:val="32"/>
+          <w:szCs w:val="32"/>
+        </w:rPr>
+        <w:t xml:space="preserve">. For what concerns the application layer, the application server communicates with the DB in two ways: synchronously when it must retrieve information and asynchronously when it </w:t>
+      </w:r>
+      <w:proofErr w:type="gramStart"/>
+      <w:r>
+        <w:rPr>
+          <w:rFonts w:ascii="Georgia" w:hAnsi="Georgia"/>
+          <w:sz w:val="32"/>
+          <w:szCs w:val="32"/>
+        </w:rPr>
+        <w:t>has to</w:t>
+      </w:r>
+      <w:proofErr w:type="gramEnd"/>
+      <w:r>
+        <w:rPr>
+          <w:rFonts w:ascii="Georgia" w:hAnsi="Georgia"/>
+          <w:sz w:val="32"/>
+          <w:szCs w:val="32"/>
+        </w:rPr>
+        <w:t xml:space="preserve"> store information.</w:t>
       </w:r>
     </w:p>
     <w:p>
@@ -4500,6 +4845,7 @@
                                 <w15:appearance w15:val="hidden"/>
                                 <w:text w:multiLine="1"/>
                               </w:sdtPr>
+                              <w:sdtEndPr/>
                               <w:sdtContent>
                                 <w:p>
                                   <w:pPr>
@@ -4632,6 +4978,7 @@
                           <w15:appearance w15:val="hidden"/>
                           <w:text w:multiLine="1"/>
                         </w:sdtPr>
+                        <w:sdtEndPr/>
                         <w:sdtContent>
                           <w:p>
                             <w:pPr>
@@ -4818,7 +5165,23 @@
           <w:sz w:val="32"/>
           <w:szCs w:val="32"/>
         </w:rPr>
-        <w:t>. Depending on the result of the signup process, it forces the mobile app to show to the end user the right functionalities. It has also the task of acting as intermediary between the various application subcomponents.</w:t>
+        <w:t>. Depending on the result of the signup process, it forces the mobile app to show to the end user the right functionalities. It has</w:t>
+      </w:r>
+      <w:r>
+        <w:rPr>
+          <w:rFonts w:ascii="Georgia" w:hAnsi="Georgia"/>
+          <w:sz w:val="32"/>
+          <w:szCs w:val="32"/>
+        </w:rPr>
+        <w:t xml:space="preserve"> also</w:t>
+      </w:r>
+      <w:r>
+        <w:rPr>
+          <w:rFonts w:ascii="Georgia" w:hAnsi="Georgia"/>
+          <w:sz w:val="32"/>
+          <w:szCs w:val="32"/>
+        </w:rPr>
+        <w:t xml:space="preserve"> the task of acting as intermediary between the various application subcomponents.</w:t>
       </w:r>
     </w:p>
     <w:p>
@@ -5118,7 +5481,33 @@
           <w:sz w:val="32"/>
           <w:szCs w:val="32"/>
         </w:rPr>
-        <w:t xml:space="preserve"> Notice that this component, after the submission of the report, runs the algorithm able to retrieve the license plates visible from the picture entered by the end user.</w:t>
+        <w:t xml:space="preserve"> Notice that </w:t>
+      </w:r>
+      <w:proofErr w:type="spellStart"/>
+      <w:r>
+        <w:rPr>
+          <w:rFonts w:ascii="Georgia" w:hAnsi="Georgia"/>
+          <w:sz w:val="32"/>
+          <w:szCs w:val="32"/>
+        </w:rPr>
+        <w:t>ReportNotificationManager</w:t>
+      </w:r>
+      <w:proofErr w:type="spellEnd"/>
+      <w:r>
+        <w:rPr>
+          <w:rFonts w:ascii="Georgia" w:hAnsi="Georgia"/>
+          <w:sz w:val="32"/>
+          <w:szCs w:val="32"/>
+        </w:rPr>
+        <w:t xml:space="preserve">, </w:t>
+      </w:r>
+      <w:r>
+        <w:rPr>
+          <w:rFonts w:ascii="Georgia" w:hAnsi="Georgia"/>
+          <w:sz w:val="32"/>
+          <w:szCs w:val="32"/>
+        </w:rPr>
+        <w:t>after the submission of the report, runs the algorithm able to retrieve the license plates visible from the picture entered by the end user.</w:t>
       </w:r>
     </w:p>
     <w:p>
@@ -5800,6 +6189,48 @@
         </w:rPr>
         <w:t xml:space="preserve"> tier of the system).</w:t>
       </w:r>
+      <w:r>
+        <w:rPr>
+          <w:rFonts w:ascii="Georgia" w:hAnsi="Georgia"/>
+          <w:sz w:val="32"/>
+          <w:szCs w:val="32"/>
+        </w:rPr>
+        <w:t xml:space="preserve"> It’s important to highlight that, as described in Section 4, the Router component must be replicated (more copies of this component are “available” in the Application Server), in order to manage the great number of requests from the </w:t>
+      </w:r>
+      <w:proofErr w:type="spellStart"/>
+      <w:r>
+        <w:rPr>
+          <w:rFonts w:ascii="Georgia" w:hAnsi="Georgia"/>
+          <w:sz w:val="32"/>
+          <w:szCs w:val="32"/>
+        </w:rPr>
+        <w:t>MobileApp</w:t>
+      </w:r>
+      <w:proofErr w:type="spellEnd"/>
+      <w:r>
+        <w:rPr>
+          <w:rFonts w:ascii="Georgia" w:hAnsi="Georgia"/>
+          <w:sz w:val="32"/>
+          <w:szCs w:val="32"/>
+        </w:rPr>
+        <w:t xml:space="preserve"> and to make the whole </w:t>
+      </w:r>
+      <w:r>
+        <w:rPr>
+          <w:rFonts w:ascii="Georgia" w:hAnsi="Georgia"/>
+          <w:sz w:val="32"/>
+          <w:szCs w:val="32"/>
+        </w:rPr>
+        <w:t xml:space="preserve">system </w:t>
+      </w:r>
+      <w:r>
+        <w:rPr>
+          <w:rFonts w:ascii="Georgia" w:hAnsi="Georgia"/>
+          <w:sz w:val="32"/>
+          <w:szCs w:val="32"/>
+        </w:rPr>
+        <w:t>more reliable.</w:t>
+      </w:r>
     </w:p>
     <w:p>
       <w:pPr>
@@ -6028,7 +6459,25 @@
           <w:sz w:val="32"/>
           <w:szCs w:val="32"/>
         </w:rPr>
-        <w:t xml:space="preserve"> scenarios are described in the RASD Use Case Section, because the behaviour is more or less always the same, with some error messages shown to the user.</w:t>
+        <w:t xml:space="preserve"> scenarios are described in the RASD Use Case Section, because the behaviour </w:t>
+      </w:r>
+      <w:proofErr w:type="gramStart"/>
+      <w:r>
+        <w:rPr>
+          <w:rFonts w:ascii="Georgia" w:hAnsi="Georgia"/>
+          <w:sz w:val="32"/>
+          <w:szCs w:val="32"/>
+        </w:rPr>
+        <w:t>is more or less</w:t>
+      </w:r>
+      <w:proofErr w:type="gramEnd"/>
+      <w:r>
+        <w:rPr>
+          <w:rFonts w:ascii="Georgia" w:hAnsi="Georgia"/>
+          <w:sz w:val="32"/>
+          <w:szCs w:val="32"/>
+        </w:rPr>
+        <w:t xml:space="preserve"> always the same, with some error messages shown to the user.</w:t>
       </w:r>
     </w:p>
     <w:p>
@@ -6046,6 +6495,7 @@
           <w:sz w:val="34"/>
           <w:szCs w:val="34"/>
         </w:rPr>
+        <w:lastRenderedPageBreak/>
         <mc:AlternateContent>
           <mc:Choice Requires="wpg">
             <w:drawing>
@@ -6229,7 +6679,6 @@
           <w:sz w:val="32"/>
           <w:szCs w:val="32"/>
         </w:rPr>
-        <w:lastRenderedPageBreak/>
         <w:t>D</w:t>
       </w:r>
       <w:r>
@@ -6336,6 +6785,7 @@
           <w:sz w:val="34"/>
           <w:szCs w:val="34"/>
         </w:rPr>
+        <w:lastRenderedPageBreak/>
         <mc:AlternateContent>
           <mc:Choice Requires="wpg">
             <w:drawing>
@@ -6518,6 +6968,7 @@
           <w:szCs w:val="32"/>
         </w:rPr>
       </w:pPr>
+      <w:proofErr w:type="gramStart"/>
       <w:r>
         <w:rPr>
           <w:rFonts w:ascii="Georgia" w:hAnsi="Georgia"/>
@@ -6526,6 +6977,7 @@
         </w:rPr>
         <w:t>Also</w:t>
       </w:r>
+      <w:proofErr w:type="gramEnd"/>
       <w:r>
         <w:rPr>
           <w:rFonts w:ascii="Georgia" w:hAnsi="Georgia"/>
@@ -6739,6 +7191,7 @@
                                   <w15:appearance w15:val="hidden"/>
                                   <w:text w:multiLine="1"/>
                                 </w:sdtPr>
+                                <w:sdtEndPr/>
                                 <w:sdtContent>
                                   <w:r>
                                     <w:rPr>
@@ -6804,6 +7257,7 @@
                             <w15:appearance w15:val="hidden"/>
                             <w:text w:multiLine="1"/>
                           </w:sdtPr>
+                          <w:sdtEndPr/>
                           <w:sdtContent>
                             <w:r>
                               <w:rPr>
@@ -7577,6 +8031,7 @@
                                 <w15:appearance w15:val="hidden"/>
                                 <w:text w:multiLine="1"/>
                               </w:sdtPr>
+                              <w:sdtEndPr/>
                               <w:sdtContent>
                                 <w:p>
                                   <w:pPr>
@@ -7686,6 +8141,7 @@
                           <w15:appearance w15:val="hidden"/>
                           <w:text w:multiLine="1"/>
                         </w:sdtPr>
+                        <w:sdtEndPr/>
                         <w:sdtContent>
                           <w:p>
                             <w:pPr>
@@ -7823,7 +8279,25 @@
           <w:sz w:val="32"/>
           <w:szCs w:val="32"/>
         </w:rPr>
-        <w:t xml:space="preserve"> offers the method that allows a user to log into the system. Also this interface is exploited by the Router, that “forwards” the credentials to the DB, in order to check their correctness. The method returns a Boolean value, depending on that a message of success or failure is shown to the user.</w:t>
+        <w:t xml:space="preserve"> offers the method that allows a user to log into the system. </w:t>
+      </w:r>
+      <w:proofErr w:type="gramStart"/>
+      <w:r>
+        <w:rPr>
+          <w:rFonts w:ascii="Georgia" w:hAnsi="Georgia"/>
+          <w:sz w:val="32"/>
+          <w:szCs w:val="32"/>
+        </w:rPr>
+        <w:t>Also</w:t>
+      </w:r>
+      <w:proofErr w:type="gramEnd"/>
+      <w:r>
+        <w:rPr>
+          <w:rFonts w:ascii="Georgia" w:hAnsi="Georgia"/>
+          <w:sz w:val="32"/>
+          <w:szCs w:val="32"/>
+        </w:rPr>
+        <w:t xml:space="preserve"> this interface is exploited by the Router, that “forwards” the credentials to the DB, in order to check their correctness. The method returns a Boolean value, depending on that a message of success or failure is shown to the user.</w:t>
       </w:r>
     </w:p>
     <w:p>
@@ -8561,7 +9035,25 @@
           <w:sz w:val="32"/>
           <w:szCs w:val="32"/>
         </w:rPr>
-        <w:t xml:space="preserve"> developed following the Mediator behavioural pattern. In this way, clients are able to communicate only with the Router component and they know nothing about the other components. </w:t>
+        <w:t xml:space="preserve"> developed following the Mediator behavioural pattern. In this way, clients </w:t>
+      </w:r>
+      <w:proofErr w:type="gramStart"/>
+      <w:r>
+        <w:rPr>
+          <w:rFonts w:ascii="Georgia" w:hAnsi="Georgia"/>
+          <w:sz w:val="32"/>
+          <w:szCs w:val="32"/>
+        </w:rPr>
+        <w:t>are able to</w:t>
+      </w:r>
+      <w:proofErr w:type="gramEnd"/>
+      <w:r>
+        <w:rPr>
+          <w:rFonts w:ascii="Georgia" w:hAnsi="Georgia"/>
+          <w:sz w:val="32"/>
+          <w:szCs w:val="32"/>
+        </w:rPr>
+        <w:t xml:space="preserve"> communicate only with the Router component and they know nothing about the other components. </w:t>
       </w:r>
       <w:r>
         <w:rPr>
@@ -8696,16 +9188,26 @@
           <w:sz w:val="32"/>
           <w:szCs w:val="32"/>
         </w:rPr>
-        <w:t xml:space="preserve">s a particular </w:t>
-      </w:r>
+        <w:t xml:space="preserve">s a </w:t>
+      </w:r>
+      <w:proofErr w:type="gramStart"/>
       <w:r>
         <w:rPr>
           <w:rFonts w:ascii="Georgia" w:hAnsi="Georgia" w:cs="Calibri"/>
           <w:sz w:val="32"/>
           <w:szCs w:val="32"/>
         </w:rPr>
+        <w:t xml:space="preserve">particular </w:t>
+      </w:r>
+      <w:r>
+        <w:rPr>
+          <w:rFonts w:ascii="Georgia" w:hAnsi="Georgia" w:cs="Calibri"/>
+          <w:sz w:val="32"/>
+          <w:szCs w:val="32"/>
+        </w:rPr>
         <w:t>reusability</w:t>
       </w:r>
+      <w:proofErr w:type="gramEnd"/>
       <w:r>
         <w:rPr>
           <w:rFonts w:ascii="Georgia" w:hAnsi="Georgia" w:cs="Calibri"/>
@@ -9498,7 +10000,25 @@
           <w:sz w:val="32"/>
           <w:szCs w:val="32"/>
         </w:rPr>
-        <w:t>[R6] – The system is able to read the</w:t>
+        <w:t xml:space="preserve">[R6] – The system </w:t>
+      </w:r>
+      <w:proofErr w:type="gramStart"/>
+      <w:r>
+        <w:rPr>
+          <w:rFonts w:ascii="Georgia" w:hAnsi="Georgia"/>
+          <w:sz w:val="32"/>
+          <w:szCs w:val="32"/>
+        </w:rPr>
+        <w:t>is able to</w:t>
+      </w:r>
+      <w:proofErr w:type="gramEnd"/>
+      <w:r>
+        <w:rPr>
+          <w:rFonts w:ascii="Georgia" w:hAnsi="Georgia"/>
+          <w:sz w:val="32"/>
+          <w:szCs w:val="32"/>
+        </w:rPr>
+        <w:t xml:space="preserve"> read the</w:t>
       </w:r>
       <w:r>
         <w:rPr>
@@ -9847,7 +10367,25 @@
           <w:sz w:val="32"/>
           <w:szCs w:val="32"/>
         </w:rPr>
-        <w:t>] – Users are allowed to filter the data, by date and type of violation, which are used to “build” the map</w:t>
+        <w:t xml:space="preserve">] – Users </w:t>
+      </w:r>
+      <w:proofErr w:type="gramStart"/>
+      <w:r>
+        <w:rPr>
+          <w:rFonts w:ascii="Georgia" w:hAnsi="Georgia"/>
+          <w:sz w:val="32"/>
+          <w:szCs w:val="32"/>
+        </w:rPr>
+        <w:t>are allowed to</w:t>
+      </w:r>
+      <w:proofErr w:type="gramEnd"/>
+      <w:r>
+        <w:rPr>
+          <w:rFonts w:ascii="Georgia" w:hAnsi="Georgia"/>
+          <w:sz w:val="32"/>
+          <w:szCs w:val="32"/>
+        </w:rPr>
+        <w:t xml:space="preserve"> filter the data, by date and type of violation, which are used to “build” the map</w:t>
       </w:r>
       <w:r>
         <w:rPr>
@@ -9947,7 +10485,25 @@
           <w:sz w:val="32"/>
           <w:szCs w:val="32"/>
         </w:rPr>
-        <w:t>[R11] – Users are allowed to ask for information about a specific street and the system must show the corresponding map.</w:t>
+        <w:t xml:space="preserve">[R11] – Users </w:t>
+      </w:r>
+      <w:proofErr w:type="gramStart"/>
+      <w:r>
+        <w:rPr>
+          <w:rFonts w:ascii="Georgia" w:hAnsi="Georgia"/>
+          <w:sz w:val="32"/>
+          <w:szCs w:val="32"/>
+        </w:rPr>
+        <w:t>are allowed to</w:t>
+      </w:r>
+      <w:proofErr w:type="gramEnd"/>
+      <w:r>
+        <w:rPr>
+          <w:rFonts w:ascii="Georgia" w:hAnsi="Georgia"/>
+          <w:sz w:val="32"/>
+          <w:szCs w:val="32"/>
+        </w:rPr>
+        <w:t xml:space="preserve"> ask for information about a specific street and the system must show the corresponding map.</w:t>
       </w:r>
     </w:p>
     <w:p>
@@ -10077,7 +10633,25 @@
           <w:sz w:val="32"/>
           <w:szCs w:val="32"/>
         </w:rPr>
-        <w:t>[R13] – Authorities are allowed to filter the list of notified vehicles by date, street and type of violation.</w:t>
+        <w:t xml:space="preserve">[R13] – Authorities </w:t>
+      </w:r>
+      <w:proofErr w:type="gramStart"/>
+      <w:r>
+        <w:rPr>
+          <w:rFonts w:ascii="Georgia" w:hAnsi="Georgia"/>
+          <w:sz w:val="32"/>
+          <w:szCs w:val="32"/>
+        </w:rPr>
+        <w:t>are allowed to</w:t>
+      </w:r>
+      <w:proofErr w:type="gramEnd"/>
+      <w:r>
+        <w:rPr>
+          <w:rFonts w:ascii="Georgia" w:hAnsi="Georgia"/>
+          <w:sz w:val="32"/>
+          <w:szCs w:val="32"/>
+        </w:rPr>
+        <w:t xml:space="preserve"> filter the list of notified vehicles by date, street and type of violation.</w:t>
       </w:r>
     </w:p>
     <w:p>
@@ -10224,7 +10798,25 @@
           <w:sz w:val="32"/>
           <w:szCs w:val="32"/>
         </w:rPr>
-        <w:t>[R15] – Authorities are allowed to consult and investigate the list of unchecked traffic violation reports notified by end users</w:t>
+        <w:t xml:space="preserve">[R15] – Authorities </w:t>
+      </w:r>
+      <w:proofErr w:type="gramStart"/>
+      <w:r>
+        <w:rPr>
+          <w:rFonts w:ascii="Georgia" w:hAnsi="Georgia"/>
+          <w:sz w:val="32"/>
+          <w:szCs w:val="32"/>
+        </w:rPr>
+        <w:t>are allowed to</w:t>
+      </w:r>
+      <w:proofErr w:type="gramEnd"/>
+      <w:r>
+        <w:rPr>
+          <w:rFonts w:ascii="Georgia" w:hAnsi="Georgia"/>
+          <w:sz w:val="32"/>
+          <w:szCs w:val="32"/>
+        </w:rPr>
+        <w:t xml:space="preserve"> consult and investigate the list of unchecked traffic violation reports notified by end users</w:t>
       </w:r>
       <w:r>
         <w:rPr>
@@ -10266,7 +10858,25 @@
           <w:sz w:val="32"/>
           <w:szCs w:val="32"/>
         </w:rPr>
-        <w:t>: retrieving information from the DB, it shows to authority the list of actually Unchecked reports.</w:t>
+        <w:t xml:space="preserve">: retrieving information from the DB, it shows to authority the list of </w:t>
+      </w:r>
+      <w:proofErr w:type="gramStart"/>
+      <w:r>
+        <w:rPr>
+          <w:rFonts w:ascii="Georgia" w:hAnsi="Georgia"/>
+          <w:sz w:val="32"/>
+          <w:szCs w:val="32"/>
+        </w:rPr>
+        <w:t>actually Unchecked</w:t>
+      </w:r>
+      <w:proofErr w:type="gramEnd"/>
+      <w:r>
+        <w:rPr>
+          <w:rFonts w:ascii="Georgia" w:hAnsi="Georgia"/>
+          <w:sz w:val="32"/>
+          <w:szCs w:val="32"/>
+        </w:rPr>
+        <w:t xml:space="preserve"> reports.</w:t>
       </w:r>
     </w:p>
     <w:p>
@@ -10288,7 +10898,25 @@
           <w:sz w:val="32"/>
           <w:szCs w:val="32"/>
         </w:rPr>
-        <w:t>[R16] – Authorities are allowed to take decisions about any traffic violation report, after consulting it.</w:t>
+        <w:t xml:space="preserve">[R16] – Authorities </w:t>
+      </w:r>
+      <w:proofErr w:type="gramStart"/>
+      <w:r>
+        <w:rPr>
+          <w:rFonts w:ascii="Georgia" w:hAnsi="Georgia"/>
+          <w:sz w:val="32"/>
+          <w:szCs w:val="32"/>
+        </w:rPr>
+        <w:t>are allowed to</w:t>
+      </w:r>
+      <w:proofErr w:type="gramEnd"/>
+      <w:r>
+        <w:rPr>
+          <w:rFonts w:ascii="Georgia" w:hAnsi="Georgia"/>
+          <w:sz w:val="32"/>
+          <w:szCs w:val="32"/>
+        </w:rPr>
+        <w:t xml:space="preserve"> take decisions about any traffic violation report, after consulting it.</w:t>
       </w:r>
     </w:p>
     <w:p>
@@ -11496,7 +12124,25 @@
           <w:sz w:val="32"/>
           <w:szCs w:val="32"/>
         </w:rPr>
-        <w:t xml:space="preserve"> of the system. After the building </w:t>
+        <w:t xml:space="preserve"> of the </w:t>
+      </w:r>
+      <w:proofErr w:type="gramStart"/>
+      <w:r>
+        <w:rPr>
+          <w:rFonts w:ascii="Georgia" w:hAnsi="Georgia"/>
+          <w:sz w:val="32"/>
+          <w:szCs w:val="32"/>
+        </w:rPr>
+        <w:t>system</w:t>
+      </w:r>
+      <w:proofErr w:type="gramEnd"/>
+      <w:r>
+        <w:rPr>
+          <w:rFonts w:ascii="Georgia" w:hAnsi="Georgia"/>
+          <w:sz w:val="32"/>
+          <w:szCs w:val="32"/>
+        </w:rPr>
+        <w:t xml:space="preserve">. After the building </w:t>
       </w:r>
       <w:r>
         <w:rPr>
@@ -11644,7 +12290,25 @@
           <w:sz w:val="32"/>
           <w:szCs w:val="32"/>
         </w:rPr>
-        <w:t xml:space="preserve">. This latter has to be developed exploiting the </w:t>
+        <w:t xml:space="preserve">. This latter </w:t>
+      </w:r>
+      <w:proofErr w:type="gramStart"/>
+      <w:r>
+        <w:rPr>
+          <w:rFonts w:ascii="Georgia" w:hAnsi="Georgia"/>
+          <w:sz w:val="32"/>
+          <w:szCs w:val="32"/>
+        </w:rPr>
+        <w:t>has to</w:t>
+      </w:r>
+      <w:proofErr w:type="gramEnd"/>
+      <w:r>
+        <w:rPr>
+          <w:rFonts w:ascii="Georgia" w:hAnsi="Georgia"/>
+          <w:sz w:val="32"/>
+          <w:szCs w:val="32"/>
+        </w:rPr>
+        <w:t xml:space="preserve"> be developed exploiting the </w:t>
       </w:r>
       <w:proofErr w:type="spellStart"/>
       <w:r>
@@ -11698,7 +12362,25 @@
           <w:sz w:val="32"/>
           <w:szCs w:val="32"/>
         </w:rPr>
-        <w:t xml:space="preserve"> component has to be developed and tested individually and then integrated with the component that interacts with him, i.e. </w:t>
+        <w:t xml:space="preserve"> component </w:t>
+      </w:r>
+      <w:proofErr w:type="gramStart"/>
+      <w:r>
+        <w:rPr>
+          <w:rFonts w:ascii="Georgia" w:hAnsi="Georgia"/>
+          <w:sz w:val="32"/>
+          <w:szCs w:val="32"/>
+        </w:rPr>
+        <w:t>has to</w:t>
+      </w:r>
+      <w:proofErr w:type="gramEnd"/>
+      <w:r>
+        <w:rPr>
+          <w:rFonts w:ascii="Georgia" w:hAnsi="Georgia"/>
+          <w:sz w:val="32"/>
+          <w:szCs w:val="32"/>
+        </w:rPr>
+        <w:t xml:space="preserve"> be developed and tested individually and then integrated with the component that interacts with him, i.e. </w:t>
       </w:r>
       <w:proofErr w:type="spellStart"/>
       <w:r>
@@ -11790,6 +12472,7 @@
         </w:rPr>
         <w:t xml:space="preserve"> </w:t>
       </w:r>
+      <w:proofErr w:type="gramStart"/>
       <w:r>
         <w:rPr>
           <w:rFonts w:ascii="Georgia" w:hAnsi="Georgia" w:cs="Calibri"/>
@@ -11812,7 +12495,16 @@
           <w:sz w:val="32"/>
           <w:szCs w:val="32"/>
         </w:rPr>
-        <w:t xml:space="preserve">to be implemented and tested and then its </w:t>
+        <w:t>to</w:t>
+      </w:r>
+      <w:proofErr w:type="gramEnd"/>
+      <w:r>
+        <w:rPr>
+          <w:rFonts w:ascii="Georgia" w:hAnsi="Georgia" w:cs="Calibri"/>
+          <w:sz w:val="32"/>
+          <w:szCs w:val="32"/>
+        </w:rPr>
+        <w:t xml:space="preserve"> be implemented and tested and then its </w:t>
       </w:r>
       <w:r>
         <w:rPr>
@@ -12952,40 +13644,6 @@
           <w:szCs w:val="32"/>
         </w:rPr>
         <w:t xml:space="preserve"> with the Router component is necessary in order to ensure the correct sending of requests).</w:t>
-      </w:r>
-    </w:p>
-    <w:p>
-      <w:pPr>
-        <w:autoSpaceDE w:val="0"/>
-        <w:autoSpaceDN w:val="0"/>
-        <w:adjustRightInd w:val="0"/>
-        <w:spacing w:after="0" w:line="240" w:lineRule="auto"/>
-        <w:rPr>
-          <w:rFonts w:ascii="Georgia" w:hAnsi="Georgia"/>
-          <w:sz w:val="32"/>
-          <w:szCs w:val="32"/>
-        </w:rPr>
-      </w:pPr>
-    </w:p>
-    <w:p>
-      <w:pPr>
-        <w:autoSpaceDE w:val="0"/>
-        <w:autoSpaceDN w:val="0"/>
-        <w:adjustRightInd w:val="0"/>
-        <w:spacing w:after="0" w:line="240" w:lineRule="auto"/>
-        <w:rPr>
-          <w:rFonts w:ascii="Georgia" w:hAnsi="Georgia"/>
-          <w:sz w:val="32"/>
-          <w:szCs w:val="32"/>
-        </w:rPr>
-      </w:pPr>
-      <w:r>
-        <w:rPr>
-          <w:rFonts w:ascii="Georgia" w:hAnsi="Georgia"/>
-          <w:sz w:val="32"/>
-          <w:szCs w:val="32"/>
-        </w:rPr>
-        <w:t>TEST PLAN??</w:t>
       </w:r>
     </w:p>
     <w:sectPr>
@@ -15468,7 +16126,7 @@
 </file>
 
 <file path=customXml/itemProps1.xml><?xml version="1.0" encoding="utf-8"?>
-<ds:datastoreItem xmlns:ds="http://schemas.openxmlformats.org/officeDocument/2006/customXml" ds:itemID="{61E31A01-180C-40D1-B347-37D4BCB43C7D}">
+<ds:datastoreItem xmlns:ds="http://schemas.openxmlformats.org/officeDocument/2006/customXml" ds:itemID="{7812A668-0DAB-47DC-AA44-B822BA08EB62}">
   <ds:schemaRefs>
     <ds:schemaRef ds:uri="http://schemas.openxmlformats.org/officeDocument/2006/bibliography"/>
   </ds:schemaRefs>

</xml_diff>